<commit_message>
added more to sequence diagrams
</commit_message>
<xml_diff>
--- a/Deliverables/PALSS_Deliverable_2/PALSS_Deliverable_2_SequenceDiagram.docx
+++ b/Deliverables/PALSS_Deliverable_2/PALSS_Deliverable_2_SequenceDiagram.docx
@@ -293,15 +293,7 @@
                 <w:color w:val="000000"/>
                 <w:u w:color="000000"/>
               </w:rPr>
-              <w:t>5. Check if user is there</w:t>
-            </w:r>
-            <w:r>
-              <w:rPr>
-                <w:rFonts w:cs="Arial Unicode MS"/>
-                <w:color w:val="000000"/>
-                <w:u w:color="000000"/>
-              </w:rPr>
-              <w:t>*</w:t>
+              <w:t>5. Check if user is there*</w:t>
             </w:r>
           </w:p>
         </w:tc>
@@ -358,6 +350,140 @@
     <w:p/>
     <w:p>
       <w:pPr>
+        <w:pStyle w:val="ListParagraph"/>
+        <w:numPr>
+          <w:ilvl w:val="0"/>
+          <w:numId w:val="2"/>
+        </w:numPr>
+      </w:pPr>
+      <w:r>
+        <w:t xml:space="preserve"> Member addition GUI queries the user database with the inputted email</w:t>
+      </w:r>
+    </w:p>
+    <w:p>
+      <w:pPr>
+        <w:pStyle w:val="ListParagraph"/>
+        <w:numPr>
+          <w:ilvl w:val="0"/>
+          <w:numId w:val="2"/>
+        </w:numPr>
+      </w:pPr>
+      <w:r>
+        <w:t>If the user database returns a user</w:t>
+      </w:r>
+    </w:p>
+    <w:p>
+      <w:pPr>
+        <w:pStyle w:val="ListParagraph"/>
+        <w:numPr>
+          <w:ilvl w:val="1"/>
+          <w:numId w:val="2"/>
+        </w:numPr>
+      </w:pPr>
+      <w:r>
+        <w:t>Member addition GUI sends user to group manager</w:t>
+      </w:r>
+    </w:p>
+    <w:p>
+      <w:pPr>
+        <w:pStyle w:val="ListParagraph"/>
+        <w:numPr>
+          <w:ilvl w:val="1"/>
+          <w:numId w:val="2"/>
+        </w:numPr>
+      </w:pPr>
+      <w:r>
+        <w:t>Group manager adds user to group manager</w:t>
+      </w:r>
+    </w:p>
+    <w:p>
+      <w:pPr>
+        <w:pStyle w:val="ListParagraph"/>
+        <w:numPr>
+          <w:ilvl w:val="1"/>
+          <w:numId w:val="2"/>
+        </w:numPr>
+      </w:pPr>
+      <w:r>
+        <w:t>Member addition GUI displays success message</w:t>
+      </w:r>
+    </w:p>
+    <w:p>
+      <w:pPr>
+        <w:pStyle w:val="ListParagraph"/>
+        <w:numPr>
+          <w:ilvl w:val="0"/>
+          <w:numId w:val="2"/>
+        </w:numPr>
+      </w:pPr>
+      <w:r>
+        <w:t>Else:</w:t>
+      </w:r>
+    </w:p>
+    <w:p>
+      <w:pPr>
+        <w:pStyle w:val="ListParagraph"/>
+        <w:numPr>
+          <w:ilvl w:val="1"/>
+          <w:numId w:val="2"/>
+        </w:numPr>
+      </w:pPr>
+      <w:r>
+        <w:t>Member addition GUI displays error message to User</w:t>
+      </w:r>
+    </w:p>
+    <w:p/>
+    <w:p>
+      <w:r>
+        <w:rPr>
+          <w:noProof/>
+        </w:rPr>
+        <w:drawing>
+          <wp:inline distT="0" distB="0" distL="0" distR="0" wp14:anchorId="325C6B22" wp14:editId="00F40832">
+            <wp:extent cx="3925310" cy="2419350"/>
+            <wp:effectExtent l="0" t="0" r="0" b="0"/>
+            <wp:docPr id="1" name="Picture 1"/>
+            <wp:cNvGraphicFramePr>
+              <a:graphicFrameLocks xmlns:a="http://schemas.openxmlformats.org/drawingml/2006/main" noChangeAspect="1"/>
+            </wp:cNvGraphicFramePr>
+            <a:graphic xmlns:a="http://schemas.openxmlformats.org/drawingml/2006/main">
+              <a:graphicData uri="http://schemas.openxmlformats.org/drawingml/2006/picture">
+                <pic:pic xmlns:pic="http://schemas.openxmlformats.org/drawingml/2006/picture">
+                  <pic:nvPicPr>
+                    <pic:cNvPr id="1" name="addMember_analysis.png"/>
+                    <pic:cNvPicPr/>
+                  </pic:nvPicPr>
+                  <pic:blipFill>
+                    <a:blip r:embed="rId5">
+                      <a:extLst>
+                        <a:ext uri="{28A0092B-C50C-407E-A947-70E740481C1C}">
+                          <a14:useLocalDpi xmlns:a14="http://schemas.microsoft.com/office/drawing/2010/main" val="0"/>
+                        </a:ext>
+                      </a:extLst>
+                    </a:blip>
+                    <a:stretch>
+                      <a:fillRect/>
+                    </a:stretch>
+                  </pic:blipFill>
+                  <pic:spPr>
+                    <a:xfrm>
+                      <a:off x="0" y="0"/>
+                      <a:ext cx="3934650" cy="2425107"/>
+                    </a:xfrm>
+                    <a:prstGeom prst="rect">
+                      <a:avLst/>
+                    </a:prstGeom>
+                  </pic:spPr>
+                </pic:pic>
+              </a:graphicData>
+            </a:graphic>
+          </wp:inline>
+        </w:drawing>
+      </w:r>
+    </w:p>
+    <w:p/>
+    <w:p>
+      <w:pPr>
         <w:pStyle w:val="BodyA"/>
         <w:spacing w:line="360" w:lineRule="auto"/>
       </w:pPr>
@@ -375,6 +501,8 @@
         </w:rPr>
         <w:t xml:space="preserve"> Create room</w:t>
       </w:r>
+      <w:bookmarkStart w:id="0" w:name="_GoBack"/>
+      <w:bookmarkEnd w:id="0"/>
     </w:p>
     <w:p>
       <w:pPr>
@@ -411,6 +539,7 @@
           <w:b/>
           <w:bCs/>
         </w:rPr>
+        <w:lastRenderedPageBreak/>
         <w:t xml:space="preserve">Related Use Cases: </w:t>
       </w:r>
       <w:r>
@@ -591,15 +720,7 @@
                 <w:color w:val="000000"/>
                 <w:u w:color="000000"/>
               </w:rPr>
-              <w:t>3. Save group</w:t>
-            </w:r>
-            <w:r>
-              <w:rPr>
-                <w:rFonts w:cs="Arial Unicode MS"/>
-                <w:color w:val="000000"/>
-                <w:u w:color="000000"/>
-              </w:rPr>
-              <w:t>*</w:t>
+              <w:t>3. Save group*</w:t>
             </w:r>
           </w:p>
         </w:tc>
@@ -686,8 +807,686 @@
           <w:bCs/>
         </w:rPr>
       </w:pPr>
-      <w:bookmarkStart w:id="0" w:name="_GoBack"/>
-      <w:bookmarkEnd w:id="0"/>
+    </w:p>
+    <w:p>
+      <w:pPr>
+        <w:pStyle w:val="BodyA"/>
+        <w:widowControl w:val="0"/>
+        <w:ind w:left="108" w:hanging="108"/>
+        <w:rPr>
+          <w:rFonts w:ascii="Times New Roman" w:eastAsia="Times New Roman" w:hAnsi="Times New Roman" w:cs="Times New Roman"/>
+          <w:b/>
+          <w:bCs/>
+        </w:rPr>
+      </w:pPr>
+    </w:p>
+    <w:p>
+      <w:pPr>
+        <w:pStyle w:val="BodyA"/>
+        <w:widowControl w:val="0"/>
+        <w:ind w:left="108" w:hanging="108"/>
+        <w:rPr>
+          <w:rFonts w:ascii="Times New Roman" w:eastAsia="Times New Roman" w:hAnsi="Times New Roman" w:cs="Times New Roman"/>
+          <w:b/>
+          <w:bCs/>
+        </w:rPr>
+      </w:pPr>
+    </w:p>
+    <w:p>
+      <w:pPr>
+        <w:pStyle w:val="BodyA"/>
+        <w:widowControl w:val="0"/>
+        <w:ind w:left="108" w:hanging="108"/>
+        <w:rPr>
+          <w:rFonts w:ascii="Times New Roman" w:eastAsia="Times New Roman" w:hAnsi="Times New Roman" w:cs="Times New Roman"/>
+          <w:b/>
+          <w:bCs/>
+        </w:rPr>
+      </w:pPr>
+    </w:p>
+    <w:p>
+      <w:pPr>
+        <w:pStyle w:val="BodyA"/>
+        <w:widowControl w:val="0"/>
+        <w:ind w:left="108" w:hanging="108"/>
+        <w:rPr>
+          <w:rFonts w:ascii="Times New Roman" w:eastAsia="Times New Roman" w:hAnsi="Times New Roman" w:cs="Times New Roman"/>
+          <w:b/>
+          <w:bCs/>
+        </w:rPr>
+      </w:pPr>
+    </w:p>
+    <w:p>
+      <w:pPr>
+        <w:pStyle w:val="BodyA"/>
+        <w:widowControl w:val="0"/>
+        <w:ind w:left="108" w:hanging="108"/>
+        <w:rPr>
+          <w:rFonts w:ascii="Times New Roman" w:eastAsia="Times New Roman" w:hAnsi="Times New Roman" w:cs="Times New Roman"/>
+          <w:b/>
+          <w:bCs/>
+        </w:rPr>
+      </w:pPr>
+    </w:p>
+    <w:p>
+      <w:pPr>
+        <w:pStyle w:val="BodyA"/>
+        <w:widowControl w:val="0"/>
+        <w:ind w:left="108" w:hanging="108"/>
+        <w:rPr>
+          <w:rFonts w:ascii="Times New Roman" w:eastAsia="Times New Roman" w:hAnsi="Times New Roman" w:cs="Times New Roman"/>
+          <w:b/>
+          <w:bCs/>
+        </w:rPr>
+      </w:pPr>
+    </w:p>
+    <w:p>
+      <w:pPr>
+        <w:pStyle w:val="BodyA"/>
+        <w:widowControl w:val="0"/>
+        <w:ind w:left="108" w:hanging="108"/>
+        <w:rPr>
+          <w:rFonts w:ascii="Times New Roman" w:eastAsia="Times New Roman" w:hAnsi="Times New Roman" w:cs="Times New Roman"/>
+          <w:b/>
+          <w:bCs/>
+        </w:rPr>
+      </w:pPr>
+    </w:p>
+    <w:p>
+      <w:pPr>
+        <w:pStyle w:val="BodyA"/>
+        <w:widowControl w:val="0"/>
+        <w:ind w:left="108" w:hanging="108"/>
+        <w:rPr>
+          <w:rFonts w:ascii="Times New Roman" w:eastAsia="Times New Roman" w:hAnsi="Times New Roman" w:cs="Times New Roman"/>
+          <w:b/>
+          <w:bCs/>
+        </w:rPr>
+      </w:pPr>
+    </w:p>
+    <w:p>
+      <w:pPr>
+        <w:pStyle w:val="BodyA"/>
+        <w:widowControl w:val="0"/>
+        <w:ind w:left="108" w:hanging="108"/>
+        <w:rPr>
+          <w:rFonts w:ascii="Times New Roman" w:eastAsia="Times New Roman" w:hAnsi="Times New Roman" w:cs="Times New Roman"/>
+          <w:b/>
+          <w:bCs/>
+        </w:rPr>
+      </w:pPr>
+    </w:p>
+    <w:p>
+      <w:pPr>
+        <w:pStyle w:val="BodyA"/>
+        <w:widowControl w:val="0"/>
+        <w:ind w:left="108" w:hanging="108"/>
+        <w:rPr>
+          <w:rFonts w:ascii="Times New Roman" w:eastAsia="Times New Roman" w:hAnsi="Times New Roman" w:cs="Times New Roman"/>
+          <w:b/>
+          <w:bCs/>
+        </w:rPr>
+      </w:pPr>
+    </w:p>
+    <w:p>
+      <w:pPr>
+        <w:pStyle w:val="BodyA"/>
+        <w:widowControl w:val="0"/>
+        <w:ind w:left="108" w:hanging="108"/>
+        <w:rPr>
+          <w:rFonts w:ascii="Times New Roman" w:eastAsia="Times New Roman" w:hAnsi="Times New Roman" w:cs="Times New Roman"/>
+          <w:b/>
+          <w:bCs/>
+        </w:rPr>
+      </w:pPr>
+    </w:p>
+    <w:p>
+      <w:pPr>
+        <w:pStyle w:val="BodyA"/>
+        <w:widowControl w:val="0"/>
+        <w:ind w:left="108" w:hanging="108"/>
+        <w:rPr>
+          <w:rFonts w:ascii="Times New Roman" w:eastAsia="Times New Roman" w:hAnsi="Times New Roman" w:cs="Times New Roman"/>
+          <w:b/>
+          <w:bCs/>
+        </w:rPr>
+      </w:pPr>
+    </w:p>
+    <w:p>
+      <w:pPr>
+        <w:pStyle w:val="BodyA"/>
+        <w:widowControl w:val="0"/>
+        <w:ind w:left="108" w:hanging="108"/>
+        <w:rPr>
+          <w:rFonts w:ascii="Times New Roman" w:eastAsia="Times New Roman" w:hAnsi="Times New Roman" w:cs="Times New Roman"/>
+          <w:b/>
+          <w:bCs/>
+        </w:rPr>
+      </w:pPr>
+    </w:p>
+    <w:p>
+      <w:pPr>
+        <w:pStyle w:val="BodyA"/>
+        <w:widowControl w:val="0"/>
+        <w:ind w:left="108" w:hanging="108"/>
+        <w:rPr>
+          <w:rFonts w:ascii="Times New Roman" w:eastAsia="Times New Roman" w:hAnsi="Times New Roman" w:cs="Times New Roman"/>
+          <w:b/>
+          <w:bCs/>
+        </w:rPr>
+      </w:pPr>
+    </w:p>
+    <w:p>
+      <w:pPr>
+        <w:pStyle w:val="BodyA"/>
+        <w:widowControl w:val="0"/>
+        <w:ind w:left="108" w:hanging="108"/>
+        <w:rPr>
+          <w:rFonts w:ascii="Times New Roman" w:eastAsia="Times New Roman" w:hAnsi="Times New Roman" w:cs="Times New Roman"/>
+          <w:b/>
+          <w:bCs/>
+        </w:rPr>
+      </w:pPr>
+    </w:p>
+    <w:p>
+      <w:pPr>
+        <w:pStyle w:val="BodyA"/>
+        <w:widowControl w:val="0"/>
+        <w:ind w:left="108" w:hanging="108"/>
+        <w:rPr>
+          <w:rFonts w:ascii="Times New Roman" w:eastAsia="Times New Roman" w:hAnsi="Times New Roman" w:cs="Times New Roman"/>
+          <w:b/>
+          <w:bCs/>
+        </w:rPr>
+      </w:pPr>
+    </w:p>
+    <w:p>
+      <w:pPr>
+        <w:pStyle w:val="BodyA"/>
+        <w:widowControl w:val="0"/>
+        <w:ind w:left="108" w:hanging="108"/>
+        <w:rPr>
+          <w:rFonts w:ascii="Times New Roman" w:eastAsia="Times New Roman" w:hAnsi="Times New Roman" w:cs="Times New Roman"/>
+          <w:b/>
+          <w:bCs/>
+        </w:rPr>
+      </w:pPr>
+    </w:p>
+    <w:p>
+      <w:pPr>
+        <w:pStyle w:val="BodyA"/>
+        <w:widowControl w:val="0"/>
+        <w:ind w:left="108" w:hanging="108"/>
+        <w:rPr>
+          <w:rFonts w:ascii="Times New Roman" w:eastAsia="Times New Roman" w:hAnsi="Times New Roman" w:cs="Times New Roman"/>
+          <w:b/>
+          <w:bCs/>
+        </w:rPr>
+      </w:pPr>
+    </w:p>
+    <w:p>
+      <w:pPr>
+        <w:pStyle w:val="BodyA"/>
+        <w:widowControl w:val="0"/>
+        <w:ind w:left="108" w:hanging="108"/>
+        <w:rPr>
+          <w:rFonts w:ascii="Times New Roman" w:eastAsia="Times New Roman" w:hAnsi="Times New Roman" w:cs="Times New Roman"/>
+          <w:b/>
+          <w:bCs/>
+        </w:rPr>
+      </w:pPr>
+    </w:p>
+    <w:p>
+      <w:pPr>
+        <w:pStyle w:val="BodyA"/>
+        <w:widowControl w:val="0"/>
+        <w:ind w:left="108" w:hanging="108"/>
+        <w:rPr>
+          <w:rFonts w:ascii="Times New Roman" w:eastAsia="Times New Roman" w:hAnsi="Times New Roman" w:cs="Times New Roman"/>
+          <w:b/>
+          <w:bCs/>
+        </w:rPr>
+      </w:pPr>
+    </w:p>
+    <w:p>
+      <w:pPr>
+        <w:pStyle w:val="BodyA"/>
+        <w:widowControl w:val="0"/>
+        <w:ind w:left="108" w:hanging="108"/>
+        <w:rPr>
+          <w:rFonts w:ascii="Times New Roman" w:eastAsia="Times New Roman" w:hAnsi="Times New Roman" w:cs="Times New Roman"/>
+          <w:b/>
+          <w:bCs/>
+        </w:rPr>
+      </w:pPr>
+    </w:p>
+    <w:p>
+      <w:pPr>
+        <w:pStyle w:val="BodyA"/>
+        <w:widowControl w:val="0"/>
+        <w:ind w:left="108" w:hanging="108"/>
+        <w:rPr>
+          <w:rFonts w:ascii="Times New Roman" w:eastAsia="Times New Roman" w:hAnsi="Times New Roman" w:cs="Times New Roman"/>
+          <w:b/>
+          <w:bCs/>
+        </w:rPr>
+      </w:pPr>
+    </w:p>
+    <w:p>
+      <w:pPr>
+        <w:pStyle w:val="BodyA"/>
+        <w:widowControl w:val="0"/>
+        <w:ind w:left="108" w:hanging="108"/>
+        <w:rPr>
+          <w:rFonts w:ascii="Times New Roman" w:eastAsia="Times New Roman" w:hAnsi="Times New Roman" w:cs="Times New Roman"/>
+          <w:b/>
+          <w:bCs/>
+        </w:rPr>
+      </w:pPr>
+    </w:p>
+    <w:p>
+      <w:pPr>
+        <w:pStyle w:val="BodyA"/>
+        <w:widowControl w:val="0"/>
+        <w:ind w:left="108" w:hanging="108"/>
+        <w:rPr>
+          <w:rFonts w:ascii="Times New Roman" w:eastAsia="Times New Roman" w:hAnsi="Times New Roman" w:cs="Times New Roman"/>
+          <w:b/>
+          <w:bCs/>
+        </w:rPr>
+      </w:pPr>
+    </w:p>
+    <w:p>
+      <w:pPr>
+        <w:pStyle w:val="BodyA"/>
+        <w:widowControl w:val="0"/>
+        <w:ind w:left="108" w:hanging="108"/>
+        <w:rPr>
+          <w:rFonts w:ascii="Times New Roman" w:eastAsia="Times New Roman" w:hAnsi="Times New Roman" w:cs="Times New Roman"/>
+          <w:b/>
+          <w:bCs/>
+        </w:rPr>
+      </w:pPr>
+    </w:p>
+    <w:p>
+      <w:pPr>
+        <w:pStyle w:val="BodyA"/>
+        <w:widowControl w:val="0"/>
+        <w:ind w:left="108" w:hanging="108"/>
+        <w:rPr>
+          <w:rFonts w:ascii="Times New Roman" w:eastAsia="Times New Roman" w:hAnsi="Times New Roman" w:cs="Times New Roman"/>
+          <w:b/>
+          <w:bCs/>
+        </w:rPr>
+      </w:pPr>
+    </w:p>
+    <w:p>
+      <w:pPr>
+        <w:pStyle w:val="BodyA"/>
+        <w:widowControl w:val="0"/>
+        <w:ind w:left="108" w:hanging="108"/>
+        <w:rPr>
+          <w:rFonts w:ascii="Times New Roman" w:eastAsia="Times New Roman" w:hAnsi="Times New Roman" w:cs="Times New Roman"/>
+          <w:b/>
+          <w:bCs/>
+        </w:rPr>
+      </w:pPr>
+    </w:p>
+    <w:p>
+      <w:pPr>
+        <w:pStyle w:val="BodyA"/>
+        <w:widowControl w:val="0"/>
+        <w:ind w:left="108" w:hanging="108"/>
+        <w:rPr>
+          <w:rFonts w:ascii="Times New Roman" w:eastAsia="Times New Roman" w:hAnsi="Times New Roman" w:cs="Times New Roman"/>
+          <w:b/>
+          <w:bCs/>
+        </w:rPr>
+      </w:pPr>
+    </w:p>
+    <w:p>
+      <w:pPr>
+        <w:pStyle w:val="BodyA"/>
+        <w:widowControl w:val="0"/>
+        <w:ind w:left="108" w:hanging="108"/>
+        <w:rPr>
+          <w:rFonts w:ascii="Times New Roman" w:eastAsia="Times New Roman" w:hAnsi="Times New Roman" w:cs="Times New Roman"/>
+          <w:b/>
+          <w:bCs/>
+        </w:rPr>
+      </w:pPr>
+    </w:p>
+    <w:p>
+      <w:pPr>
+        <w:pStyle w:val="BodyA"/>
+        <w:widowControl w:val="0"/>
+        <w:ind w:left="108" w:hanging="108"/>
+        <w:rPr>
+          <w:rFonts w:ascii="Times New Roman" w:eastAsia="Times New Roman" w:hAnsi="Times New Roman" w:cs="Times New Roman"/>
+          <w:b/>
+          <w:bCs/>
+        </w:rPr>
+      </w:pPr>
+    </w:p>
+    <w:p>
+      <w:pPr>
+        <w:pStyle w:val="BodyA"/>
+        <w:spacing w:line="360" w:lineRule="auto"/>
+      </w:pPr>
+      <w:r>
+        <w:rPr>
+          <w:rFonts w:ascii="Times New Roman" w:hAnsi="Times New Roman"/>
+          <w:b/>
+          <w:bCs/>
+        </w:rPr>
+        <w:t>Use Case:</w:t>
+      </w:r>
+      <w:r>
+        <w:rPr>
+          <w:rFonts w:ascii="Times New Roman" w:hAnsi="Times New Roman"/>
+        </w:rPr>
+        <w:t xml:space="preserve"> Create new shared expense</w:t>
+      </w:r>
+    </w:p>
+    <w:p>
+      <w:pPr>
+        <w:pStyle w:val="BodyA"/>
+        <w:spacing w:line="360" w:lineRule="auto"/>
+        <w:rPr>
+          <w:b/>
+          <w:bCs/>
+        </w:rPr>
+      </w:pPr>
+      <w:r>
+        <w:rPr>
+          <w:rFonts w:ascii="Times New Roman" w:hAnsi="Times New Roman"/>
+          <w:b/>
+          <w:bCs/>
+        </w:rPr>
+        <w:t xml:space="preserve">User Story IDs Addressed: </w:t>
+      </w:r>
+      <w:r>
+        <w:rPr>
+          <w:rFonts w:ascii="Times New Roman" w:hAnsi="Times New Roman"/>
+        </w:rPr>
+        <w:t>001, 003</w:t>
+      </w:r>
+    </w:p>
+    <w:p>
+      <w:pPr>
+        <w:pStyle w:val="BodyA"/>
+        <w:spacing w:line="360" w:lineRule="auto"/>
+      </w:pPr>
+      <w:r>
+        <w:rPr>
+          <w:rFonts w:ascii="Times New Roman" w:hAnsi="Times New Roman"/>
+          <w:b/>
+          <w:bCs/>
+        </w:rPr>
+        <w:t>Related Use Cases:</w:t>
+      </w:r>
+      <w:r>
+        <w:rPr>
+          <w:rFonts w:ascii="Times New Roman" w:hAnsi="Times New Roman"/>
+        </w:rPr>
+        <w:t xml:space="preserve"> Generalizes “Create recurring, evenly split charge”; “Create standalone charge”</w:t>
+      </w:r>
+    </w:p>
+    <w:p>
+      <w:pPr>
+        <w:pStyle w:val="BodyA"/>
+        <w:spacing w:line="360" w:lineRule="auto"/>
+      </w:pPr>
+      <w:r>
+        <w:rPr>
+          <w:rFonts w:ascii="Times New Roman" w:hAnsi="Times New Roman"/>
+          <w:b/>
+          <w:bCs/>
+        </w:rPr>
+        <w:lastRenderedPageBreak/>
+        <w:t xml:space="preserve">Steps: </w:t>
+      </w:r>
+    </w:p>
+    <w:tbl>
+      <w:tblPr>
+        <w:tblW w:w="9360" w:type="dxa"/>
+        <w:tblInd w:w="216" w:type="dxa"/>
+        <w:tblBorders>
+          <w:bottom w:val="single" w:sz="8" w:space="0" w:color="406091"/>
+          <w:insideH w:val="single" w:sz="8" w:space="0" w:color="406091"/>
+        </w:tblBorders>
+        <w:tblCellMar>
+          <w:top w:w="80" w:type="dxa"/>
+          <w:left w:w="80" w:type="dxa"/>
+          <w:bottom w:w="80" w:type="dxa"/>
+          <w:right w:w="80" w:type="dxa"/>
+        </w:tblCellMar>
+        <w:tblLook w:val="04A0" w:firstRow="1" w:lastRow="0" w:firstColumn="1" w:lastColumn="0" w:noHBand="0" w:noVBand="1"/>
+      </w:tblPr>
+      <w:tblGrid>
+        <w:gridCol w:w="4681"/>
+        <w:gridCol w:w="4679"/>
+      </w:tblGrid>
+      <w:tr>
+        <w:trPr>
+          <w:trHeight w:val="288"/>
+          <w:tblHeader/>
+        </w:trPr>
+        <w:tc>
+          <w:tcPr>
+            <w:tcW w:w="9360" w:type="dxa"/>
+            <w:gridSpan w:val="2"/>
+            <w:tcBorders>
+              <w:bottom w:val="single" w:sz="8" w:space="0" w:color="406091"/>
+            </w:tcBorders>
+            <w:shd w:val="clear" w:color="auto" w:fill="FEFFFE"/>
+          </w:tcPr>
+          <w:p>
+            <w:pPr>
+              <w:pStyle w:val="TableStyle1"/>
+            </w:pPr>
+            <w:r>
+              <w:t>Pre-Conditions: Assumes the user has logged into the app, is viewing the group of interest, and has incurred an expense that needs to be shared with the group.</w:t>
+            </w:r>
+          </w:p>
+        </w:tc>
+      </w:tr>
+      <w:tr>
+        <w:trPr>
+          <w:trHeight w:val="288"/>
+        </w:trPr>
+        <w:tc>
+          <w:tcPr>
+            <w:tcW w:w="4681" w:type="dxa"/>
+            <w:tcBorders>
+              <w:top w:val="single" w:sz="8" w:space="0" w:color="406091"/>
+              <w:bottom w:val="single" w:sz="8" w:space="0" w:color="406091"/>
+            </w:tcBorders>
+            <w:shd w:val="clear" w:color="auto" w:fill="FEFFFE"/>
+          </w:tcPr>
+          <w:p>
+            <w:pPr>
+              <w:pStyle w:val="TableStyle1"/>
+            </w:pPr>
+            <w:r>
+              <w:t>Actor actions (User)</w:t>
+            </w:r>
+          </w:p>
+        </w:tc>
+        <w:tc>
+          <w:tcPr>
+            <w:tcW w:w="4679" w:type="dxa"/>
+            <w:tcBorders>
+              <w:top w:val="single" w:sz="8" w:space="0" w:color="406091"/>
+              <w:bottom w:val="single" w:sz="8" w:space="0" w:color="406091"/>
+            </w:tcBorders>
+            <w:shd w:val="clear" w:color="auto" w:fill="FEFFFE"/>
+          </w:tcPr>
+          <w:p>
+            <w:pPr>
+              <w:pStyle w:val="TableStyle1"/>
+            </w:pPr>
+            <w:r>
+              <w:t>System response</w:t>
+            </w:r>
+          </w:p>
+        </w:tc>
+      </w:tr>
+      <w:tr>
+        <w:trPr>
+          <w:trHeight w:val="310"/>
+        </w:trPr>
+        <w:tc>
+          <w:tcPr>
+            <w:tcW w:w="4681" w:type="dxa"/>
+            <w:tcBorders>
+              <w:top w:val="single" w:sz="8" w:space="0" w:color="406091"/>
+              <w:bottom w:val="single" w:sz="8" w:space="0" w:color="406091"/>
+            </w:tcBorders>
+            <w:shd w:val="clear" w:color="auto" w:fill="CADFFF"/>
+          </w:tcPr>
+          <w:p>
+            <w:r>
+              <w:rPr>
+                <w:rFonts w:cs="Arial Unicode MS"/>
+                <w:color w:val="000000"/>
+                <w:u w:color="000000"/>
+              </w:rPr>
+              <w:t>1. Select “Create new charge”</w:t>
+            </w:r>
+          </w:p>
+        </w:tc>
+        <w:tc>
+          <w:tcPr>
+            <w:tcW w:w="4679" w:type="dxa"/>
+            <w:tcBorders>
+              <w:top w:val="single" w:sz="8" w:space="0" w:color="406091"/>
+              <w:bottom w:val="single" w:sz="8" w:space="0" w:color="406091"/>
+            </w:tcBorders>
+            <w:shd w:val="clear" w:color="auto" w:fill="CADFFF"/>
+          </w:tcPr>
+          <w:p>
+            <w:r>
+              <w:t>2. Dialogue box appears</w:t>
+            </w:r>
+          </w:p>
+        </w:tc>
+      </w:tr>
+      <w:tr>
+        <w:trPr>
+          <w:trHeight w:val="310"/>
+        </w:trPr>
+        <w:tc>
+          <w:tcPr>
+            <w:tcW w:w="4681" w:type="dxa"/>
+            <w:tcBorders>
+              <w:top w:val="single" w:sz="8" w:space="0" w:color="406091"/>
+              <w:bottom w:val="single" w:sz="8" w:space="0" w:color="406091"/>
+            </w:tcBorders>
+            <w:shd w:val="clear" w:color="auto" w:fill="EEEEEE"/>
+          </w:tcPr>
+          <w:p>
+            <w:r>
+              <w:rPr>
+                <w:rFonts w:cs="Arial Unicode MS"/>
+                <w:color w:val="000000"/>
+                <w:u w:color="000000"/>
+              </w:rPr>
+              <w:t>3. Input charge details</w:t>
+            </w:r>
+          </w:p>
+        </w:tc>
+        <w:tc>
+          <w:tcPr>
+            <w:tcW w:w="4679" w:type="dxa"/>
+            <w:tcBorders>
+              <w:top w:val="single" w:sz="8" w:space="0" w:color="406091"/>
+              <w:bottom w:val="single" w:sz="8" w:space="0" w:color="406091"/>
+            </w:tcBorders>
+            <w:shd w:val="clear" w:color="auto" w:fill="EEEEEE"/>
+          </w:tcPr>
+          <w:p>
+            <w:pPr>
+              <w:rPr>
+                <w:rFonts w:cs="Arial Unicode MS"/>
+                <w:color w:val="000000"/>
+                <w:u w:color="000000"/>
+              </w:rPr>
+            </w:pPr>
+          </w:p>
+        </w:tc>
+      </w:tr>
+      <w:tr>
+        <w:trPr>
+          <w:trHeight w:val="260"/>
+        </w:trPr>
+        <w:tc>
+          <w:tcPr>
+            <w:tcW w:w="4681" w:type="dxa"/>
+            <w:tcBorders>
+              <w:top w:val="single" w:sz="8" w:space="0" w:color="406091"/>
+              <w:bottom w:val="single" w:sz="8" w:space="0" w:color="406091"/>
+            </w:tcBorders>
+            <w:shd w:val="clear" w:color="auto" w:fill="CADFFF"/>
+          </w:tcPr>
+          <w:p>
+            <w:r>
+              <w:t>4. Select “Confirm” or enter</w:t>
+            </w:r>
+          </w:p>
+        </w:tc>
+        <w:tc>
+          <w:tcPr>
+            <w:tcW w:w="4679" w:type="dxa"/>
+            <w:tcBorders>
+              <w:top w:val="single" w:sz="8" w:space="0" w:color="406091"/>
+              <w:bottom w:val="single" w:sz="8" w:space="0" w:color="406091"/>
+            </w:tcBorders>
+            <w:shd w:val="clear" w:color="auto" w:fill="CADFFF"/>
+          </w:tcPr>
+          <w:p>
+            <w:r>
+              <w:rPr>
+                <w:rFonts w:cs="Arial Unicode MS"/>
+                <w:color w:val="000000"/>
+                <w:u w:color="000000"/>
+              </w:rPr>
+              <w:t>5. Dialogue box disappears</w:t>
+            </w:r>
+          </w:p>
+        </w:tc>
+      </w:tr>
+      <w:tr>
+        <w:trPr>
+          <w:trHeight w:val="310"/>
+        </w:trPr>
+        <w:tc>
+          <w:tcPr>
+            <w:tcW w:w="9360" w:type="dxa"/>
+            <w:gridSpan w:val="2"/>
+            <w:tcBorders>
+              <w:top w:val="single" w:sz="8" w:space="0" w:color="406091"/>
+              <w:bottom w:val="single" w:sz="8" w:space="0" w:color="406091"/>
+            </w:tcBorders>
+            <w:shd w:val="clear" w:color="auto" w:fill="E7E6E6" w:themeFill="background2"/>
+          </w:tcPr>
+          <w:p>
+            <w:pPr>
+              <w:pStyle w:val="TableStyle1"/>
+            </w:pPr>
+            <w:r>
+              <w:t>Post-Conditions: All included group members may see the new charge on their account.</w:t>
+            </w:r>
+          </w:p>
+        </w:tc>
+      </w:tr>
+    </w:tbl>
+    <w:p>
+      <w:pPr>
+        <w:pStyle w:val="BodyA"/>
+        <w:widowControl w:val="0"/>
+        <w:ind w:left="108" w:hanging="108"/>
+      </w:pPr>
     </w:p>
     <w:p/>
     <w:sectPr>
@@ -698,6 +1497,217 @@
     </w:sectPr>
   </w:body>
 </w:document>
+</file>
+
+<file path=word/numbering.xml><?xml version="1.0" encoding="utf-8"?>
+<w:numbering xmlns:wpc="http://schemas.microsoft.com/office/word/2010/wordprocessingCanvas" xmlns:cx="http://schemas.microsoft.com/office/drawing/2014/chartex" xmlns:cx1="http://schemas.microsoft.com/office/drawing/2015/9/8/chartex" xmlns:cx2="http://schemas.microsoft.com/office/drawing/2015/10/21/chartex" xmlns:cx3="http://schemas.microsoft.com/office/drawing/2016/5/9/chartex" xmlns:cx4="http://schemas.microsoft.com/office/drawing/2016/5/10/chartex" xmlns:cx5="http://schemas.microsoft.com/office/drawing/2016/5/11/chartex" xmlns:cx6="http://schemas.microsoft.com/office/drawing/2016/5/12/chartex" xmlns:cx7="http://schemas.microsoft.com/office/drawing/2016/5/13/chartex" xmlns:cx8="http://schemas.microsoft.com/office/drawing/2016/5/14/chartex" xmlns:mc="http://schemas.openxmlformats.org/markup-compatibility/2006" xmlns:aink="http://schemas.microsoft.com/office/drawing/2016/ink" xmlns:am3d="http://schemas.microsoft.com/office/drawing/2017/model3d" xmlns:o="urn:schemas-microsoft-com:office:office" xmlns:r="http://schemas.openxmlformats.org/officeDocument/2006/relationships" xmlns:m="http://schemas.openxmlformats.org/officeDocument/2006/math" xmlns:v="urn:schemas-microsoft-com:vml" xmlns:wp14="http://schemas.microsoft.com/office/word/2010/wordprocessingDrawing" xmlns:wp="http://schemas.openxmlformats.org/drawingml/2006/wordprocessingDrawing" xmlns:w10="urn:schemas-microsoft-com:office:word" xmlns:w="http://schemas.openxmlformats.org/wordprocessingml/2006/main" xmlns:w14="http://schemas.microsoft.com/office/word/2010/wordml" xmlns:w15="http://schemas.microsoft.com/office/word/2012/wordml" xmlns:w16cid="http://schemas.microsoft.com/office/word/2016/wordml/cid" xmlns:w16se="http://schemas.microsoft.com/office/word/2015/wordml/symex" xmlns:wpg="http://schemas.microsoft.com/office/word/2010/wordprocessingGroup" xmlns:wpi="http://schemas.microsoft.com/office/word/2010/wordprocessingInk" xmlns:wne="http://schemas.microsoft.com/office/word/2006/wordml" xmlns:wps="http://schemas.microsoft.com/office/word/2010/wordprocessingShape" mc:Ignorable="w14 w15 w16se w16cid wp14">
+  <w:abstractNum w:abstractNumId="0" w15:restartNumberingAfterBreak="0">
+    <w:nsid w:val="0E132B86"/>
+    <w:multiLevelType w:val="multilevel"/>
+    <w:tmpl w:val="0409001F"/>
+    <w:lvl w:ilvl="0">
+      <w:start w:val="1"/>
+      <w:numFmt w:val="decimal"/>
+      <w:lvlText w:val="%1."/>
+      <w:lvlJc w:val="left"/>
+      <w:pPr>
+        <w:ind w:left="360" w:hanging="360"/>
+      </w:pPr>
+    </w:lvl>
+    <w:lvl w:ilvl="1">
+      <w:start w:val="1"/>
+      <w:numFmt w:val="decimal"/>
+      <w:lvlText w:val="%1.%2."/>
+      <w:lvlJc w:val="left"/>
+      <w:pPr>
+        <w:ind w:left="792" w:hanging="432"/>
+      </w:pPr>
+    </w:lvl>
+    <w:lvl w:ilvl="2">
+      <w:start w:val="1"/>
+      <w:numFmt w:val="decimal"/>
+      <w:lvlText w:val="%1.%2.%3."/>
+      <w:lvlJc w:val="left"/>
+      <w:pPr>
+        <w:ind w:left="1224" w:hanging="504"/>
+      </w:pPr>
+    </w:lvl>
+    <w:lvl w:ilvl="3">
+      <w:start w:val="1"/>
+      <w:numFmt w:val="decimal"/>
+      <w:lvlText w:val="%1.%2.%3.%4."/>
+      <w:lvlJc w:val="left"/>
+      <w:pPr>
+        <w:ind w:left="1728" w:hanging="648"/>
+      </w:pPr>
+    </w:lvl>
+    <w:lvl w:ilvl="4">
+      <w:start w:val="1"/>
+      <w:numFmt w:val="decimal"/>
+      <w:lvlText w:val="%1.%2.%3.%4.%5."/>
+      <w:lvlJc w:val="left"/>
+      <w:pPr>
+        <w:ind w:left="2232" w:hanging="792"/>
+      </w:pPr>
+    </w:lvl>
+    <w:lvl w:ilvl="5">
+      <w:start w:val="1"/>
+      <w:numFmt w:val="decimal"/>
+      <w:lvlText w:val="%1.%2.%3.%4.%5.%6."/>
+      <w:lvlJc w:val="left"/>
+      <w:pPr>
+        <w:ind w:left="2736" w:hanging="936"/>
+      </w:pPr>
+    </w:lvl>
+    <w:lvl w:ilvl="6">
+      <w:start w:val="1"/>
+      <w:numFmt w:val="decimal"/>
+      <w:lvlText w:val="%1.%2.%3.%4.%5.%6.%7."/>
+      <w:lvlJc w:val="left"/>
+      <w:pPr>
+        <w:ind w:left="3240" w:hanging="1080"/>
+      </w:pPr>
+    </w:lvl>
+    <w:lvl w:ilvl="7">
+      <w:start w:val="1"/>
+      <w:numFmt w:val="decimal"/>
+      <w:lvlText w:val="%1.%2.%3.%4.%5.%6.%7.%8."/>
+      <w:lvlJc w:val="left"/>
+      <w:pPr>
+        <w:ind w:left="3744" w:hanging="1224"/>
+      </w:pPr>
+    </w:lvl>
+    <w:lvl w:ilvl="8">
+      <w:start w:val="1"/>
+      <w:numFmt w:val="decimal"/>
+      <w:lvlText w:val="%1.%2.%3.%4.%5.%6.%7.%8.%9."/>
+      <w:lvlJc w:val="left"/>
+      <w:pPr>
+        <w:ind w:left="4320" w:hanging="1440"/>
+      </w:pPr>
+    </w:lvl>
+  </w:abstractNum>
+  <w:abstractNum w:abstractNumId="1" w15:restartNumberingAfterBreak="0">
+    <w:nsid w:val="60E1685E"/>
+    <w:multiLevelType w:val="multilevel"/>
+    <w:tmpl w:val="A5427E48"/>
+    <w:lvl w:ilvl="0">
+      <w:start w:val="1"/>
+      <w:numFmt w:val="decimal"/>
+      <w:lvlText w:val="5.%1."/>
+      <w:lvlJc w:val="left"/>
+      <w:pPr>
+        <w:ind w:left="360" w:hanging="360"/>
+      </w:pPr>
+      <w:rPr>
+        <w:rFonts w:hint="default"/>
+      </w:rPr>
+    </w:lvl>
+    <w:lvl w:ilvl="1">
+      <w:start w:val="1"/>
+      <w:numFmt w:val="decimal"/>
+      <w:suff w:val="space"/>
+      <w:lvlText w:val="5.%1.%2."/>
+      <w:lvlJc w:val="left"/>
+      <w:pPr>
+        <w:ind w:left="792" w:hanging="432"/>
+      </w:pPr>
+      <w:rPr>
+        <w:rFonts w:hint="default"/>
+      </w:rPr>
+    </w:lvl>
+    <w:lvl w:ilvl="2">
+      <w:start w:val="1"/>
+      <w:numFmt w:val="decimal"/>
+      <w:lvlText w:val="5.%1.%2.%3."/>
+      <w:lvlJc w:val="left"/>
+      <w:pPr>
+        <w:ind w:left="1224" w:hanging="504"/>
+      </w:pPr>
+      <w:rPr>
+        <w:rFonts w:hint="default"/>
+      </w:rPr>
+    </w:lvl>
+    <w:lvl w:ilvl="3">
+      <w:start w:val="1"/>
+      <w:numFmt w:val="decimal"/>
+      <w:lvlText w:val="5.%1.%2.%3.%4."/>
+      <w:lvlJc w:val="left"/>
+      <w:pPr>
+        <w:ind w:left="1728" w:hanging="648"/>
+      </w:pPr>
+      <w:rPr>
+        <w:rFonts w:hint="default"/>
+      </w:rPr>
+    </w:lvl>
+    <w:lvl w:ilvl="4">
+      <w:start w:val="1"/>
+      <w:numFmt w:val="decimal"/>
+      <w:lvlText w:val="5.%1.%2.%3.%4.%5."/>
+      <w:lvlJc w:val="left"/>
+      <w:pPr>
+        <w:ind w:left="2232" w:hanging="792"/>
+      </w:pPr>
+      <w:rPr>
+        <w:rFonts w:hint="default"/>
+      </w:rPr>
+    </w:lvl>
+    <w:lvl w:ilvl="5">
+      <w:start w:val="1"/>
+      <w:numFmt w:val="decimal"/>
+      <w:lvlText w:val="5.%1.%2.%3.%4.%5.%6."/>
+      <w:lvlJc w:val="left"/>
+      <w:pPr>
+        <w:ind w:left="2736" w:hanging="936"/>
+      </w:pPr>
+      <w:rPr>
+        <w:rFonts w:hint="default"/>
+      </w:rPr>
+    </w:lvl>
+    <w:lvl w:ilvl="6">
+      <w:start w:val="1"/>
+      <w:numFmt w:val="decimal"/>
+      <w:lvlText w:val="%1.%2.%3.%4.%5.%6.%7."/>
+      <w:lvlJc w:val="left"/>
+      <w:pPr>
+        <w:ind w:left="3240" w:hanging="1080"/>
+      </w:pPr>
+      <w:rPr>
+        <w:rFonts w:hint="default"/>
+      </w:rPr>
+    </w:lvl>
+    <w:lvl w:ilvl="7">
+      <w:start w:val="1"/>
+      <w:numFmt w:val="decimal"/>
+      <w:lvlText w:val="%1.%2.%3.%4.%5.%6.%7.%8."/>
+      <w:lvlJc w:val="left"/>
+      <w:pPr>
+        <w:ind w:left="3744" w:hanging="1224"/>
+      </w:pPr>
+      <w:rPr>
+        <w:rFonts w:hint="default"/>
+      </w:rPr>
+    </w:lvl>
+    <w:lvl w:ilvl="8">
+      <w:start w:val="1"/>
+      <w:numFmt w:val="decimal"/>
+      <w:lvlText w:val="%1.%2.%3.%4.%5.%6.%7.%8.%9."/>
+      <w:lvlJc w:val="left"/>
+      <w:pPr>
+        <w:ind w:left="4320" w:hanging="1440"/>
+      </w:pPr>
+      <w:rPr>
+        <w:rFonts w:hint="default"/>
+      </w:rPr>
+    </w:lvl>
+  </w:abstractNum>
+  <w:num w:numId="1">
+    <w:abstractNumId w:val="0"/>
+  </w:num>
+  <w:num w:numId="2">
+    <w:abstractNumId w:val="1"/>
+  </w:num>
+</w:numbering>
 </file>
 
 <file path=word/styles.xml><?xml version="1.0" encoding="utf-8"?>
@@ -1167,6 +2177,17 @@
       <w:lang w:eastAsia="zh-CN" w:bidi="hi-IN"/>
     </w:rPr>
   </w:style>
+  <w:style w:type="paragraph" w:styleId="ListParagraph">
+    <w:name w:val="List Paragraph"/>
+    <w:basedOn w:val="Normal"/>
+    <w:uiPriority w:val="34"/>
+    <w:qFormat/>
+    <w:rsid w:val="002D1315"/>
+    <w:pPr>
+      <w:ind w:left="720"/>
+      <w:contextualSpacing/>
+    </w:pPr>
+  </w:style>
 </w:styles>
 </file>
 

</xml_diff>

<commit_message>
finished first diagram set
</commit_message>
<xml_diff>
--- a/Deliverables/PALSS_Deliverable_2/PALSS_Deliverable_2_SequenceDiagram.docx
+++ b/Deliverables/PALSS_Deliverable_2/PALSS_Deliverable_2_SequenceDiagram.docx
@@ -393,7 +393,13 @@
         </w:numPr>
       </w:pPr>
       <w:r>
-        <w:t>Group manager adds user to group manager</w:t>
+        <w:t xml:space="preserve">Group manager adds user </w:t>
+      </w:r>
+      <w:r>
+        <w:t>in</w:t>
+      </w:r>
+      <w:r>
+        <w:t xml:space="preserve"> group manager</w:t>
       </w:r>
     </w:p>
     <w:p>
@@ -429,20 +435,27 @@
         </w:numPr>
       </w:pPr>
       <w:r>
-        <w:t>Member addition GUI displays error message to User</w:t>
-      </w:r>
-    </w:p>
-    <w:p/>
+        <w:t xml:space="preserve">Member addition GUI displays error message to </w:t>
+      </w:r>
+      <w:r>
+        <w:t>u</w:t>
+      </w:r>
+      <w:bookmarkStart w:id="0" w:name="_GoBack"/>
+      <w:bookmarkEnd w:id="0"/>
+      <w:r>
+        <w:t>ser</w:t>
+      </w:r>
+    </w:p>
     <w:p>
       <w:r>
         <w:rPr>
           <w:noProof/>
         </w:rPr>
         <w:drawing>
-          <wp:inline distT="0" distB="0" distL="0" distR="0" wp14:anchorId="325C6B22" wp14:editId="00F40832">
-            <wp:extent cx="3925310" cy="2419350"/>
+          <wp:inline distT="0" distB="0" distL="0" distR="0" wp14:anchorId="792C871C" wp14:editId="79ECE180">
+            <wp:extent cx="3658507" cy="2768600"/>
             <wp:effectExtent l="0" t="0" r="0" b="0"/>
-            <wp:docPr id="1" name="Picture 1"/>
+            <wp:docPr id="3" name="Picture 3"/>
             <wp:cNvGraphicFramePr>
               <a:graphicFrameLocks xmlns:a="http://schemas.openxmlformats.org/drawingml/2006/main" noChangeAspect="1"/>
             </wp:cNvGraphicFramePr>
@@ -450,7 +463,7 @@
               <a:graphicData uri="http://schemas.openxmlformats.org/drawingml/2006/picture">
                 <pic:pic xmlns:pic="http://schemas.openxmlformats.org/drawingml/2006/picture">
                   <pic:nvPicPr>
-                    <pic:cNvPr id="1" name="addMember_analysis.png"/>
+                    <pic:cNvPr id="3" name="addMember_analysis (1).png"/>
                     <pic:cNvPicPr/>
                   </pic:nvPicPr>
                   <pic:blipFill>
@@ -468,7 +481,7 @@
                   <pic:spPr>
                     <a:xfrm>
                       <a:off x="0" y="0"/>
-                      <a:ext cx="3934650" cy="2425107"/>
+                      <a:ext cx="3688440" cy="2791252"/>
                     </a:xfrm>
                     <a:prstGeom prst="rect">
                       <a:avLst/>
@@ -481,6 +494,55 @@
         </w:drawing>
       </w:r>
     </w:p>
+    <w:p>
+      <w:r>
+        <w:rPr>
+          <w:noProof/>
+        </w:rPr>
+        <w:lastRenderedPageBreak/>
+        <w:drawing>
+          <wp:inline distT="0" distB="0" distL="0" distR="0" wp14:anchorId="6B44EA48" wp14:editId="5B8C7B3D">
+            <wp:extent cx="3911600" cy="2767775"/>
+            <wp:effectExtent l="0" t="0" r="0" b="0"/>
+            <wp:docPr id="4" name="Picture 4"/>
+            <wp:cNvGraphicFramePr>
+              <a:graphicFrameLocks xmlns:a="http://schemas.openxmlformats.org/drawingml/2006/main" noChangeAspect="1"/>
+            </wp:cNvGraphicFramePr>
+            <a:graphic xmlns:a="http://schemas.openxmlformats.org/drawingml/2006/main">
+              <a:graphicData uri="http://schemas.openxmlformats.org/drawingml/2006/picture">
+                <pic:pic xmlns:pic="http://schemas.openxmlformats.org/drawingml/2006/picture">
+                  <pic:nvPicPr>
+                    <pic:cNvPr id="4" name="AddMember_design (1).png"/>
+                    <pic:cNvPicPr/>
+                  </pic:nvPicPr>
+                  <pic:blipFill>
+                    <a:blip r:embed="rId6">
+                      <a:extLst>
+                        <a:ext uri="{28A0092B-C50C-407E-A947-70E740481C1C}">
+                          <a14:useLocalDpi xmlns:a14="http://schemas.microsoft.com/office/drawing/2010/main" val="0"/>
+                        </a:ext>
+                      </a:extLst>
+                    </a:blip>
+                    <a:stretch>
+                      <a:fillRect/>
+                    </a:stretch>
+                  </pic:blipFill>
+                  <pic:spPr>
+                    <a:xfrm>
+                      <a:off x="0" y="0"/>
+                      <a:ext cx="3924420" cy="2776846"/>
+                    </a:xfrm>
+                    <a:prstGeom prst="rect">
+                      <a:avLst/>
+                    </a:prstGeom>
+                  </pic:spPr>
+                </pic:pic>
+              </a:graphicData>
+            </a:graphic>
+          </wp:inline>
+        </w:drawing>
+      </w:r>
+    </w:p>
     <w:p/>
     <w:p>
       <w:pPr>
@@ -501,8 +563,6 @@
         </w:rPr>
         <w:t xml:space="preserve"> Create room</w:t>
       </w:r>
-      <w:bookmarkStart w:id="0" w:name="_GoBack"/>
-      <w:bookmarkEnd w:id="0"/>
     </w:p>
     <w:p>
       <w:pPr>
@@ -539,7 +599,6 @@
           <w:b/>
           <w:bCs/>
         </w:rPr>
-        <w:lastRenderedPageBreak/>
         <w:t xml:space="preserve">Related Use Cases: </w:t>
       </w:r>
       <w:r>
@@ -1243,7 +1302,6 @@
           <w:b/>
           <w:bCs/>
         </w:rPr>
-        <w:lastRenderedPageBreak/>
         <w:t xml:space="preserve">Steps: </w:t>
       </w:r>
     </w:p>

</xml_diff>

<commit_message>
finished up second sequence diagram
</commit_message>
<xml_diff>
--- a/Deliverables/PALSS_Deliverable_2/PALSS_Deliverable_2_SequenceDiagram.docx
+++ b/Deliverables/PALSS_Deliverable_2/PALSS_Deliverable_2_SequenceDiagram.docx
@@ -440,8 +440,6 @@
       <w:r>
         <w:t>u</w:t>
       </w:r>
-      <w:bookmarkStart w:id="0" w:name="_GoBack"/>
-      <w:bookmarkEnd w:id="0"/>
       <w:r>
         <w:t>ser</w:t>
       </w:r>
@@ -544,10 +542,53 @@
       </w:r>
     </w:p>
     <w:p/>
+    <w:p/>
+    <w:p/>
+    <w:p/>
+    <w:p/>
+    <w:p/>
+    <w:p/>
+    <w:p/>
+    <w:p/>
+    <w:p/>
+    <w:p/>
+    <w:p/>
+    <w:p/>
+    <w:p/>
+    <w:p/>
+    <w:p/>
+    <w:p/>
+    <w:p/>
+    <w:p/>
+    <w:p/>
+    <w:p/>
+    <w:p/>
+    <w:p/>
+    <w:p/>
+    <w:p/>
+    <w:p/>
+    <w:p/>
+    <w:p/>
+    <w:p/>
+    <w:p/>
     <w:p>
       <w:pPr>
         <w:pStyle w:val="BodyA"/>
         <w:spacing w:line="360" w:lineRule="auto"/>
+        <w:rPr>
+          <w:rFonts w:ascii="Times New Roman" w:hAnsi="Times New Roman" w:cs="Times New Roman"/>
+          <w:color w:val="auto"/>
+          <w:sz w:val="24"/>
+          <w:szCs w:val="24"/>
+          <w:u w:color="FFFFFF"/>
+          <w:lang w:eastAsia="en-US" w:bidi="ar-SA"/>
+        </w:rPr>
+      </w:pPr>
+    </w:p>
+    <w:p>
+      <w:pPr>
+        <w:pStyle w:val="BodyA"/>
+        <w:spacing w:line="360" w:lineRule="auto"/>
       </w:pPr>
       <w:r>
         <w:rPr>
@@ -555,6 +596,7 @@
           <w:b/>
           <w:bCs/>
         </w:rPr>
+        <w:lastRenderedPageBreak/>
         <w:t>Use Case:</w:t>
       </w:r>
       <w:r>
@@ -817,13 +859,18 @@
       <w:pPr>
         <w:pStyle w:val="BodyA"/>
         <w:widowControl w:val="0"/>
-        <w:ind w:left="108" w:hanging="108"/>
-        <w:rPr>
-          <w:rFonts w:ascii="Times New Roman" w:eastAsia="Times New Roman" w:hAnsi="Times New Roman" w:cs="Times New Roman"/>
+        <w:rPr>
           <w:b/>
           <w:bCs/>
         </w:rPr>
       </w:pPr>
+      <w:r>
+        <w:rPr>
+          <w:b/>
+          <w:bCs/>
+        </w:rPr>
+        <w:t>Post-Conditions: User has successfully created a group.</w:t>
+      </w:r>
     </w:p>
     <w:p>
       <w:pPr>
@@ -831,16 +878,214 @@
         <w:widowControl w:val="0"/>
         <w:ind w:left="108" w:hanging="108"/>
         <w:rPr>
-          <w:b/>
-          <w:bCs/>
-        </w:rPr>
-      </w:pPr>
-      <w:r>
-        <w:rPr>
-          <w:b/>
-          <w:bCs/>
-        </w:rPr>
-        <w:t>Post-Conditions: User has successfully created a group.</w:t>
+          <w:bCs/>
+        </w:rPr>
+      </w:pPr>
+      <w:r>
+        <w:rPr>
+          <w:bCs/>
+        </w:rPr>
+        <w:t>2. User inputs group name to the room creation GUI</w:t>
+      </w:r>
+    </w:p>
+    <w:p>
+      <w:pPr>
+        <w:pStyle w:val="BodyA"/>
+        <w:widowControl w:val="0"/>
+        <w:numPr>
+          <w:ilvl w:val="0"/>
+          <w:numId w:val="3"/>
+        </w:numPr>
+        <w:rPr>
+          <w:bCs/>
+        </w:rPr>
+      </w:pPr>
+      <w:r>
+        <w:rPr>
+          <w:bCs/>
+        </w:rPr>
+        <w:t>Room creation GUI sends room name to room database</w:t>
+      </w:r>
+    </w:p>
+    <w:p>
+      <w:pPr>
+        <w:pStyle w:val="BodyA"/>
+        <w:widowControl w:val="0"/>
+        <w:numPr>
+          <w:ilvl w:val="0"/>
+          <w:numId w:val="3"/>
+        </w:numPr>
+        <w:rPr>
+          <w:bCs/>
+        </w:rPr>
+      </w:pPr>
+      <w:r>
+        <w:rPr>
+          <w:bCs/>
+        </w:rPr>
+        <w:t xml:space="preserve">Room database creates new </w:t>
+      </w:r>
+      <w:r>
+        <w:rPr>
+          <w:bCs/>
+        </w:rPr>
+        <w:t>room</w:t>
+      </w:r>
+      <w:r>
+        <w:rPr>
+          <w:bCs/>
+        </w:rPr>
+        <w:t xml:space="preserve"> in room database</w:t>
+      </w:r>
+    </w:p>
+    <w:p>
+      <w:pPr>
+        <w:pStyle w:val="BodyA"/>
+        <w:widowControl w:val="0"/>
+        <w:numPr>
+          <w:ilvl w:val="0"/>
+          <w:numId w:val="3"/>
+        </w:numPr>
+        <w:rPr>
+          <w:bCs/>
+        </w:rPr>
+      </w:pPr>
+      <w:r>
+        <w:rPr>
+          <w:bCs/>
+        </w:rPr>
+        <w:t>Room database assigns name to room</w:t>
+      </w:r>
+    </w:p>
+    <w:p>
+      <w:pPr>
+        <w:pStyle w:val="BodyA"/>
+        <w:widowControl w:val="0"/>
+        <w:numPr>
+          <w:ilvl w:val="0"/>
+          <w:numId w:val="3"/>
+        </w:numPr>
+        <w:rPr>
+          <w:bCs/>
+        </w:rPr>
+      </w:pPr>
+      <w:r>
+        <w:rPr>
+          <w:bCs/>
+        </w:rPr>
+        <w:t>Room database sends message to room creation GUI</w:t>
+      </w:r>
+    </w:p>
+    <w:p>
+      <w:pPr>
+        <w:pStyle w:val="BodyA"/>
+        <w:widowControl w:val="0"/>
+        <w:rPr>
+          <w:bCs/>
+        </w:rPr>
+      </w:pPr>
+      <w:r>
+        <w:rPr>
+          <w:bCs/>
+          <w:noProof/>
+        </w:rPr>
+        <w:drawing>
+          <wp:inline distT="0" distB="0" distL="0" distR="0" wp14:anchorId="5BC4F77D" wp14:editId="741665F8">
+            <wp:extent cx="3420745" cy="2498378"/>
+            <wp:effectExtent l="0" t="0" r="8255" b="0"/>
+            <wp:docPr id="2" name="Picture 2"/>
+            <wp:cNvGraphicFramePr>
+              <a:graphicFrameLocks xmlns:a="http://schemas.openxmlformats.org/drawingml/2006/main" noChangeAspect="1"/>
+            </wp:cNvGraphicFramePr>
+            <a:graphic xmlns:a="http://schemas.openxmlformats.org/drawingml/2006/main">
+              <a:graphicData uri="http://schemas.openxmlformats.org/drawingml/2006/picture">
+                <pic:pic xmlns:pic="http://schemas.openxmlformats.org/drawingml/2006/picture">
+                  <pic:nvPicPr>
+                    <pic:cNvPr id="2" name="saveRoom_analysis.png"/>
+                    <pic:cNvPicPr/>
+                  </pic:nvPicPr>
+                  <pic:blipFill>
+                    <a:blip r:embed="rId7">
+                      <a:extLst>
+                        <a:ext uri="{28A0092B-C50C-407E-A947-70E740481C1C}">
+                          <a14:useLocalDpi xmlns:a14="http://schemas.microsoft.com/office/drawing/2010/main" val="0"/>
+                        </a:ext>
+                      </a:extLst>
+                    </a:blip>
+                    <a:stretch>
+                      <a:fillRect/>
+                    </a:stretch>
+                  </pic:blipFill>
+                  <pic:spPr>
+                    <a:xfrm>
+                      <a:off x="0" y="0"/>
+                      <a:ext cx="3444121" cy="2515451"/>
+                    </a:xfrm>
+                    <a:prstGeom prst="rect">
+                      <a:avLst/>
+                    </a:prstGeom>
+                  </pic:spPr>
+                </pic:pic>
+              </a:graphicData>
+            </a:graphic>
+          </wp:inline>
+        </w:drawing>
+      </w:r>
+    </w:p>
+    <w:p>
+      <w:pPr>
+        <w:pStyle w:val="BodyA"/>
+        <w:widowControl w:val="0"/>
+        <w:rPr>
+          <w:bCs/>
+        </w:rPr>
+      </w:pPr>
+      <w:r>
+        <w:rPr>
+          <w:bCs/>
+          <w:noProof/>
+        </w:rPr>
+        <w:drawing>
+          <wp:inline distT="0" distB="0" distL="0" distR="0" wp14:anchorId="64F19F17" wp14:editId="69931532">
+            <wp:extent cx="3420861" cy="2216150"/>
+            <wp:effectExtent l="0" t="0" r="8255" b="0"/>
+            <wp:docPr id="1" name="Picture 1"/>
+            <wp:cNvGraphicFramePr>
+              <a:graphicFrameLocks xmlns:a="http://schemas.openxmlformats.org/drawingml/2006/main" noChangeAspect="1"/>
+            </wp:cNvGraphicFramePr>
+            <a:graphic xmlns:a="http://schemas.openxmlformats.org/drawingml/2006/main">
+              <a:graphicData uri="http://schemas.openxmlformats.org/drawingml/2006/picture">
+                <pic:pic xmlns:pic="http://schemas.openxmlformats.org/drawingml/2006/picture">
+                  <pic:nvPicPr>
+                    <pic:cNvPr id="1" name="saveRoom_design.png"/>
+                    <pic:cNvPicPr/>
+                  </pic:nvPicPr>
+                  <pic:blipFill>
+                    <a:blip r:embed="rId8">
+                      <a:extLst>
+                        <a:ext uri="{28A0092B-C50C-407E-A947-70E740481C1C}">
+                          <a14:useLocalDpi xmlns:a14="http://schemas.microsoft.com/office/drawing/2010/main" val="0"/>
+                        </a:ext>
+                      </a:extLst>
+                    </a:blip>
+                    <a:stretch>
+                      <a:fillRect/>
+                    </a:stretch>
+                  </pic:blipFill>
+                  <pic:spPr>
+                    <a:xfrm>
+                      <a:off x="0" y="0"/>
+                      <a:ext cx="3447297" cy="2233276"/>
+                    </a:xfrm>
+                    <a:prstGeom prst="rect">
+                      <a:avLst/>
+                    </a:prstGeom>
+                  </pic:spPr>
+                </pic:pic>
+              </a:graphicData>
+            </a:graphic>
+          </wp:inline>
+        </w:drawing>
       </w:r>
     </w:p>
     <w:p>
@@ -849,383 +1094,18 @@
         <w:widowControl w:val="0"/>
         <w:ind w:left="108" w:hanging="108"/>
         <w:rPr>
-          <w:rFonts w:ascii="Times New Roman" w:eastAsia="Times New Roman" w:hAnsi="Times New Roman" w:cs="Times New Roman"/>
           <w:b/>
           <w:bCs/>
         </w:rPr>
       </w:pPr>
-    </w:p>
-    <w:p>
-      <w:pPr>
-        <w:pStyle w:val="BodyA"/>
-        <w:widowControl w:val="0"/>
-        <w:ind w:left="108" w:hanging="108"/>
-        <w:rPr>
-          <w:rFonts w:ascii="Times New Roman" w:eastAsia="Times New Roman" w:hAnsi="Times New Roman" w:cs="Times New Roman"/>
+      <w:r>
+        <w:rPr>
           <w:b/>
           <w:bCs/>
         </w:rPr>
-      </w:pPr>
-    </w:p>
-    <w:p>
-      <w:pPr>
-        <w:pStyle w:val="BodyA"/>
-        <w:widowControl w:val="0"/>
-        <w:ind w:left="108" w:hanging="108"/>
-        <w:rPr>
-          <w:rFonts w:ascii="Times New Roman" w:eastAsia="Times New Roman" w:hAnsi="Times New Roman" w:cs="Times New Roman"/>
-          <w:b/>
-          <w:bCs/>
-        </w:rPr>
-      </w:pPr>
-    </w:p>
-    <w:p>
-      <w:pPr>
-        <w:pStyle w:val="BodyA"/>
-        <w:widowControl w:val="0"/>
-        <w:ind w:left="108" w:hanging="108"/>
-        <w:rPr>
-          <w:rFonts w:ascii="Times New Roman" w:eastAsia="Times New Roman" w:hAnsi="Times New Roman" w:cs="Times New Roman"/>
-          <w:b/>
-          <w:bCs/>
-        </w:rPr>
-      </w:pPr>
-    </w:p>
-    <w:p>
-      <w:pPr>
-        <w:pStyle w:val="BodyA"/>
-        <w:widowControl w:val="0"/>
-        <w:ind w:left="108" w:hanging="108"/>
-        <w:rPr>
-          <w:rFonts w:ascii="Times New Roman" w:eastAsia="Times New Roman" w:hAnsi="Times New Roman" w:cs="Times New Roman"/>
-          <w:b/>
-          <w:bCs/>
-        </w:rPr>
-      </w:pPr>
-    </w:p>
-    <w:p>
-      <w:pPr>
-        <w:pStyle w:val="BodyA"/>
-        <w:widowControl w:val="0"/>
-        <w:ind w:left="108" w:hanging="108"/>
-        <w:rPr>
-          <w:rFonts w:ascii="Times New Roman" w:eastAsia="Times New Roman" w:hAnsi="Times New Roman" w:cs="Times New Roman"/>
-          <w:b/>
-          <w:bCs/>
-        </w:rPr>
-      </w:pPr>
-    </w:p>
-    <w:p>
-      <w:pPr>
-        <w:pStyle w:val="BodyA"/>
-        <w:widowControl w:val="0"/>
-        <w:ind w:left="108" w:hanging="108"/>
-        <w:rPr>
-          <w:rFonts w:ascii="Times New Roman" w:eastAsia="Times New Roman" w:hAnsi="Times New Roman" w:cs="Times New Roman"/>
-          <w:b/>
-          <w:bCs/>
-        </w:rPr>
-      </w:pPr>
-    </w:p>
-    <w:p>
-      <w:pPr>
-        <w:pStyle w:val="BodyA"/>
-        <w:widowControl w:val="0"/>
-        <w:ind w:left="108" w:hanging="108"/>
-        <w:rPr>
-          <w:rFonts w:ascii="Times New Roman" w:eastAsia="Times New Roman" w:hAnsi="Times New Roman" w:cs="Times New Roman"/>
-          <w:b/>
-          <w:bCs/>
-        </w:rPr>
-      </w:pPr>
-    </w:p>
-    <w:p>
-      <w:pPr>
-        <w:pStyle w:val="BodyA"/>
-        <w:widowControl w:val="0"/>
-        <w:ind w:left="108" w:hanging="108"/>
-        <w:rPr>
-          <w:rFonts w:ascii="Times New Roman" w:eastAsia="Times New Roman" w:hAnsi="Times New Roman" w:cs="Times New Roman"/>
-          <w:b/>
-          <w:bCs/>
-        </w:rPr>
-      </w:pPr>
-    </w:p>
-    <w:p>
-      <w:pPr>
-        <w:pStyle w:val="BodyA"/>
-        <w:widowControl w:val="0"/>
-        <w:ind w:left="108" w:hanging="108"/>
-        <w:rPr>
-          <w:rFonts w:ascii="Times New Roman" w:eastAsia="Times New Roman" w:hAnsi="Times New Roman" w:cs="Times New Roman"/>
-          <w:b/>
-          <w:bCs/>
-        </w:rPr>
-      </w:pPr>
-    </w:p>
-    <w:p>
-      <w:pPr>
-        <w:pStyle w:val="BodyA"/>
-        <w:widowControl w:val="0"/>
-        <w:ind w:left="108" w:hanging="108"/>
-        <w:rPr>
-          <w:rFonts w:ascii="Times New Roman" w:eastAsia="Times New Roman" w:hAnsi="Times New Roman" w:cs="Times New Roman"/>
-          <w:b/>
-          <w:bCs/>
-        </w:rPr>
-      </w:pPr>
-    </w:p>
-    <w:p>
-      <w:pPr>
-        <w:pStyle w:val="BodyA"/>
-        <w:widowControl w:val="0"/>
-        <w:ind w:left="108" w:hanging="108"/>
-        <w:rPr>
-          <w:rFonts w:ascii="Times New Roman" w:eastAsia="Times New Roman" w:hAnsi="Times New Roman" w:cs="Times New Roman"/>
-          <w:b/>
-          <w:bCs/>
-        </w:rPr>
-      </w:pPr>
-    </w:p>
-    <w:p>
-      <w:pPr>
-        <w:pStyle w:val="BodyA"/>
-        <w:widowControl w:val="0"/>
-        <w:ind w:left="108" w:hanging="108"/>
-        <w:rPr>
-          <w:rFonts w:ascii="Times New Roman" w:eastAsia="Times New Roman" w:hAnsi="Times New Roman" w:cs="Times New Roman"/>
-          <w:b/>
-          <w:bCs/>
-        </w:rPr>
-      </w:pPr>
-    </w:p>
-    <w:p>
-      <w:pPr>
-        <w:pStyle w:val="BodyA"/>
-        <w:widowControl w:val="0"/>
-        <w:ind w:left="108" w:hanging="108"/>
-        <w:rPr>
-          <w:rFonts w:ascii="Times New Roman" w:eastAsia="Times New Roman" w:hAnsi="Times New Roman" w:cs="Times New Roman"/>
-          <w:b/>
-          <w:bCs/>
-        </w:rPr>
-      </w:pPr>
-    </w:p>
-    <w:p>
-      <w:pPr>
-        <w:pStyle w:val="BodyA"/>
-        <w:widowControl w:val="0"/>
-        <w:ind w:left="108" w:hanging="108"/>
-        <w:rPr>
-          <w:rFonts w:ascii="Times New Roman" w:eastAsia="Times New Roman" w:hAnsi="Times New Roman" w:cs="Times New Roman"/>
-          <w:b/>
-          <w:bCs/>
-        </w:rPr>
-      </w:pPr>
-    </w:p>
-    <w:p>
-      <w:pPr>
-        <w:pStyle w:val="BodyA"/>
-        <w:widowControl w:val="0"/>
-        <w:ind w:left="108" w:hanging="108"/>
-        <w:rPr>
-          <w:rFonts w:ascii="Times New Roman" w:eastAsia="Times New Roman" w:hAnsi="Times New Roman" w:cs="Times New Roman"/>
-          <w:b/>
-          <w:bCs/>
-        </w:rPr>
-      </w:pPr>
-    </w:p>
-    <w:p>
-      <w:pPr>
-        <w:pStyle w:val="BodyA"/>
-        <w:widowControl w:val="0"/>
-        <w:ind w:left="108" w:hanging="108"/>
-        <w:rPr>
-          <w:rFonts w:ascii="Times New Roman" w:eastAsia="Times New Roman" w:hAnsi="Times New Roman" w:cs="Times New Roman"/>
-          <w:b/>
-          <w:bCs/>
-        </w:rPr>
-      </w:pPr>
-    </w:p>
-    <w:p>
-      <w:pPr>
-        <w:pStyle w:val="BodyA"/>
-        <w:widowControl w:val="0"/>
-        <w:ind w:left="108" w:hanging="108"/>
-        <w:rPr>
-          <w:rFonts w:ascii="Times New Roman" w:eastAsia="Times New Roman" w:hAnsi="Times New Roman" w:cs="Times New Roman"/>
-          <w:b/>
-          <w:bCs/>
-        </w:rPr>
-      </w:pPr>
-    </w:p>
-    <w:p>
-      <w:pPr>
-        <w:pStyle w:val="BodyA"/>
-        <w:widowControl w:val="0"/>
-        <w:ind w:left="108" w:hanging="108"/>
-        <w:rPr>
-          <w:rFonts w:ascii="Times New Roman" w:eastAsia="Times New Roman" w:hAnsi="Times New Roman" w:cs="Times New Roman"/>
-          <w:b/>
-          <w:bCs/>
-        </w:rPr>
-      </w:pPr>
-    </w:p>
-    <w:p>
-      <w:pPr>
-        <w:pStyle w:val="BodyA"/>
-        <w:widowControl w:val="0"/>
-        <w:ind w:left="108" w:hanging="108"/>
-        <w:rPr>
-          <w:rFonts w:ascii="Times New Roman" w:eastAsia="Times New Roman" w:hAnsi="Times New Roman" w:cs="Times New Roman"/>
-          <w:b/>
-          <w:bCs/>
-        </w:rPr>
-      </w:pPr>
-    </w:p>
-    <w:p>
-      <w:pPr>
-        <w:pStyle w:val="BodyA"/>
-        <w:widowControl w:val="0"/>
-        <w:ind w:left="108" w:hanging="108"/>
-        <w:rPr>
-          <w:rFonts w:ascii="Times New Roman" w:eastAsia="Times New Roman" w:hAnsi="Times New Roman" w:cs="Times New Roman"/>
-          <w:b/>
-          <w:bCs/>
-        </w:rPr>
-      </w:pPr>
-    </w:p>
-    <w:p>
-      <w:pPr>
-        <w:pStyle w:val="BodyA"/>
-        <w:widowControl w:val="0"/>
-        <w:ind w:left="108" w:hanging="108"/>
-        <w:rPr>
-          <w:rFonts w:ascii="Times New Roman" w:eastAsia="Times New Roman" w:hAnsi="Times New Roman" w:cs="Times New Roman"/>
-          <w:b/>
-          <w:bCs/>
-        </w:rPr>
-      </w:pPr>
-    </w:p>
-    <w:p>
-      <w:pPr>
-        <w:pStyle w:val="BodyA"/>
-        <w:widowControl w:val="0"/>
-        <w:ind w:left="108" w:hanging="108"/>
-        <w:rPr>
-          <w:rFonts w:ascii="Times New Roman" w:eastAsia="Times New Roman" w:hAnsi="Times New Roman" w:cs="Times New Roman"/>
-          <w:b/>
-          <w:bCs/>
-        </w:rPr>
-      </w:pPr>
-    </w:p>
-    <w:p>
-      <w:pPr>
-        <w:pStyle w:val="BodyA"/>
-        <w:widowControl w:val="0"/>
-        <w:ind w:left="108" w:hanging="108"/>
-        <w:rPr>
-          <w:rFonts w:ascii="Times New Roman" w:eastAsia="Times New Roman" w:hAnsi="Times New Roman" w:cs="Times New Roman"/>
-          <w:b/>
-          <w:bCs/>
-        </w:rPr>
-      </w:pPr>
-    </w:p>
-    <w:p>
-      <w:pPr>
-        <w:pStyle w:val="BodyA"/>
-        <w:widowControl w:val="0"/>
-        <w:ind w:left="108" w:hanging="108"/>
-        <w:rPr>
-          <w:rFonts w:ascii="Times New Roman" w:eastAsia="Times New Roman" w:hAnsi="Times New Roman" w:cs="Times New Roman"/>
-          <w:b/>
-          <w:bCs/>
-        </w:rPr>
-      </w:pPr>
-    </w:p>
-    <w:p>
-      <w:pPr>
-        <w:pStyle w:val="BodyA"/>
-        <w:widowControl w:val="0"/>
-        <w:ind w:left="108" w:hanging="108"/>
-        <w:rPr>
-          <w:rFonts w:ascii="Times New Roman" w:eastAsia="Times New Roman" w:hAnsi="Times New Roman" w:cs="Times New Roman"/>
-          <w:b/>
-          <w:bCs/>
-        </w:rPr>
-      </w:pPr>
-    </w:p>
-    <w:p>
-      <w:pPr>
-        <w:pStyle w:val="BodyA"/>
-        <w:widowControl w:val="0"/>
-        <w:ind w:left="108" w:hanging="108"/>
-        <w:rPr>
-          <w:rFonts w:ascii="Times New Roman" w:eastAsia="Times New Roman" w:hAnsi="Times New Roman" w:cs="Times New Roman"/>
-          <w:b/>
-          <w:bCs/>
-        </w:rPr>
-      </w:pPr>
-    </w:p>
-    <w:p>
-      <w:pPr>
-        <w:pStyle w:val="BodyA"/>
-        <w:widowControl w:val="0"/>
-        <w:ind w:left="108" w:hanging="108"/>
-        <w:rPr>
-          <w:rFonts w:ascii="Times New Roman" w:eastAsia="Times New Roman" w:hAnsi="Times New Roman" w:cs="Times New Roman"/>
-          <w:b/>
-          <w:bCs/>
-        </w:rPr>
-      </w:pPr>
-    </w:p>
-    <w:p>
-      <w:pPr>
-        <w:pStyle w:val="BodyA"/>
-        <w:widowControl w:val="0"/>
-        <w:ind w:left="108" w:hanging="108"/>
-        <w:rPr>
-          <w:rFonts w:ascii="Times New Roman" w:eastAsia="Times New Roman" w:hAnsi="Times New Roman" w:cs="Times New Roman"/>
-          <w:b/>
-          <w:bCs/>
-        </w:rPr>
-      </w:pPr>
-    </w:p>
-    <w:p>
-      <w:pPr>
-        <w:pStyle w:val="BodyA"/>
-        <w:widowControl w:val="0"/>
-        <w:ind w:left="108" w:hanging="108"/>
-        <w:rPr>
-          <w:rFonts w:ascii="Times New Roman" w:eastAsia="Times New Roman" w:hAnsi="Times New Roman" w:cs="Times New Roman"/>
-          <w:b/>
-          <w:bCs/>
-        </w:rPr>
-      </w:pPr>
-    </w:p>
-    <w:p>
-      <w:pPr>
-        <w:pStyle w:val="BodyA"/>
-        <w:widowControl w:val="0"/>
-        <w:ind w:left="108" w:hanging="108"/>
-        <w:rPr>
-          <w:rFonts w:ascii="Times New Roman" w:eastAsia="Times New Roman" w:hAnsi="Times New Roman" w:cs="Times New Roman"/>
-          <w:b/>
-          <w:bCs/>
-        </w:rPr>
-      </w:pPr>
-    </w:p>
-    <w:p>
-      <w:pPr>
-        <w:pStyle w:val="BodyA"/>
-        <w:widowControl w:val="0"/>
-        <w:ind w:left="108" w:hanging="108"/>
-        <w:rPr>
-          <w:rFonts w:ascii="Times New Roman" w:eastAsia="Times New Roman" w:hAnsi="Times New Roman" w:cs="Times New Roman"/>
-          <w:b/>
-          <w:bCs/>
-        </w:rPr>
-      </w:pPr>
+        <w:lastRenderedPageBreak/>
+        <w:t xml:space="preserve"> </w:t>
+      </w:r>
     </w:p>
     <w:p>
       <w:pPr>
@@ -1491,6 +1371,11 @@
             <w:r>
               <w:t>4. Select “Confirm” or enter</w:t>
             </w:r>
+            <w:r>
+              <w:t>*</w:t>
+            </w:r>
+            <w:bookmarkStart w:id="0" w:name="_GoBack"/>
+            <w:bookmarkEnd w:id="0"/>
           </w:p>
         </w:tc>
         <w:tc>
@@ -1646,6 +1531,119 @@
     </w:lvl>
   </w:abstractNum>
   <w:abstractNum w:abstractNumId="1" w15:restartNumberingAfterBreak="0">
+    <w:nsid w:val="545C1212"/>
+    <w:multiLevelType w:val="multilevel"/>
+    <w:tmpl w:val="EC1A2E4E"/>
+    <w:lvl w:ilvl="0">
+      <w:start w:val="1"/>
+      <w:numFmt w:val="decimal"/>
+      <w:lvlText w:val="3.%1."/>
+      <w:lvlJc w:val="left"/>
+      <w:pPr>
+        <w:ind w:left="360" w:hanging="360"/>
+      </w:pPr>
+      <w:rPr>
+        <w:rFonts w:hint="default"/>
+      </w:rPr>
+    </w:lvl>
+    <w:lvl w:ilvl="1">
+      <w:start w:val="1"/>
+      <w:numFmt w:val="decimal"/>
+      <w:lvlText w:val="3.%1.%2."/>
+      <w:lvlJc w:val="left"/>
+      <w:pPr>
+        <w:ind w:left="792" w:hanging="432"/>
+      </w:pPr>
+      <w:rPr>
+        <w:rFonts w:hint="default"/>
+      </w:rPr>
+    </w:lvl>
+    <w:lvl w:ilvl="2">
+      <w:start w:val="1"/>
+      <w:numFmt w:val="decimal"/>
+      <w:lvlText w:val="3.%1.%2.%3."/>
+      <w:lvlJc w:val="left"/>
+      <w:pPr>
+        <w:ind w:left="1224" w:hanging="504"/>
+      </w:pPr>
+      <w:rPr>
+        <w:rFonts w:hint="default"/>
+      </w:rPr>
+    </w:lvl>
+    <w:lvl w:ilvl="3">
+      <w:start w:val="1"/>
+      <w:numFmt w:val="decimal"/>
+      <w:lvlText w:val="3.%1.%2.%3.%4."/>
+      <w:lvlJc w:val="left"/>
+      <w:pPr>
+        <w:ind w:left="1728" w:hanging="648"/>
+      </w:pPr>
+      <w:rPr>
+        <w:rFonts w:hint="default"/>
+      </w:rPr>
+    </w:lvl>
+    <w:lvl w:ilvl="4">
+      <w:start w:val="1"/>
+      <w:numFmt w:val="decimal"/>
+      <w:lvlText w:val="3.%1.%2.%3.%4.%5."/>
+      <w:lvlJc w:val="left"/>
+      <w:pPr>
+        <w:ind w:left="2232" w:hanging="792"/>
+      </w:pPr>
+      <w:rPr>
+        <w:rFonts w:hint="default"/>
+      </w:rPr>
+    </w:lvl>
+    <w:lvl w:ilvl="5">
+      <w:start w:val="1"/>
+      <w:numFmt w:val="decimal"/>
+      <w:lvlText w:val="%1.%2.%3.%4.%5.%6."/>
+      <w:lvlJc w:val="left"/>
+      <w:pPr>
+        <w:ind w:left="2736" w:hanging="936"/>
+      </w:pPr>
+      <w:rPr>
+        <w:rFonts w:hint="default"/>
+      </w:rPr>
+    </w:lvl>
+    <w:lvl w:ilvl="6">
+      <w:start w:val="1"/>
+      <w:numFmt w:val="decimal"/>
+      <w:lvlText w:val="%1.%2.%3.%4.%5.%6.%7."/>
+      <w:lvlJc w:val="left"/>
+      <w:pPr>
+        <w:ind w:left="3240" w:hanging="1080"/>
+      </w:pPr>
+      <w:rPr>
+        <w:rFonts w:hint="default"/>
+      </w:rPr>
+    </w:lvl>
+    <w:lvl w:ilvl="7">
+      <w:start w:val="1"/>
+      <w:numFmt w:val="decimal"/>
+      <w:lvlText w:val="%1.%2.%3.%4.%5.%6.%7.%8."/>
+      <w:lvlJc w:val="left"/>
+      <w:pPr>
+        <w:ind w:left="3744" w:hanging="1224"/>
+      </w:pPr>
+      <w:rPr>
+        <w:rFonts w:hint="default"/>
+      </w:rPr>
+    </w:lvl>
+    <w:lvl w:ilvl="8">
+      <w:start w:val="1"/>
+      <w:numFmt w:val="decimal"/>
+      <w:lvlText w:val="%1.%2.%3.%4.%5.%6.%7.%8.%9."/>
+      <w:lvlJc w:val="left"/>
+      <w:pPr>
+        <w:ind w:left="4320" w:hanging="1440"/>
+      </w:pPr>
+      <w:rPr>
+        <w:rFonts w:hint="default"/>
+      </w:rPr>
+    </w:lvl>
+  </w:abstractNum>
+  <w:abstractNum w:abstractNumId="2" w15:restartNumberingAfterBreak="0">
     <w:nsid w:val="60E1685E"/>
     <w:multiLevelType w:val="multilevel"/>
     <w:tmpl w:val="A5427E48"/>
@@ -1763,6 +1761,9 @@
     <w:abstractNumId w:val="0"/>
   </w:num>
   <w:num w:numId="2">
+    <w:abstractNumId w:val="2"/>
+  </w:num>
+  <w:num w:numId="3">
     <w:abstractNumId w:val="1"/>
   </w:num>
 </w:numbering>

</xml_diff>

<commit_message>
Updated UCD and Sequence diagram docs; added package diagram
</commit_message>
<xml_diff>
--- a/Deliverables/PALSS_Deliverable_2/PALSS_Deliverable_2_SequenceDiagram.docx
+++ b/Deliverables/PALSS_Deliverable_2/PALSS_Deliverable_2_SequenceDiagram.docx
@@ -82,14 +82,8 @@
     </w:p>
     <w:tbl>
       <w:tblPr>
+        <w:tblStyle w:val="TableGridLight"/>
         <w:tblW w:w="8946" w:type="dxa"/>
-        <w:tblInd w:w="630" w:type="dxa"/>
-        <w:tblCellMar>
-          <w:top w:w="80" w:type="dxa"/>
-          <w:left w:w="80" w:type="dxa"/>
-          <w:bottom w:w="80" w:type="dxa"/>
-          <w:right w:w="80" w:type="dxa"/>
-        </w:tblCellMar>
         <w:tblLook w:val="04A0" w:firstRow="1" w:lastRow="0" w:firstColumn="1" w:lastColumn="0" w:noHBand="0" w:noVBand="1"/>
       </w:tblPr>
       <w:tblGrid>
@@ -99,13 +93,11 @@
       <w:tr>
         <w:trPr>
           <w:trHeight w:val="731"/>
-          <w:tblHeader/>
         </w:trPr>
         <w:tc>
           <w:tcPr>
             <w:tcW w:w="8946" w:type="dxa"/>
             <w:gridSpan w:val="2"/>
-            <w:shd w:val="clear" w:color="auto" w:fill="FEFFFE"/>
           </w:tcPr>
           <w:p>
             <w:pPr>
@@ -132,16 +124,10 @@
       <w:tr>
         <w:trPr>
           <w:trHeight w:val="288"/>
-          <w:tblHeader/>
         </w:trPr>
         <w:tc>
           <w:tcPr>
             <w:tcW w:w="4267" w:type="dxa"/>
-            <w:tcBorders>
-              <w:top w:val="single" w:sz="8" w:space="0" w:color="406091"/>
-              <w:bottom w:val="single" w:sz="8" w:space="0" w:color="406091"/>
-            </w:tcBorders>
-            <w:shd w:val="clear" w:color="auto" w:fill="FEFFFE"/>
           </w:tcPr>
           <w:p>
             <w:pPr>
@@ -155,11 +141,6 @@
         <w:tc>
           <w:tcPr>
             <w:tcW w:w="4679" w:type="dxa"/>
-            <w:tcBorders>
-              <w:top w:val="single" w:sz="8" w:space="0" w:color="406091"/>
-              <w:bottom w:val="single" w:sz="8" w:space="0" w:color="406091"/>
-            </w:tcBorders>
-            <w:shd w:val="clear" w:color="auto" w:fill="FEFFFE"/>
           </w:tcPr>
           <w:p>
             <w:pPr>
@@ -178,20 +159,12 @@
         <w:tc>
           <w:tcPr>
             <w:tcW w:w="4267" w:type="dxa"/>
-            <w:tcBorders>
-              <w:top w:val="single" w:sz="8" w:space="0" w:color="406091"/>
-            </w:tcBorders>
-            <w:shd w:val="clear" w:color="auto" w:fill="CADFFF"/>
           </w:tcPr>
           <w:p/>
         </w:tc>
         <w:tc>
           <w:tcPr>
             <w:tcW w:w="4679" w:type="dxa"/>
-            <w:tcBorders>
-              <w:top w:val="single" w:sz="8" w:space="0" w:color="406091"/>
-            </w:tcBorders>
-            <w:shd w:val="clear" w:color="auto" w:fill="CADFFF"/>
           </w:tcPr>
           <w:p>
             <w:r>
@@ -212,7 +185,6 @@
         <w:tc>
           <w:tcPr>
             <w:tcW w:w="4267" w:type="dxa"/>
-            <w:shd w:val="clear" w:color="auto" w:fill="EEEEEE"/>
           </w:tcPr>
           <w:p>
             <w:r>
@@ -228,7 +200,6 @@
         <w:tc>
           <w:tcPr>
             <w:tcW w:w="4679" w:type="dxa"/>
-            <w:shd w:val="clear" w:color="auto" w:fill="EEEEEE"/>
           </w:tcPr>
           <w:p/>
         </w:tc>
@@ -240,7 +211,6 @@
         <w:tc>
           <w:tcPr>
             <w:tcW w:w="4267" w:type="dxa"/>
-            <w:shd w:val="clear" w:color="auto" w:fill="CADFFF"/>
           </w:tcPr>
           <w:p>
             <w:r>
@@ -256,7 +226,6 @@
         <w:tc>
           <w:tcPr>
             <w:tcW w:w="4679" w:type="dxa"/>
-            <w:shd w:val="clear" w:color="auto" w:fill="CDE1FF"/>
           </w:tcPr>
           <w:p/>
         </w:tc>
@@ -268,7 +237,6 @@
         <w:tc>
           <w:tcPr>
             <w:tcW w:w="4267" w:type="dxa"/>
-            <w:shd w:val="clear" w:color="auto" w:fill="EEEEEE"/>
           </w:tcPr>
           <w:p>
             <w:r>
@@ -284,7 +252,6 @@
         <w:tc>
           <w:tcPr>
             <w:tcW w:w="4679" w:type="dxa"/>
-            <w:shd w:val="clear" w:color="auto" w:fill="EEEEEE"/>
           </w:tcPr>
           <w:p>
             <w:r>
@@ -305,7 +272,6 @@
         <w:tc>
           <w:tcPr>
             <w:tcW w:w="4267" w:type="dxa"/>
-            <w:shd w:val="clear" w:color="auto" w:fill="CDE1FF"/>
           </w:tcPr>
           <w:p>
             <w:pPr>
@@ -318,7 +284,6 @@
         <w:tc>
           <w:tcPr>
             <w:tcW w:w="4679" w:type="dxa"/>
-            <w:shd w:val="clear" w:color="auto" w:fill="CDE1FF"/>
           </w:tcPr>
           <w:p>
             <w:pPr>
@@ -440,8 +405,6 @@
       <w:r>
         <w:t>u</w:t>
       </w:r>
-      <w:bookmarkStart w:id="0" w:name="_GoBack"/>
-      <w:bookmarkEnd w:id="0"/>
       <w:r>
         <w:t>ser</w:t>
       </w:r>
@@ -544,10 +507,53 @@
       </w:r>
     </w:p>
     <w:p/>
+    <w:p/>
+    <w:p/>
+    <w:p/>
+    <w:p/>
+    <w:p/>
+    <w:p/>
+    <w:p/>
+    <w:p/>
+    <w:p/>
+    <w:p/>
+    <w:p/>
+    <w:p/>
+    <w:p/>
+    <w:p/>
+    <w:p/>
+    <w:p/>
+    <w:p/>
+    <w:p/>
+    <w:p/>
+    <w:p/>
+    <w:p/>
+    <w:p/>
+    <w:p/>
+    <w:p/>
+    <w:p/>
+    <w:p/>
+    <w:p/>
+    <w:p/>
+    <w:p/>
     <w:p>
       <w:pPr>
         <w:pStyle w:val="BodyA"/>
         <w:spacing w:line="360" w:lineRule="auto"/>
+        <w:rPr>
+          <w:rFonts w:ascii="Times New Roman" w:hAnsi="Times New Roman" w:cs="Times New Roman"/>
+          <w:color w:val="auto"/>
+          <w:sz w:val="24"/>
+          <w:szCs w:val="24"/>
+          <w:u w:color="FFFFFF"/>
+          <w:lang w:eastAsia="en-US" w:bidi="ar-SA"/>
+        </w:rPr>
+      </w:pPr>
+    </w:p>
+    <w:p>
+      <w:pPr>
+        <w:pStyle w:val="BodyA"/>
+        <w:spacing w:line="360" w:lineRule="auto"/>
       </w:pPr>
       <w:r>
         <w:rPr>
@@ -555,6 +561,7 @@
           <w:b/>
           <w:bCs/>
         </w:rPr>
+        <w:lastRenderedPageBreak/>
         <w:t>Use Case:</w:t>
       </w:r>
       <w:r>
@@ -624,14 +631,8 @@
     </w:p>
     <w:tbl>
       <w:tblPr>
+        <w:tblStyle w:val="TableGridLight"/>
         <w:tblW w:w="9185" w:type="dxa"/>
-        <w:tblInd w:w="216" w:type="dxa"/>
-        <w:tblCellMar>
-          <w:top w:w="80" w:type="dxa"/>
-          <w:left w:w="80" w:type="dxa"/>
-          <w:bottom w:w="80" w:type="dxa"/>
-          <w:right w:w="80" w:type="dxa"/>
-        </w:tblCellMar>
         <w:tblLook w:val="04A0" w:firstRow="1" w:lastRow="0" w:firstColumn="1" w:lastColumn="0" w:noHBand="0" w:noVBand="1"/>
       </w:tblPr>
       <w:tblGrid>
@@ -641,13 +642,11 @@
       <w:tr>
         <w:trPr>
           <w:trHeight w:val="455"/>
-          <w:tblHeader/>
         </w:trPr>
         <w:tc>
           <w:tcPr>
             <w:tcW w:w="9185" w:type="dxa"/>
             <w:gridSpan w:val="2"/>
-            <w:shd w:val="clear" w:color="auto" w:fill="FEFFFE"/>
           </w:tcPr>
           <w:p>
             <w:pPr>
@@ -674,16 +673,10 @@
       <w:tr>
         <w:trPr>
           <w:trHeight w:val="266"/>
-          <w:tblHeader/>
         </w:trPr>
         <w:tc>
           <w:tcPr>
             <w:tcW w:w="4593" w:type="dxa"/>
-            <w:tcBorders>
-              <w:top w:val="single" w:sz="8" w:space="0" w:color="406091"/>
-              <w:bottom w:val="single" w:sz="8" w:space="0" w:color="406091"/>
-            </w:tcBorders>
-            <w:shd w:val="clear" w:color="auto" w:fill="FEFFFE"/>
           </w:tcPr>
           <w:p>
             <w:pPr>
@@ -697,11 +690,6 @@
         <w:tc>
           <w:tcPr>
             <w:tcW w:w="4592" w:type="dxa"/>
-            <w:tcBorders>
-              <w:top w:val="single" w:sz="8" w:space="0" w:color="406091"/>
-              <w:bottom w:val="single" w:sz="8" w:space="0" w:color="406091"/>
-            </w:tcBorders>
-            <w:shd w:val="clear" w:color="auto" w:fill="FEFFFE"/>
           </w:tcPr>
           <w:p>
             <w:pPr>
@@ -720,10 +708,6 @@
         <w:tc>
           <w:tcPr>
             <w:tcW w:w="4593" w:type="dxa"/>
-            <w:tcBorders>
-              <w:top w:val="single" w:sz="8" w:space="0" w:color="406091"/>
-            </w:tcBorders>
-            <w:shd w:val="clear" w:color="auto" w:fill="CADFFF"/>
           </w:tcPr>
           <w:p>
             <w:r>
@@ -739,10 +723,6 @@
         <w:tc>
           <w:tcPr>
             <w:tcW w:w="4592" w:type="dxa"/>
-            <w:tcBorders>
-              <w:top w:val="single" w:sz="8" w:space="0" w:color="406091"/>
-            </w:tcBorders>
-            <w:shd w:val="clear" w:color="auto" w:fill="CADFFF"/>
           </w:tcPr>
           <w:p/>
         </w:tc>
@@ -754,7 +734,6 @@
         <w:tc>
           <w:tcPr>
             <w:tcW w:w="4593" w:type="dxa"/>
-            <w:shd w:val="clear" w:color="auto" w:fill="EEEEEE"/>
           </w:tcPr>
           <w:p>
             <w:r>
@@ -770,7 +749,6 @@
         <w:tc>
           <w:tcPr>
             <w:tcW w:w="4592" w:type="dxa"/>
-            <w:shd w:val="clear" w:color="auto" w:fill="EEEEEE"/>
           </w:tcPr>
           <w:p>
             <w:r>
@@ -791,14 +769,12 @@
         <w:tc>
           <w:tcPr>
             <w:tcW w:w="4593" w:type="dxa"/>
-            <w:shd w:val="clear" w:color="auto" w:fill="CADFFF"/>
           </w:tcPr>
           <w:p/>
         </w:tc>
         <w:tc>
           <w:tcPr>
             <w:tcW w:w="4592" w:type="dxa"/>
-            <w:shd w:val="clear" w:color="auto" w:fill="CADFFF"/>
           </w:tcPr>
           <w:p>
             <w:r>
@@ -813,17 +789,238 @@
         </w:tc>
       </w:tr>
     </w:tbl>
+    <w:p>
+      <w:pPr>
+        <w:pStyle w:val="BodyA"/>
+        <w:widowControl w:val="0"/>
+        <w:rPr>
+          <w:b/>
+          <w:bCs/>
+        </w:rPr>
+      </w:pPr>
+      <w:r>
+        <w:rPr>
+          <w:b/>
+          <w:bCs/>
+        </w:rPr>
+        <w:t>Post-Conditions: User has successfully created a group.</w:t>
+      </w:r>
+    </w:p>
     <w:p>
       <w:pPr>
         <w:pStyle w:val="BodyA"/>
         <w:widowControl w:val="0"/>
         <w:ind w:left="108" w:hanging="108"/>
         <w:rPr>
-          <w:rFonts w:ascii="Times New Roman" w:eastAsia="Times New Roman" w:hAnsi="Times New Roman" w:cs="Times New Roman"/>
-          <w:b/>
-          <w:bCs/>
-        </w:rPr>
-      </w:pPr>
+          <w:bCs/>
+        </w:rPr>
+      </w:pPr>
+      <w:r>
+        <w:rPr>
+          <w:bCs/>
+        </w:rPr>
+        <w:t>2. User inputs group name to the room creation GUI</w:t>
+      </w:r>
+    </w:p>
+    <w:p>
+      <w:pPr>
+        <w:pStyle w:val="BodyA"/>
+        <w:widowControl w:val="0"/>
+        <w:numPr>
+          <w:ilvl w:val="0"/>
+          <w:numId w:val="3"/>
+        </w:numPr>
+        <w:rPr>
+          <w:bCs/>
+        </w:rPr>
+      </w:pPr>
+      <w:r>
+        <w:rPr>
+          <w:bCs/>
+        </w:rPr>
+        <w:t>Room creation GUI sends room name to room database</w:t>
+      </w:r>
+    </w:p>
+    <w:p>
+      <w:pPr>
+        <w:pStyle w:val="BodyA"/>
+        <w:widowControl w:val="0"/>
+        <w:numPr>
+          <w:ilvl w:val="0"/>
+          <w:numId w:val="3"/>
+        </w:numPr>
+        <w:rPr>
+          <w:bCs/>
+        </w:rPr>
+      </w:pPr>
+      <w:r>
+        <w:rPr>
+          <w:bCs/>
+        </w:rPr>
+        <w:t xml:space="preserve">Room database creates new </w:t>
+      </w:r>
+      <w:r>
+        <w:rPr>
+          <w:bCs/>
+        </w:rPr>
+        <w:t>room</w:t>
+      </w:r>
+      <w:r>
+        <w:rPr>
+          <w:bCs/>
+        </w:rPr>
+        <w:t xml:space="preserve"> in room database</w:t>
+      </w:r>
+    </w:p>
+    <w:p>
+      <w:pPr>
+        <w:pStyle w:val="BodyA"/>
+        <w:widowControl w:val="0"/>
+        <w:numPr>
+          <w:ilvl w:val="0"/>
+          <w:numId w:val="3"/>
+        </w:numPr>
+        <w:rPr>
+          <w:bCs/>
+        </w:rPr>
+      </w:pPr>
+      <w:r>
+        <w:rPr>
+          <w:bCs/>
+        </w:rPr>
+        <w:t>Room database assigns name to room</w:t>
+      </w:r>
+    </w:p>
+    <w:p>
+      <w:pPr>
+        <w:pStyle w:val="BodyA"/>
+        <w:widowControl w:val="0"/>
+        <w:numPr>
+          <w:ilvl w:val="0"/>
+          <w:numId w:val="3"/>
+        </w:numPr>
+        <w:rPr>
+          <w:bCs/>
+        </w:rPr>
+      </w:pPr>
+      <w:r>
+        <w:rPr>
+          <w:bCs/>
+        </w:rPr>
+        <w:t>Room database sends message to room creation GUI</w:t>
+      </w:r>
+    </w:p>
+    <w:p>
+      <w:pPr>
+        <w:pStyle w:val="BodyA"/>
+        <w:widowControl w:val="0"/>
+        <w:rPr>
+          <w:bCs/>
+        </w:rPr>
+      </w:pPr>
+      <w:r>
+        <w:rPr>
+          <w:bCs/>
+          <w:noProof/>
+        </w:rPr>
+        <w:drawing>
+          <wp:inline distT="0" distB="0" distL="0" distR="0" wp14:anchorId="5BC4F77D" wp14:editId="741665F8">
+            <wp:extent cx="3420745" cy="2498378"/>
+            <wp:effectExtent l="0" t="0" r="8255" b="0"/>
+            <wp:docPr id="2" name="Picture 2"/>
+            <wp:cNvGraphicFramePr>
+              <a:graphicFrameLocks xmlns:a="http://schemas.openxmlformats.org/drawingml/2006/main" noChangeAspect="1"/>
+            </wp:cNvGraphicFramePr>
+            <a:graphic xmlns:a="http://schemas.openxmlformats.org/drawingml/2006/main">
+              <a:graphicData uri="http://schemas.openxmlformats.org/drawingml/2006/picture">
+                <pic:pic xmlns:pic="http://schemas.openxmlformats.org/drawingml/2006/picture">
+                  <pic:nvPicPr>
+                    <pic:cNvPr id="2" name="saveRoom_analysis.png"/>
+                    <pic:cNvPicPr/>
+                  </pic:nvPicPr>
+                  <pic:blipFill>
+                    <a:blip r:embed="rId7">
+                      <a:extLst>
+                        <a:ext uri="{28A0092B-C50C-407E-A947-70E740481C1C}">
+                          <a14:useLocalDpi xmlns:a14="http://schemas.microsoft.com/office/drawing/2010/main" val="0"/>
+                        </a:ext>
+                      </a:extLst>
+                    </a:blip>
+                    <a:stretch>
+                      <a:fillRect/>
+                    </a:stretch>
+                  </pic:blipFill>
+                  <pic:spPr>
+                    <a:xfrm>
+                      <a:off x="0" y="0"/>
+                      <a:ext cx="3444121" cy="2515451"/>
+                    </a:xfrm>
+                    <a:prstGeom prst="rect">
+                      <a:avLst/>
+                    </a:prstGeom>
+                  </pic:spPr>
+                </pic:pic>
+              </a:graphicData>
+            </a:graphic>
+          </wp:inline>
+        </w:drawing>
+      </w:r>
+    </w:p>
+    <w:p>
+      <w:pPr>
+        <w:pStyle w:val="BodyA"/>
+        <w:widowControl w:val="0"/>
+        <w:rPr>
+          <w:bCs/>
+        </w:rPr>
+      </w:pPr>
+      <w:r>
+        <w:rPr>
+          <w:bCs/>
+          <w:noProof/>
+        </w:rPr>
+        <w:drawing>
+          <wp:inline distT="0" distB="0" distL="0" distR="0" wp14:anchorId="64F19F17" wp14:editId="69931532">
+            <wp:extent cx="3420861" cy="2216150"/>
+            <wp:effectExtent l="0" t="0" r="8255" b="0"/>
+            <wp:docPr id="1" name="Picture 1"/>
+            <wp:cNvGraphicFramePr>
+              <a:graphicFrameLocks xmlns:a="http://schemas.openxmlformats.org/drawingml/2006/main" noChangeAspect="1"/>
+            </wp:cNvGraphicFramePr>
+            <a:graphic xmlns:a="http://schemas.openxmlformats.org/drawingml/2006/main">
+              <a:graphicData uri="http://schemas.openxmlformats.org/drawingml/2006/picture">
+                <pic:pic xmlns:pic="http://schemas.openxmlformats.org/drawingml/2006/picture">
+                  <pic:nvPicPr>
+                    <pic:cNvPr id="1" name="saveRoom_design.png"/>
+                    <pic:cNvPicPr/>
+                  </pic:nvPicPr>
+                  <pic:blipFill>
+                    <a:blip r:embed="rId8">
+                      <a:extLst>
+                        <a:ext uri="{28A0092B-C50C-407E-A947-70E740481C1C}">
+                          <a14:useLocalDpi xmlns:a14="http://schemas.microsoft.com/office/drawing/2010/main" val="0"/>
+                        </a:ext>
+                      </a:extLst>
+                    </a:blip>
+                    <a:stretch>
+                      <a:fillRect/>
+                    </a:stretch>
+                  </pic:blipFill>
+                  <pic:spPr>
+                    <a:xfrm>
+                      <a:off x="0" y="0"/>
+                      <a:ext cx="3447297" cy="2233276"/>
+                    </a:xfrm>
+                    <a:prstGeom prst="rect">
+                      <a:avLst/>
+                    </a:prstGeom>
+                  </pic:spPr>
+                </pic:pic>
+              </a:graphicData>
+            </a:graphic>
+          </wp:inline>
+        </w:drawing>
+      </w:r>
     </w:p>
     <w:p>
       <w:pPr>
@@ -840,392 +1037,8 @@
           <w:b/>
           <w:bCs/>
         </w:rPr>
-        <w:t>Post-Conditions: User has successfully created a group.</w:t>
-      </w:r>
-    </w:p>
-    <w:p>
-      <w:pPr>
-        <w:pStyle w:val="BodyA"/>
-        <w:widowControl w:val="0"/>
-        <w:ind w:left="108" w:hanging="108"/>
-        <w:rPr>
-          <w:rFonts w:ascii="Times New Roman" w:eastAsia="Times New Roman" w:hAnsi="Times New Roman" w:cs="Times New Roman"/>
-          <w:b/>
-          <w:bCs/>
-        </w:rPr>
-      </w:pPr>
-    </w:p>
-    <w:p>
-      <w:pPr>
-        <w:pStyle w:val="BodyA"/>
-        <w:widowControl w:val="0"/>
-        <w:ind w:left="108" w:hanging="108"/>
-        <w:rPr>
-          <w:rFonts w:ascii="Times New Roman" w:eastAsia="Times New Roman" w:hAnsi="Times New Roman" w:cs="Times New Roman"/>
-          <w:b/>
-          <w:bCs/>
-        </w:rPr>
-      </w:pPr>
-    </w:p>
-    <w:p>
-      <w:pPr>
-        <w:pStyle w:val="BodyA"/>
-        <w:widowControl w:val="0"/>
-        <w:ind w:left="108" w:hanging="108"/>
-        <w:rPr>
-          <w:rFonts w:ascii="Times New Roman" w:eastAsia="Times New Roman" w:hAnsi="Times New Roman" w:cs="Times New Roman"/>
-          <w:b/>
-          <w:bCs/>
-        </w:rPr>
-      </w:pPr>
-    </w:p>
-    <w:p>
-      <w:pPr>
-        <w:pStyle w:val="BodyA"/>
-        <w:widowControl w:val="0"/>
-        <w:ind w:left="108" w:hanging="108"/>
-        <w:rPr>
-          <w:rFonts w:ascii="Times New Roman" w:eastAsia="Times New Roman" w:hAnsi="Times New Roman" w:cs="Times New Roman"/>
-          <w:b/>
-          <w:bCs/>
-        </w:rPr>
-      </w:pPr>
-    </w:p>
-    <w:p>
-      <w:pPr>
-        <w:pStyle w:val="BodyA"/>
-        <w:widowControl w:val="0"/>
-        <w:ind w:left="108" w:hanging="108"/>
-        <w:rPr>
-          <w:rFonts w:ascii="Times New Roman" w:eastAsia="Times New Roman" w:hAnsi="Times New Roman" w:cs="Times New Roman"/>
-          <w:b/>
-          <w:bCs/>
-        </w:rPr>
-      </w:pPr>
-    </w:p>
-    <w:p>
-      <w:pPr>
-        <w:pStyle w:val="BodyA"/>
-        <w:widowControl w:val="0"/>
-        <w:ind w:left="108" w:hanging="108"/>
-        <w:rPr>
-          <w:rFonts w:ascii="Times New Roman" w:eastAsia="Times New Roman" w:hAnsi="Times New Roman" w:cs="Times New Roman"/>
-          <w:b/>
-          <w:bCs/>
-        </w:rPr>
-      </w:pPr>
-    </w:p>
-    <w:p>
-      <w:pPr>
-        <w:pStyle w:val="BodyA"/>
-        <w:widowControl w:val="0"/>
-        <w:ind w:left="108" w:hanging="108"/>
-        <w:rPr>
-          <w:rFonts w:ascii="Times New Roman" w:eastAsia="Times New Roman" w:hAnsi="Times New Roman" w:cs="Times New Roman"/>
-          <w:b/>
-          <w:bCs/>
-        </w:rPr>
-      </w:pPr>
-    </w:p>
-    <w:p>
-      <w:pPr>
-        <w:pStyle w:val="BodyA"/>
-        <w:widowControl w:val="0"/>
-        <w:ind w:left="108" w:hanging="108"/>
-        <w:rPr>
-          <w:rFonts w:ascii="Times New Roman" w:eastAsia="Times New Roman" w:hAnsi="Times New Roman" w:cs="Times New Roman"/>
-          <w:b/>
-          <w:bCs/>
-        </w:rPr>
-      </w:pPr>
-    </w:p>
-    <w:p>
-      <w:pPr>
-        <w:pStyle w:val="BodyA"/>
-        <w:widowControl w:val="0"/>
-        <w:ind w:left="108" w:hanging="108"/>
-        <w:rPr>
-          <w:rFonts w:ascii="Times New Roman" w:eastAsia="Times New Roman" w:hAnsi="Times New Roman" w:cs="Times New Roman"/>
-          <w:b/>
-          <w:bCs/>
-        </w:rPr>
-      </w:pPr>
-    </w:p>
-    <w:p>
-      <w:pPr>
-        <w:pStyle w:val="BodyA"/>
-        <w:widowControl w:val="0"/>
-        <w:ind w:left="108" w:hanging="108"/>
-        <w:rPr>
-          <w:rFonts w:ascii="Times New Roman" w:eastAsia="Times New Roman" w:hAnsi="Times New Roman" w:cs="Times New Roman"/>
-          <w:b/>
-          <w:bCs/>
-        </w:rPr>
-      </w:pPr>
-    </w:p>
-    <w:p>
-      <w:pPr>
-        <w:pStyle w:val="BodyA"/>
-        <w:widowControl w:val="0"/>
-        <w:ind w:left="108" w:hanging="108"/>
-        <w:rPr>
-          <w:rFonts w:ascii="Times New Roman" w:eastAsia="Times New Roman" w:hAnsi="Times New Roman" w:cs="Times New Roman"/>
-          <w:b/>
-          <w:bCs/>
-        </w:rPr>
-      </w:pPr>
-    </w:p>
-    <w:p>
-      <w:pPr>
-        <w:pStyle w:val="BodyA"/>
-        <w:widowControl w:val="0"/>
-        <w:ind w:left="108" w:hanging="108"/>
-        <w:rPr>
-          <w:rFonts w:ascii="Times New Roman" w:eastAsia="Times New Roman" w:hAnsi="Times New Roman" w:cs="Times New Roman"/>
-          <w:b/>
-          <w:bCs/>
-        </w:rPr>
-      </w:pPr>
-    </w:p>
-    <w:p>
-      <w:pPr>
-        <w:pStyle w:val="BodyA"/>
-        <w:widowControl w:val="0"/>
-        <w:ind w:left="108" w:hanging="108"/>
-        <w:rPr>
-          <w:rFonts w:ascii="Times New Roman" w:eastAsia="Times New Roman" w:hAnsi="Times New Roman" w:cs="Times New Roman"/>
-          <w:b/>
-          <w:bCs/>
-        </w:rPr>
-      </w:pPr>
-    </w:p>
-    <w:p>
-      <w:pPr>
-        <w:pStyle w:val="BodyA"/>
-        <w:widowControl w:val="0"/>
-        <w:ind w:left="108" w:hanging="108"/>
-        <w:rPr>
-          <w:rFonts w:ascii="Times New Roman" w:eastAsia="Times New Roman" w:hAnsi="Times New Roman" w:cs="Times New Roman"/>
-          <w:b/>
-          <w:bCs/>
-        </w:rPr>
-      </w:pPr>
-    </w:p>
-    <w:p>
-      <w:pPr>
-        <w:pStyle w:val="BodyA"/>
-        <w:widowControl w:val="0"/>
-        <w:ind w:left="108" w:hanging="108"/>
-        <w:rPr>
-          <w:rFonts w:ascii="Times New Roman" w:eastAsia="Times New Roman" w:hAnsi="Times New Roman" w:cs="Times New Roman"/>
-          <w:b/>
-          <w:bCs/>
-        </w:rPr>
-      </w:pPr>
-    </w:p>
-    <w:p>
-      <w:pPr>
-        <w:pStyle w:val="BodyA"/>
-        <w:widowControl w:val="0"/>
-        <w:ind w:left="108" w:hanging="108"/>
-        <w:rPr>
-          <w:rFonts w:ascii="Times New Roman" w:eastAsia="Times New Roman" w:hAnsi="Times New Roman" w:cs="Times New Roman"/>
-          <w:b/>
-          <w:bCs/>
-        </w:rPr>
-      </w:pPr>
-    </w:p>
-    <w:p>
-      <w:pPr>
-        <w:pStyle w:val="BodyA"/>
-        <w:widowControl w:val="0"/>
-        <w:ind w:left="108" w:hanging="108"/>
-        <w:rPr>
-          <w:rFonts w:ascii="Times New Roman" w:eastAsia="Times New Roman" w:hAnsi="Times New Roman" w:cs="Times New Roman"/>
-          <w:b/>
-          <w:bCs/>
-        </w:rPr>
-      </w:pPr>
-    </w:p>
-    <w:p>
-      <w:pPr>
-        <w:pStyle w:val="BodyA"/>
-        <w:widowControl w:val="0"/>
-        <w:ind w:left="108" w:hanging="108"/>
-        <w:rPr>
-          <w:rFonts w:ascii="Times New Roman" w:eastAsia="Times New Roman" w:hAnsi="Times New Roman" w:cs="Times New Roman"/>
-          <w:b/>
-          <w:bCs/>
-        </w:rPr>
-      </w:pPr>
-    </w:p>
-    <w:p>
-      <w:pPr>
-        <w:pStyle w:val="BodyA"/>
-        <w:widowControl w:val="0"/>
-        <w:ind w:left="108" w:hanging="108"/>
-        <w:rPr>
-          <w:rFonts w:ascii="Times New Roman" w:eastAsia="Times New Roman" w:hAnsi="Times New Roman" w:cs="Times New Roman"/>
-          <w:b/>
-          <w:bCs/>
-        </w:rPr>
-      </w:pPr>
-    </w:p>
-    <w:p>
-      <w:pPr>
-        <w:pStyle w:val="BodyA"/>
-        <w:widowControl w:val="0"/>
-        <w:ind w:left="108" w:hanging="108"/>
-        <w:rPr>
-          <w:rFonts w:ascii="Times New Roman" w:eastAsia="Times New Roman" w:hAnsi="Times New Roman" w:cs="Times New Roman"/>
-          <w:b/>
-          <w:bCs/>
-        </w:rPr>
-      </w:pPr>
-    </w:p>
-    <w:p>
-      <w:pPr>
-        <w:pStyle w:val="BodyA"/>
-        <w:widowControl w:val="0"/>
-        <w:ind w:left="108" w:hanging="108"/>
-        <w:rPr>
-          <w:rFonts w:ascii="Times New Roman" w:eastAsia="Times New Roman" w:hAnsi="Times New Roman" w:cs="Times New Roman"/>
-          <w:b/>
-          <w:bCs/>
-        </w:rPr>
-      </w:pPr>
-    </w:p>
-    <w:p>
-      <w:pPr>
-        <w:pStyle w:val="BodyA"/>
-        <w:widowControl w:val="0"/>
-        <w:ind w:left="108" w:hanging="108"/>
-        <w:rPr>
-          <w:rFonts w:ascii="Times New Roman" w:eastAsia="Times New Roman" w:hAnsi="Times New Roman" w:cs="Times New Roman"/>
-          <w:b/>
-          <w:bCs/>
-        </w:rPr>
-      </w:pPr>
-    </w:p>
-    <w:p>
-      <w:pPr>
-        <w:pStyle w:val="BodyA"/>
-        <w:widowControl w:val="0"/>
-        <w:ind w:left="108" w:hanging="108"/>
-        <w:rPr>
-          <w:rFonts w:ascii="Times New Roman" w:eastAsia="Times New Roman" w:hAnsi="Times New Roman" w:cs="Times New Roman"/>
-          <w:b/>
-          <w:bCs/>
-        </w:rPr>
-      </w:pPr>
-    </w:p>
-    <w:p>
-      <w:pPr>
-        <w:pStyle w:val="BodyA"/>
-        <w:widowControl w:val="0"/>
-        <w:ind w:left="108" w:hanging="108"/>
-        <w:rPr>
-          <w:rFonts w:ascii="Times New Roman" w:eastAsia="Times New Roman" w:hAnsi="Times New Roman" w:cs="Times New Roman"/>
-          <w:b/>
-          <w:bCs/>
-        </w:rPr>
-      </w:pPr>
-    </w:p>
-    <w:p>
-      <w:pPr>
-        <w:pStyle w:val="BodyA"/>
-        <w:widowControl w:val="0"/>
-        <w:ind w:left="108" w:hanging="108"/>
-        <w:rPr>
-          <w:rFonts w:ascii="Times New Roman" w:eastAsia="Times New Roman" w:hAnsi="Times New Roman" w:cs="Times New Roman"/>
-          <w:b/>
-          <w:bCs/>
-        </w:rPr>
-      </w:pPr>
-    </w:p>
-    <w:p>
-      <w:pPr>
-        <w:pStyle w:val="BodyA"/>
-        <w:widowControl w:val="0"/>
-        <w:ind w:left="108" w:hanging="108"/>
-        <w:rPr>
-          <w:rFonts w:ascii="Times New Roman" w:eastAsia="Times New Roman" w:hAnsi="Times New Roman" w:cs="Times New Roman"/>
-          <w:b/>
-          <w:bCs/>
-        </w:rPr>
-      </w:pPr>
-    </w:p>
-    <w:p>
-      <w:pPr>
-        <w:pStyle w:val="BodyA"/>
-        <w:widowControl w:val="0"/>
-        <w:ind w:left="108" w:hanging="108"/>
-        <w:rPr>
-          <w:rFonts w:ascii="Times New Roman" w:eastAsia="Times New Roman" w:hAnsi="Times New Roman" w:cs="Times New Roman"/>
-          <w:b/>
-          <w:bCs/>
-        </w:rPr>
-      </w:pPr>
-    </w:p>
-    <w:p>
-      <w:pPr>
-        <w:pStyle w:val="BodyA"/>
-        <w:widowControl w:val="0"/>
-        <w:ind w:left="108" w:hanging="108"/>
-        <w:rPr>
-          <w:rFonts w:ascii="Times New Roman" w:eastAsia="Times New Roman" w:hAnsi="Times New Roman" w:cs="Times New Roman"/>
-          <w:b/>
-          <w:bCs/>
-        </w:rPr>
-      </w:pPr>
-    </w:p>
-    <w:p>
-      <w:pPr>
-        <w:pStyle w:val="BodyA"/>
-        <w:widowControl w:val="0"/>
-        <w:ind w:left="108" w:hanging="108"/>
-        <w:rPr>
-          <w:rFonts w:ascii="Times New Roman" w:eastAsia="Times New Roman" w:hAnsi="Times New Roman" w:cs="Times New Roman"/>
-          <w:b/>
-          <w:bCs/>
-        </w:rPr>
-      </w:pPr>
-    </w:p>
-    <w:p>
-      <w:pPr>
-        <w:pStyle w:val="BodyA"/>
-        <w:widowControl w:val="0"/>
-        <w:ind w:left="108" w:hanging="108"/>
-        <w:rPr>
-          <w:rFonts w:ascii="Times New Roman" w:eastAsia="Times New Roman" w:hAnsi="Times New Roman" w:cs="Times New Roman"/>
-          <w:b/>
-          <w:bCs/>
-        </w:rPr>
-      </w:pPr>
-    </w:p>
-    <w:p>
-      <w:pPr>
-        <w:pStyle w:val="BodyA"/>
-        <w:widowControl w:val="0"/>
-        <w:ind w:left="108" w:hanging="108"/>
-        <w:rPr>
-          <w:rFonts w:ascii="Times New Roman" w:eastAsia="Times New Roman" w:hAnsi="Times New Roman" w:cs="Times New Roman"/>
-          <w:b/>
-          <w:bCs/>
-        </w:rPr>
-      </w:pPr>
-    </w:p>
-    <w:p>
-      <w:pPr>
-        <w:pStyle w:val="BodyA"/>
-        <w:widowControl w:val="0"/>
-        <w:ind w:left="108" w:hanging="108"/>
-        <w:rPr>
-          <w:rFonts w:ascii="Times New Roman" w:eastAsia="Times New Roman" w:hAnsi="Times New Roman" w:cs="Times New Roman"/>
-          <w:b/>
-          <w:bCs/>
-        </w:rPr>
-      </w:pPr>
+        <w:t xml:space="preserve"> </w:t>
+      </w:r>
     </w:p>
     <w:p>
       <w:pPr>
@@ -1262,6 +1075,7 @@
           <w:b/>
           <w:bCs/>
         </w:rPr>
+        <w:lastRenderedPageBreak/>
         <w:t xml:space="preserve">User Story IDs Addressed: </w:t>
       </w:r>
       <w:r>
@@ -1307,18 +1121,8 @@
     </w:p>
     <w:tbl>
       <w:tblPr>
+        <w:tblStyle w:val="TableGridLight"/>
         <w:tblW w:w="9360" w:type="dxa"/>
-        <w:tblInd w:w="216" w:type="dxa"/>
-        <w:tblBorders>
-          <w:bottom w:val="single" w:sz="8" w:space="0" w:color="406091"/>
-          <w:insideH w:val="single" w:sz="8" w:space="0" w:color="406091"/>
-        </w:tblBorders>
-        <w:tblCellMar>
-          <w:top w:w="80" w:type="dxa"/>
-          <w:left w:w="80" w:type="dxa"/>
-          <w:bottom w:w="80" w:type="dxa"/>
-          <w:right w:w="80" w:type="dxa"/>
-        </w:tblCellMar>
         <w:tblLook w:val="04A0" w:firstRow="1" w:lastRow="0" w:firstColumn="1" w:lastColumn="0" w:noHBand="0" w:noVBand="1"/>
       </w:tblPr>
       <w:tblGrid>
@@ -1328,16 +1132,11 @@
       <w:tr>
         <w:trPr>
           <w:trHeight w:val="288"/>
-          <w:tblHeader/>
         </w:trPr>
         <w:tc>
           <w:tcPr>
             <w:tcW w:w="9360" w:type="dxa"/>
             <w:gridSpan w:val="2"/>
-            <w:tcBorders>
-              <w:bottom w:val="single" w:sz="8" w:space="0" w:color="406091"/>
-            </w:tcBorders>
-            <w:shd w:val="clear" w:color="auto" w:fill="FEFFFE"/>
           </w:tcPr>
           <w:p>
             <w:pPr>
@@ -1356,11 +1155,6 @@
         <w:tc>
           <w:tcPr>
             <w:tcW w:w="4681" w:type="dxa"/>
-            <w:tcBorders>
-              <w:top w:val="single" w:sz="8" w:space="0" w:color="406091"/>
-              <w:bottom w:val="single" w:sz="8" w:space="0" w:color="406091"/>
-            </w:tcBorders>
-            <w:shd w:val="clear" w:color="auto" w:fill="FEFFFE"/>
           </w:tcPr>
           <w:p>
             <w:pPr>
@@ -1374,11 +1168,6 @@
         <w:tc>
           <w:tcPr>
             <w:tcW w:w="4679" w:type="dxa"/>
-            <w:tcBorders>
-              <w:top w:val="single" w:sz="8" w:space="0" w:color="406091"/>
-              <w:bottom w:val="single" w:sz="8" w:space="0" w:color="406091"/>
-            </w:tcBorders>
-            <w:shd w:val="clear" w:color="auto" w:fill="FEFFFE"/>
           </w:tcPr>
           <w:p>
             <w:pPr>
@@ -1397,13 +1186,9 @@
         <w:tc>
           <w:tcPr>
             <w:tcW w:w="4681" w:type="dxa"/>
-            <w:tcBorders>
-              <w:top w:val="single" w:sz="8" w:space="0" w:color="406091"/>
-              <w:bottom w:val="single" w:sz="8" w:space="0" w:color="406091"/>
-            </w:tcBorders>
-            <w:shd w:val="clear" w:color="auto" w:fill="CADFFF"/>
-          </w:tcPr>
-          <w:p>
+          </w:tcPr>
+          <w:p>
+            <w:bookmarkStart w:id="0" w:name="_GoBack" w:colFirst="0" w:colLast="0"/>
             <w:r>
               <w:rPr>
                 <w:rFonts w:cs="Arial Unicode MS"/>
@@ -1417,11 +1202,6 @@
         <w:tc>
           <w:tcPr>
             <w:tcW w:w="4679" w:type="dxa"/>
-            <w:tcBorders>
-              <w:top w:val="single" w:sz="8" w:space="0" w:color="406091"/>
-              <w:bottom w:val="single" w:sz="8" w:space="0" w:color="406091"/>
-            </w:tcBorders>
-            <w:shd w:val="clear" w:color="auto" w:fill="CADFFF"/>
           </w:tcPr>
           <w:p>
             <w:r>
@@ -1437,11 +1217,6 @@
         <w:tc>
           <w:tcPr>
             <w:tcW w:w="4681" w:type="dxa"/>
-            <w:tcBorders>
-              <w:top w:val="single" w:sz="8" w:space="0" w:color="406091"/>
-              <w:bottom w:val="single" w:sz="8" w:space="0" w:color="406091"/>
-            </w:tcBorders>
-            <w:shd w:val="clear" w:color="auto" w:fill="EEEEEE"/>
           </w:tcPr>
           <w:p>
             <w:r>
@@ -1457,11 +1232,6 @@
         <w:tc>
           <w:tcPr>
             <w:tcW w:w="4679" w:type="dxa"/>
-            <w:tcBorders>
-              <w:top w:val="single" w:sz="8" w:space="0" w:color="406091"/>
-              <w:bottom w:val="single" w:sz="8" w:space="0" w:color="406091"/>
-            </w:tcBorders>
-            <w:shd w:val="clear" w:color="auto" w:fill="EEEEEE"/>
           </w:tcPr>
           <w:p>
             <w:pPr>
@@ -1481,26 +1251,19 @@
         <w:tc>
           <w:tcPr>
             <w:tcW w:w="4681" w:type="dxa"/>
-            <w:tcBorders>
-              <w:top w:val="single" w:sz="8" w:space="0" w:color="406091"/>
-              <w:bottom w:val="single" w:sz="8" w:space="0" w:color="406091"/>
-            </w:tcBorders>
-            <w:shd w:val="clear" w:color="auto" w:fill="CADFFF"/>
           </w:tcPr>
           <w:p>
             <w:r>
               <w:t>4. Select “Confirm” or enter</w:t>
             </w:r>
+            <w:r>
+              <w:t>*</w:t>
+            </w:r>
           </w:p>
         </w:tc>
         <w:tc>
           <w:tcPr>
             <w:tcW w:w="4679" w:type="dxa"/>
-            <w:tcBorders>
-              <w:top w:val="single" w:sz="8" w:space="0" w:color="406091"/>
-              <w:bottom w:val="single" w:sz="8" w:space="0" w:color="406091"/>
-            </w:tcBorders>
-            <w:shd w:val="clear" w:color="auto" w:fill="CADFFF"/>
           </w:tcPr>
           <w:p>
             <w:r>
@@ -1522,11 +1285,6 @@
           <w:tcPr>
             <w:tcW w:w="9360" w:type="dxa"/>
             <w:gridSpan w:val="2"/>
-            <w:tcBorders>
-              <w:top w:val="single" w:sz="8" w:space="0" w:color="406091"/>
-              <w:bottom w:val="single" w:sz="8" w:space="0" w:color="406091"/>
-            </w:tcBorders>
-            <w:shd w:val="clear" w:color="auto" w:fill="E7E6E6" w:themeFill="background2"/>
           </w:tcPr>
           <w:p>
             <w:pPr>
@@ -1538,6 +1296,7 @@
           </w:p>
         </w:tc>
       </w:tr>
+      <w:bookmarkEnd w:id="0"/>
     </w:tbl>
     <w:p>
       <w:pPr>
@@ -1546,7 +1305,1833 @@
         <w:ind w:left="108" w:hanging="108"/>
       </w:pPr>
     </w:p>
-    <w:p/>
+    <w:p>
+      <w:r>
+        <w:t xml:space="preserve">3. User sends </w:t>
+      </w:r>
+      <w:r>
+        <w:t>amount to charge and list of users to split the charge with</w:t>
+      </w:r>
+      <w:r>
+        <w:t xml:space="preserve"> to expense manager GUI</w:t>
+      </w:r>
+    </w:p>
+    <w:p>
+      <w:pPr>
+        <w:pStyle w:val="ListParagraph"/>
+        <w:numPr>
+          <w:ilvl w:val="0"/>
+          <w:numId w:val="5"/>
+        </w:numPr>
+      </w:pPr>
+      <w:r>
+        <w:t xml:space="preserve"> Expense manager GUI sends charge details to group manager</w:t>
+      </w:r>
+    </w:p>
+    <w:p>
+      <w:pPr>
+        <w:pStyle w:val="ListParagraph"/>
+        <w:numPr>
+          <w:ilvl w:val="0"/>
+          <w:numId w:val="5"/>
+        </w:numPr>
+      </w:pPr>
+      <w:r>
+        <w:t xml:space="preserve"> For each user in the list of users to split the charge with:</w:t>
+      </w:r>
+    </w:p>
+    <w:p>
+      <w:pPr>
+        <w:pStyle w:val="ListParagraph"/>
+        <w:numPr>
+          <w:ilvl w:val="1"/>
+          <w:numId w:val="5"/>
+        </w:numPr>
+      </w:pPr>
+      <w:r>
+        <w:t>Group manager checks if user is in the group</w:t>
+      </w:r>
+    </w:p>
+    <w:p>
+      <w:pPr>
+        <w:pStyle w:val="ListParagraph"/>
+        <w:numPr>
+          <w:ilvl w:val="1"/>
+          <w:numId w:val="5"/>
+        </w:numPr>
+      </w:pPr>
+      <w:r>
+        <w:t>If user is in group:</w:t>
+      </w:r>
+    </w:p>
+    <w:p>
+      <w:pPr>
+        <w:pStyle w:val="ListParagraph"/>
+        <w:numPr>
+          <w:ilvl w:val="2"/>
+          <w:numId w:val="5"/>
+        </w:numPr>
+      </w:pPr>
+      <w:r>
+        <w:t>Group manager adds charge to user account</w:t>
+      </w:r>
+    </w:p>
+    <w:p>
+      <w:pPr>
+        <w:pStyle w:val="ListParagraph"/>
+        <w:numPr>
+          <w:ilvl w:val="1"/>
+          <w:numId w:val="5"/>
+        </w:numPr>
+      </w:pPr>
+      <w:r>
+        <w:t>Else:</w:t>
+      </w:r>
+    </w:p>
+    <w:p>
+      <w:pPr>
+        <w:pStyle w:val="ListParagraph"/>
+        <w:numPr>
+          <w:ilvl w:val="2"/>
+          <w:numId w:val="5"/>
+        </w:numPr>
+      </w:pPr>
+      <w:r>
+        <w:t>Group manager sends error message to expense manager GUI</w:t>
+      </w:r>
+    </w:p>
+    <w:p>
+      <w:pPr>
+        <w:pStyle w:val="ListParagraph"/>
+        <w:numPr>
+          <w:ilvl w:val="0"/>
+          <w:numId w:val="5"/>
+        </w:numPr>
+      </w:pPr>
+      <w:r>
+        <w:t>Group manager sends completion message to expense manager GUI</w:t>
+      </w:r>
+    </w:p>
+    <w:p>
+      <w:r>
+        <w:rPr>
+          <w:noProof/>
+        </w:rPr>
+        <w:drawing>
+          <wp:inline distT="0" distB="0" distL="0" distR="0" wp14:anchorId="1C3C9F7B" wp14:editId="7EF22D4B">
+            <wp:extent cx="3632200" cy="2873551"/>
+            <wp:effectExtent l="0" t="0" r="6350" b="3175"/>
+            <wp:docPr id="5" name="Picture 5"/>
+            <wp:cNvGraphicFramePr>
+              <a:graphicFrameLocks xmlns:a="http://schemas.openxmlformats.org/drawingml/2006/main" noChangeAspect="1"/>
+            </wp:cNvGraphicFramePr>
+            <a:graphic xmlns:a="http://schemas.openxmlformats.org/drawingml/2006/main">
+              <a:graphicData uri="http://schemas.openxmlformats.org/drawingml/2006/picture">
+                <pic:pic xmlns:pic="http://schemas.openxmlformats.org/drawingml/2006/picture">
+                  <pic:nvPicPr>
+                    <pic:cNvPr id="5" name="sharedExpense_analysis.png"/>
+                    <pic:cNvPicPr/>
+                  </pic:nvPicPr>
+                  <pic:blipFill>
+                    <a:blip r:embed="rId9">
+                      <a:extLst>
+                        <a:ext uri="{28A0092B-C50C-407E-A947-70E740481C1C}">
+                          <a14:useLocalDpi xmlns:a14="http://schemas.microsoft.com/office/drawing/2010/main" val="0"/>
+                        </a:ext>
+                      </a:extLst>
+                    </a:blip>
+                    <a:stretch>
+                      <a:fillRect/>
+                    </a:stretch>
+                  </pic:blipFill>
+                  <pic:spPr>
+                    <a:xfrm>
+                      <a:off x="0" y="0"/>
+                      <a:ext cx="3645041" cy="2883710"/>
+                    </a:xfrm>
+                    <a:prstGeom prst="rect">
+                      <a:avLst/>
+                    </a:prstGeom>
+                  </pic:spPr>
+                </pic:pic>
+              </a:graphicData>
+            </a:graphic>
+          </wp:inline>
+        </w:drawing>
+      </w:r>
+    </w:p>
+    <w:p>
+      <w:r>
+        <w:rPr>
+          <w:noProof/>
+        </w:rPr>
+        <w:lastRenderedPageBreak/>
+        <w:drawing>
+          <wp:inline distT="0" distB="0" distL="0" distR="0" wp14:anchorId="6ADB7A17" wp14:editId="7FD5F93A">
+            <wp:extent cx="4235450" cy="2809153"/>
+            <wp:effectExtent l="0" t="0" r="0" b="0"/>
+            <wp:docPr id="6" name="Picture 6"/>
+            <wp:cNvGraphicFramePr>
+              <a:graphicFrameLocks xmlns:a="http://schemas.openxmlformats.org/drawingml/2006/main" noChangeAspect="1"/>
+            </wp:cNvGraphicFramePr>
+            <a:graphic xmlns:a="http://schemas.openxmlformats.org/drawingml/2006/main">
+              <a:graphicData uri="http://schemas.openxmlformats.org/drawingml/2006/picture">
+                <pic:pic xmlns:pic="http://schemas.openxmlformats.org/drawingml/2006/picture">
+                  <pic:nvPicPr>
+                    <pic:cNvPr id="6" name="sharedExpense_design.png"/>
+                    <pic:cNvPicPr/>
+                  </pic:nvPicPr>
+                  <pic:blipFill>
+                    <a:blip r:embed="rId10">
+                      <a:extLst>
+                        <a:ext uri="{28A0092B-C50C-407E-A947-70E740481C1C}">
+                          <a14:useLocalDpi xmlns:a14="http://schemas.microsoft.com/office/drawing/2010/main" val="0"/>
+                        </a:ext>
+                      </a:extLst>
+                    </a:blip>
+                    <a:stretch>
+                      <a:fillRect/>
+                    </a:stretch>
+                  </pic:blipFill>
+                  <pic:spPr>
+                    <a:xfrm>
+                      <a:off x="0" y="0"/>
+                      <a:ext cx="4257951" cy="2824077"/>
+                    </a:xfrm>
+                    <a:prstGeom prst="rect">
+                      <a:avLst/>
+                    </a:prstGeom>
+                  </pic:spPr>
+                </pic:pic>
+              </a:graphicData>
+            </a:graphic>
+          </wp:inline>
+        </w:drawing>
+      </w:r>
+    </w:p>
+    <w:p/>
+    <w:p/>
+    <w:p/>
+    <w:p/>
+    <w:p/>
+    <w:p>
+      <w:pPr>
+        <w:spacing w:after="160" w:line="259" w:lineRule="auto"/>
+      </w:pPr>
+      <w:r>
+        <w:br w:type="page"/>
+      </w:r>
+    </w:p>
+    <w:p>
+      <w:pPr>
+        <w:pStyle w:val="BodyA"/>
+        <w:spacing w:line="360" w:lineRule="auto"/>
+      </w:pPr>
+      <w:r>
+        <w:rPr>
+          <w:rFonts w:ascii="Times New Roman" w:hAnsi="Times New Roman"/>
+          <w:b/>
+          <w:bCs/>
+        </w:rPr>
+        <w:lastRenderedPageBreak/>
+        <w:t xml:space="preserve">Use Case: </w:t>
+      </w:r>
+      <w:r>
+        <w:rPr>
+          <w:rFonts w:ascii="Times New Roman" w:hAnsi="Times New Roman"/>
+        </w:rPr>
+        <w:t>Log In</w:t>
+      </w:r>
+    </w:p>
+    <w:p>
+      <w:pPr>
+        <w:pStyle w:val="BodyA"/>
+        <w:spacing w:line="360" w:lineRule="auto"/>
+        <w:rPr>
+          <w:b/>
+          <w:bCs/>
+        </w:rPr>
+      </w:pPr>
+      <w:r>
+        <w:rPr>
+          <w:rFonts w:ascii="Times New Roman" w:hAnsi="Times New Roman"/>
+          <w:b/>
+          <w:bCs/>
+        </w:rPr>
+        <w:t xml:space="preserve">User Story IDs Addressed: </w:t>
+      </w:r>
+      <w:r>
+        <w:rPr>
+          <w:rFonts w:ascii="Times New Roman" w:hAnsi="Times New Roman"/>
+        </w:rPr>
+        <w:t>012</w:t>
+      </w:r>
+    </w:p>
+    <w:p>
+      <w:pPr>
+        <w:pStyle w:val="BodyA"/>
+        <w:spacing w:line="360" w:lineRule="auto"/>
+      </w:pPr>
+      <w:r>
+        <w:rPr>
+          <w:rFonts w:ascii="Times New Roman" w:hAnsi="Times New Roman"/>
+          <w:b/>
+          <w:bCs/>
+        </w:rPr>
+        <w:t xml:space="preserve">Related Use Cases: </w:t>
+      </w:r>
+      <w:r>
+        <w:rPr>
+          <w:rFonts w:ascii="Times New Roman" w:hAnsi="Times New Roman"/>
+        </w:rPr>
+        <w:t>Includes “Create Account”</w:t>
+      </w:r>
+    </w:p>
+    <w:p>
+      <w:pPr>
+        <w:pStyle w:val="BodyA"/>
+        <w:spacing w:line="360" w:lineRule="auto"/>
+      </w:pPr>
+      <w:r>
+        <w:rPr>
+          <w:rFonts w:ascii="Times New Roman" w:hAnsi="Times New Roman"/>
+          <w:b/>
+          <w:bCs/>
+        </w:rPr>
+        <w:t xml:space="preserve">Steps: </w:t>
+      </w:r>
+    </w:p>
+    <w:tbl>
+      <w:tblPr>
+        <w:tblStyle w:val="TableGridLight"/>
+        <w:tblW w:w="9360" w:type="dxa"/>
+        <w:tblLook w:val="04A0" w:firstRow="1" w:lastRow="0" w:firstColumn="1" w:lastColumn="0" w:noHBand="0" w:noVBand="1"/>
+      </w:tblPr>
+      <w:tblGrid>
+        <w:gridCol w:w="4681"/>
+        <w:gridCol w:w="4679"/>
+      </w:tblGrid>
+      <w:tr>
+        <w:trPr>
+          <w:trHeight w:val="491"/>
+        </w:trPr>
+        <w:tc>
+          <w:tcPr>
+            <w:tcW w:w="9360" w:type="dxa"/>
+            <w:gridSpan w:val="2"/>
+          </w:tcPr>
+          <w:p>
+            <w:pPr>
+              <w:rPr>
+                <w:b/>
+                <w:bCs/>
+              </w:rPr>
+            </w:pPr>
+            <w:r>
+              <w:rPr>
+                <w:rFonts w:cs="Arial Unicode MS"/>
+                <w:b/>
+                <w:bCs/>
+                <w:color w:val="000000"/>
+                <w:sz w:val="22"/>
+                <w:szCs w:val="22"/>
+                <w:u w:color="000000"/>
+              </w:rPr>
+              <w:t>Pre-Conditions: User has opened application without being logged in.</w:t>
+            </w:r>
+          </w:p>
+        </w:tc>
+      </w:tr>
+      <w:tr>
+        <w:trPr>
+          <w:trHeight w:val="288"/>
+        </w:trPr>
+        <w:tc>
+          <w:tcPr>
+            <w:tcW w:w="4681" w:type="dxa"/>
+          </w:tcPr>
+          <w:p>
+            <w:pPr>
+              <w:pStyle w:val="TableStyle1"/>
+            </w:pPr>
+            <w:r>
+              <w:t xml:space="preserve">Actor actions </w:t>
+            </w:r>
+            <w:bookmarkStart w:id="1" w:name="__DdeLink__974_708070660"/>
+            <w:r>
+              <w:t>(User)</w:t>
+            </w:r>
+            <w:bookmarkEnd w:id="1"/>
+          </w:p>
+        </w:tc>
+        <w:tc>
+          <w:tcPr>
+            <w:tcW w:w="4679" w:type="dxa"/>
+          </w:tcPr>
+          <w:p>
+            <w:pPr>
+              <w:pStyle w:val="TableStyle1"/>
+            </w:pPr>
+            <w:r>
+              <w:t>System response</w:t>
+            </w:r>
+          </w:p>
+        </w:tc>
+      </w:tr>
+      <w:tr>
+        <w:trPr>
+          <w:trHeight w:val="310"/>
+        </w:trPr>
+        <w:tc>
+          <w:tcPr>
+            <w:tcW w:w="4681" w:type="dxa"/>
+          </w:tcPr>
+          <w:p>
+            <w:r>
+              <w:rPr>
+                <w:rFonts w:cs="Arial Unicode MS"/>
+                <w:color w:val="000000"/>
+                <w:u w:color="000000"/>
+              </w:rPr>
+              <w:t>1. Select login option</w:t>
+            </w:r>
+          </w:p>
+        </w:tc>
+        <w:tc>
+          <w:tcPr>
+            <w:tcW w:w="4679" w:type="dxa"/>
+          </w:tcPr>
+          <w:p/>
+        </w:tc>
+      </w:tr>
+      <w:tr>
+        <w:trPr>
+          <w:trHeight w:val="310"/>
+        </w:trPr>
+        <w:tc>
+          <w:tcPr>
+            <w:tcW w:w="4681" w:type="dxa"/>
+          </w:tcPr>
+          <w:p>
+            <w:pPr>
+              <w:rPr>
+                <w:rFonts w:cs="Arial Unicode MS"/>
+                <w:color w:val="000000"/>
+                <w:u w:color="000000"/>
+              </w:rPr>
+            </w:pPr>
+            <w:r>
+              <w:rPr>
+                <w:rFonts w:cs="Arial Unicode MS"/>
+                <w:color w:val="000000"/>
+                <w:u w:color="000000"/>
+              </w:rPr>
+              <w:t>2.1 Enter username</w:t>
+            </w:r>
+          </w:p>
+          <w:p>
+            <w:pPr>
+              <w:rPr>
+                <w:rFonts w:cs="Arial Unicode MS"/>
+                <w:color w:val="000000"/>
+                <w:u w:color="000000"/>
+              </w:rPr>
+            </w:pPr>
+            <w:r>
+              <w:rPr>
+                <w:rFonts w:cs="Arial Unicode MS"/>
+                <w:color w:val="000000"/>
+                <w:u w:color="000000"/>
+              </w:rPr>
+              <w:t>2.2 Enter password</w:t>
+            </w:r>
+          </w:p>
+          <w:p>
+            <w:pPr>
+              <w:rPr>
+                <w:rFonts w:cs="Arial Unicode MS"/>
+                <w:color w:val="000000"/>
+                <w:u w:color="000000"/>
+              </w:rPr>
+            </w:pPr>
+          </w:p>
+          <w:p>
+            <w:pPr>
+              <w:rPr>
+                <w:rFonts w:cs="Arial Unicode MS"/>
+                <w:color w:val="000000"/>
+                <w:u w:color="000000"/>
+              </w:rPr>
+            </w:pPr>
+            <w:r>
+              <w:rPr>
+                <w:rFonts w:cs="Arial Unicode MS"/>
+                <w:color w:val="000000"/>
+                <w:u w:color="000000"/>
+              </w:rPr>
+              <w:t>Alternative: User does not have account</w:t>
+            </w:r>
+          </w:p>
+          <w:p>
+            <w:pPr>
+              <w:rPr>
+                <w:rFonts w:cs="Arial Unicode MS"/>
+                <w:color w:val="000000"/>
+                <w:u w:color="000000"/>
+              </w:rPr>
+            </w:pPr>
+            <w:r>
+              <w:rPr>
+                <w:rFonts w:cs="Arial Unicode MS"/>
+                <w:color w:val="000000"/>
+                <w:u w:color="000000"/>
+              </w:rPr>
+              <w:t>2.1 “Create Account”</w:t>
+            </w:r>
+          </w:p>
+        </w:tc>
+        <w:tc>
+          <w:tcPr>
+            <w:tcW w:w="4679" w:type="dxa"/>
+          </w:tcPr>
+          <w:p/>
+        </w:tc>
+      </w:tr>
+      <w:tr>
+        <w:trPr>
+          <w:trHeight w:val="310"/>
+        </w:trPr>
+        <w:tc>
+          <w:tcPr>
+            <w:tcW w:w="4681" w:type="dxa"/>
+          </w:tcPr>
+          <w:p>
+            <w:r>
+              <w:rPr>
+                <w:rFonts w:cs="Arial Unicode MS"/>
+                <w:color w:val="000000"/>
+                <w:u w:color="000000"/>
+              </w:rPr>
+              <w:t>6. Submits information</w:t>
+            </w:r>
+          </w:p>
+        </w:tc>
+        <w:tc>
+          <w:tcPr>
+            <w:tcW w:w="4679" w:type="dxa"/>
+          </w:tcPr>
+          <w:p>
+            <w:r>
+              <w:rPr>
+                <w:rFonts w:cs="Arial Unicode MS"/>
+                <w:color w:val="000000"/>
+                <w:u w:color="000000"/>
+              </w:rPr>
+              <w:t>7. Checks if information is correct</w:t>
+            </w:r>
+            <w:r>
+              <w:rPr>
+                <w:rFonts w:cs="Arial Unicode MS"/>
+                <w:color w:val="000000"/>
+                <w:u w:color="000000"/>
+              </w:rPr>
+              <w:t>*</w:t>
+            </w:r>
+          </w:p>
+        </w:tc>
+      </w:tr>
+      <w:tr>
+        <w:trPr>
+          <w:trHeight w:val="310"/>
+        </w:trPr>
+        <w:tc>
+          <w:tcPr>
+            <w:tcW w:w="4681" w:type="dxa"/>
+          </w:tcPr>
+          <w:p/>
+        </w:tc>
+        <w:tc>
+          <w:tcPr>
+            <w:tcW w:w="4679" w:type="dxa"/>
+          </w:tcPr>
+          <w:p>
+            <w:r>
+              <w:rPr>
+                <w:rFonts w:cs="Arial Unicode MS"/>
+                <w:color w:val="000000"/>
+                <w:u w:color="000000"/>
+              </w:rPr>
+              <w:t>8. Logs user in</w:t>
+            </w:r>
+            <w:r>
+              <w:rPr>
+                <w:rFonts w:cs="Arial Unicode MS"/>
+                <w:color w:val="000000"/>
+                <w:u w:color="000000"/>
+              </w:rPr>
+              <w:t>*</w:t>
+            </w:r>
+          </w:p>
+        </w:tc>
+      </w:tr>
+      <w:tr>
+        <w:trPr>
+          <w:trHeight w:val="491"/>
+        </w:trPr>
+        <w:tc>
+          <w:tcPr>
+            <w:tcW w:w="9360" w:type="dxa"/>
+            <w:gridSpan w:val="2"/>
+          </w:tcPr>
+          <w:p>
+            <w:pPr>
+              <w:rPr>
+                <w:b/>
+                <w:bCs/>
+              </w:rPr>
+            </w:pPr>
+            <w:r>
+              <w:rPr>
+                <w:rFonts w:cs="Arial Unicode MS"/>
+                <w:b/>
+                <w:bCs/>
+                <w:color w:val="000000"/>
+                <w:sz w:val="22"/>
+                <w:szCs w:val="22"/>
+                <w:u w:color="000000"/>
+              </w:rPr>
+              <w:t>Post-Conditions: User has been logged into their account.</w:t>
+            </w:r>
+          </w:p>
+        </w:tc>
+      </w:tr>
+    </w:tbl>
+    <w:p/>
+    <w:p>
+      <w:r>
+        <w:t>6. User submits username and password</w:t>
+      </w:r>
+    </w:p>
+    <w:p>
+      <w:r>
+        <w:t>7.  Login GUI sends username and password to login controller</w:t>
+      </w:r>
+    </w:p>
+    <w:p>
+      <w:r>
+        <w:t>7.1. Login controller sends login information to user database for validation</w:t>
+      </w:r>
+    </w:p>
+    <w:p>
+      <w:r>
+        <w:t>7.2. If the user exists</w:t>
+      </w:r>
+      <w:r>
+        <w:t>:</w:t>
+      </w:r>
+    </w:p>
+    <w:p>
+      <w:pPr>
+        <w:ind w:firstLine="720"/>
+      </w:pPr>
+      <w:r>
+        <w:t>7.2.1. User database sends validation to login controller</w:t>
+      </w:r>
+    </w:p>
+    <w:p>
+      <w:pPr>
+        <w:ind w:firstLine="720"/>
+      </w:pPr>
+      <w:r>
+        <w:t>7.2.2. Login controller logs the user in</w:t>
+      </w:r>
+    </w:p>
+    <w:p>
+      <w:pPr>
+        <w:ind w:firstLine="720"/>
+      </w:pPr>
+      <w:r>
+        <w:t>7.2.3. Login controller sends confirmation message to login GUI</w:t>
+      </w:r>
+    </w:p>
+    <w:p>
+      <w:pPr>
+        <w:ind w:firstLine="720"/>
+      </w:pPr>
+      <w:r>
+        <w:t>7.</w:t>
+      </w:r>
+      <w:r>
+        <w:t>2.3. Login GUI displays confirmation message to user</w:t>
+      </w:r>
+    </w:p>
+    <w:p>
+      <w:r>
+        <w:t>7.3. else:</w:t>
+      </w:r>
+    </w:p>
+    <w:p>
+      <w:r>
+        <w:tab/>
+        <w:t>7.3.1. User database sends confirmation failure to login controller</w:t>
+      </w:r>
+    </w:p>
+    <w:p>
+      <w:r>
+        <w:tab/>
+        <w:t>7.3.2. Login controller sends error message to login GUI</w:t>
+      </w:r>
+    </w:p>
+    <w:p>
+      <w:r>
+        <w:tab/>
+        <w:t>7.3.3. Login GUI displays error message to user</w:t>
+      </w:r>
+    </w:p>
+    <w:p/>
+    <w:p>
+      <w:r>
+        <w:rPr>
+          <w:noProof/>
+        </w:rPr>
+        <w:lastRenderedPageBreak/>
+        <w:drawing>
+          <wp:inline distT="0" distB="0" distL="0" distR="0" wp14:anchorId="641A5811" wp14:editId="34D2F370">
+            <wp:extent cx="3373987" cy="3668233"/>
+            <wp:effectExtent l="0" t="0" r="0" b="8890"/>
+            <wp:docPr id="9" name="Picture 9"/>
+            <wp:cNvGraphicFramePr>
+              <a:graphicFrameLocks xmlns:a="http://schemas.openxmlformats.org/drawingml/2006/main" noChangeAspect="1"/>
+            </wp:cNvGraphicFramePr>
+            <a:graphic xmlns:a="http://schemas.openxmlformats.org/drawingml/2006/main">
+              <a:graphicData uri="http://schemas.openxmlformats.org/drawingml/2006/picture">
+                <pic:pic xmlns:pic="http://schemas.openxmlformats.org/drawingml/2006/picture">
+                  <pic:nvPicPr>
+                    <pic:cNvPr id="0" name="Picture 4"/>
+                    <pic:cNvPicPr>
+                      <a:picLocks noChangeAspect="1" noChangeArrowheads="1"/>
+                    </pic:cNvPicPr>
+                  </pic:nvPicPr>
+                  <pic:blipFill>
+                    <a:blip r:embed="rId11">
+                      <a:extLst>
+                        <a:ext uri="{28A0092B-C50C-407E-A947-70E740481C1C}">
+                          <a14:useLocalDpi xmlns:a14="http://schemas.microsoft.com/office/drawing/2010/main" val="0"/>
+                        </a:ext>
+                      </a:extLst>
+                    </a:blip>
+                    <a:srcRect/>
+                    <a:stretch>
+                      <a:fillRect/>
+                    </a:stretch>
+                  </pic:blipFill>
+                  <pic:spPr bwMode="auto">
+                    <a:xfrm>
+                      <a:off x="0" y="0"/>
+                      <a:ext cx="3414522" cy="3712303"/>
+                    </a:xfrm>
+                    <a:prstGeom prst="rect">
+                      <a:avLst/>
+                    </a:prstGeom>
+                    <a:noFill/>
+                    <a:ln>
+                      <a:noFill/>
+                    </a:ln>
+                  </pic:spPr>
+                </pic:pic>
+              </a:graphicData>
+            </a:graphic>
+          </wp:inline>
+        </w:drawing>
+      </w:r>
+      <w:r>
+        <w:rPr>
+          <w:noProof/>
+        </w:rPr>
+        <w:drawing>
+          <wp:inline distT="0" distB="0" distL="0" distR="0" wp14:anchorId="4772B7CA" wp14:editId="14E6ECAF">
+            <wp:extent cx="3080706" cy="2806995"/>
+            <wp:effectExtent l="0" t="0" r="5715" b="0"/>
+            <wp:docPr id="10" name="Picture 10"/>
+            <wp:cNvGraphicFramePr>
+              <a:graphicFrameLocks xmlns:a="http://schemas.openxmlformats.org/drawingml/2006/main" noChangeAspect="1"/>
+            </wp:cNvGraphicFramePr>
+            <a:graphic xmlns:a="http://schemas.openxmlformats.org/drawingml/2006/main">
+              <a:graphicData uri="http://schemas.openxmlformats.org/drawingml/2006/picture">
+                <pic:pic xmlns:pic="http://schemas.openxmlformats.org/drawingml/2006/picture">
+                  <pic:nvPicPr>
+                    <pic:cNvPr id="0" name="Picture 5"/>
+                    <pic:cNvPicPr>
+                      <a:picLocks noChangeAspect="1" noChangeArrowheads="1"/>
+                    </pic:cNvPicPr>
+                  </pic:nvPicPr>
+                  <pic:blipFill>
+                    <a:blip r:embed="rId12">
+                      <a:extLst>
+                        <a:ext uri="{28A0092B-C50C-407E-A947-70E740481C1C}">
+                          <a14:useLocalDpi xmlns:a14="http://schemas.microsoft.com/office/drawing/2010/main" val="0"/>
+                        </a:ext>
+                      </a:extLst>
+                    </a:blip>
+                    <a:srcRect/>
+                    <a:stretch>
+                      <a:fillRect/>
+                    </a:stretch>
+                  </pic:blipFill>
+                  <pic:spPr bwMode="auto">
+                    <a:xfrm>
+                      <a:off x="0" y="0"/>
+                      <a:ext cx="3116516" cy="2839623"/>
+                    </a:xfrm>
+                    <a:prstGeom prst="rect">
+                      <a:avLst/>
+                    </a:prstGeom>
+                    <a:noFill/>
+                    <a:ln>
+                      <a:noFill/>
+                    </a:ln>
+                  </pic:spPr>
+                </pic:pic>
+              </a:graphicData>
+            </a:graphic>
+          </wp:inline>
+        </w:drawing>
+      </w:r>
+    </w:p>
+    <w:p/>
+    <w:p>
+      <w:pPr>
+        <w:spacing w:after="160" w:line="259" w:lineRule="auto"/>
+        <w:rPr>
+          <w:rFonts w:cs="Arial Unicode MS"/>
+          <w:b/>
+          <w:bCs/>
+          <w:color w:val="000000"/>
+          <w:sz w:val="22"/>
+          <w:szCs w:val="22"/>
+          <w:u w:color="000000"/>
+          <w:lang w:eastAsia="zh-CN" w:bidi="hi-IN"/>
+        </w:rPr>
+      </w:pPr>
+      <w:r>
+        <w:rPr>
+          <w:b/>
+          <w:bCs/>
+        </w:rPr>
+        <w:br w:type="page"/>
+      </w:r>
+    </w:p>
+    <w:p>
+      <w:pPr>
+        <w:pStyle w:val="BodyA"/>
+        <w:spacing w:line="360" w:lineRule="auto"/>
+      </w:pPr>
+      <w:r>
+        <w:rPr>
+          <w:rFonts w:ascii="Times New Roman" w:hAnsi="Times New Roman"/>
+          <w:b/>
+          <w:bCs/>
+        </w:rPr>
+        <w:lastRenderedPageBreak/>
+        <w:t xml:space="preserve">Use Case: </w:t>
+      </w:r>
+      <w:r>
+        <w:rPr>
+          <w:rFonts w:ascii="Times New Roman" w:hAnsi="Times New Roman"/>
+        </w:rPr>
+        <w:t>Create Account</w:t>
+      </w:r>
+    </w:p>
+    <w:p>
+      <w:pPr>
+        <w:pStyle w:val="BodyA"/>
+        <w:spacing w:line="360" w:lineRule="auto"/>
+        <w:rPr>
+          <w:b/>
+          <w:bCs/>
+        </w:rPr>
+      </w:pPr>
+      <w:r>
+        <w:rPr>
+          <w:rFonts w:ascii="Times New Roman" w:hAnsi="Times New Roman"/>
+          <w:b/>
+          <w:bCs/>
+        </w:rPr>
+        <w:t xml:space="preserve">User Story IDs Addressed:  </w:t>
+      </w:r>
+      <w:r>
+        <w:rPr>
+          <w:rFonts w:ascii="Times New Roman" w:hAnsi="Times New Roman"/>
+        </w:rPr>
+        <w:t>012</w:t>
+      </w:r>
+    </w:p>
+    <w:p>
+      <w:pPr>
+        <w:pStyle w:val="BodyA"/>
+        <w:spacing w:line="360" w:lineRule="auto"/>
+      </w:pPr>
+      <w:r>
+        <w:rPr>
+          <w:rFonts w:ascii="Times New Roman" w:hAnsi="Times New Roman"/>
+          <w:b/>
+          <w:bCs/>
+        </w:rPr>
+        <w:t xml:space="preserve">Related Use Cases: </w:t>
+      </w:r>
+      <w:r>
+        <w:rPr>
+          <w:rFonts w:ascii="Times New Roman" w:hAnsi="Times New Roman"/>
+        </w:rPr>
+        <w:t>Included in “Log In”</w:t>
+      </w:r>
+    </w:p>
+    <w:p>
+      <w:pPr>
+        <w:pStyle w:val="BodyA"/>
+        <w:spacing w:line="360" w:lineRule="auto"/>
+      </w:pPr>
+      <w:r>
+        <w:rPr>
+          <w:rFonts w:ascii="Times New Roman" w:hAnsi="Times New Roman"/>
+          <w:b/>
+          <w:bCs/>
+        </w:rPr>
+        <w:t xml:space="preserve">Steps: </w:t>
+      </w:r>
+    </w:p>
+    <w:tbl>
+      <w:tblPr>
+        <w:tblStyle w:val="TableGridLight"/>
+        <w:tblW w:w="9232" w:type="dxa"/>
+        <w:tblLook w:val="04A0" w:firstRow="1" w:lastRow="0" w:firstColumn="1" w:lastColumn="0" w:noHBand="0" w:noVBand="1"/>
+      </w:tblPr>
+      <w:tblGrid>
+        <w:gridCol w:w="4617"/>
+        <w:gridCol w:w="4615"/>
+      </w:tblGrid>
+      <w:tr>
+        <w:trPr>
+          <w:trHeight w:val="491"/>
+        </w:trPr>
+        <w:tc>
+          <w:tcPr>
+            <w:tcW w:w="9231" w:type="dxa"/>
+            <w:gridSpan w:val="2"/>
+          </w:tcPr>
+          <w:p>
+            <w:pPr>
+              <w:rPr>
+                <w:b/>
+                <w:bCs/>
+              </w:rPr>
+            </w:pPr>
+            <w:r>
+              <w:rPr>
+                <w:rFonts w:cs="Arial Unicode MS"/>
+                <w:b/>
+                <w:bCs/>
+                <w:color w:val="000000"/>
+                <w:sz w:val="22"/>
+                <w:szCs w:val="22"/>
+                <w:u w:color="000000"/>
+              </w:rPr>
+              <w:t>Pre-Conditions: User has not created an account and has selected create an account.</w:t>
+            </w:r>
+          </w:p>
+        </w:tc>
+      </w:tr>
+      <w:tr>
+        <w:trPr>
+          <w:trHeight w:val="288"/>
+        </w:trPr>
+        <w:tc>
+          <w:tcPr>
+            <w:tcW w:w="4616" w:type="dxa"/>
+          </w:tcPr>
+          <w:p>
+            <w:pPr>
+              <w:pStyle w:val="TableStyle1"/>
+            </w:pPr>
+            <w:r>
+              <w:t>Actor actions (User)</w:t>
+            </w:r>
+          </w:p>
+        </w:tc>
+        <w:tc>
+          <w:tcPr>
+            <w:tcW w:w="4615" w:type="dxa"/>
+          </w:tcPr>
+          <w:p>
+            <w:pPr>
+              <w:pStyle w:val="TableStyle1"/>
+            </w:pPr>
+            <w:r>
+              <w:t>System response</w:t>
+            </w:r>
+          </w:p>
+        </w:tc>
+      </w:tr>
+      <w:tr>
+        <w:trPr>
+          <w:trHeight w:val="310"/>
+        </w:trPr>
+        <w:tc>
+          <w:tcPr>
+            <w:tcW w:w="4616" w:type="dxa"/>
+          </w:tcPr>
+          <w:p>
+            <w:r>
+              <w:rPr>
+                <w:rFonts w:cs="Arial Unicode MS"/>
+                <w:color w:val="000000"/>
+                <w:u w:color="000000"/>
+              </w:rPr>
+              <w:t>1. Select text field for username</w:t>
+            </w:r>
+          </w:p>
+        </w:tc>
+        <w:tc>
+          <w:tcPr>
+            <w:tcW w:w="4615" w:type="dxa"/>
+          </w:tcPr>
+          <w:p/>
+        </w:tc>
+      </w:tr>
+      <w:tr>
+        <w:trPr>
+          <w:trHeight w:val="310"/>
+        </w:trPr>
+        <w:tc>
+          <w:tcPr>
+            <w:tcW w:w="4616" w:type="dxa"/>
+          </w:tcPr>
+          <w:p>
+            <w:r>
+              <w:rPr>
+                <w:rFonts w:cs="Arial Unicode MS"/>
+                <w:color w:val="000000"/>
+                <w:u w:color="000000"/>
+              </w:rPr>
+              <w:t>2. Enters desired username</w:t>
+            </w:r>
+          </w:p>
+        </w:tc>
+        <w:tc>
+          <w:tcPr>
+            <w:tcW w:w="4615" w:type="dxa"/>
+          </w:tcPr>
+          <w:p/>
+        </w:tc>
+      </w:tr>
+      <w:tr>
+        <w:trPr>
+          <w:trHeight w:val="310"/>
+        </w:trPr>
+        <w:tc>
+          <w:tcPr>
+            <w:tcW w:w="4616" w:type="dxa"/>
+          </w:tcPr>
+          <w:p>
+            <w:r>
+              <w:rPr>
+                <w:rFonts w:cs="Arial Unicode MS"/>
+                <w:color w:val="000000"/>
+                <w:u w:color="000000"/>
+              </w:rPr>
+              <w:t>3. Select text field for password</w:t>
+            </w:r>
+          </w:p>
+        </w:tc>
+        <w:tc>
+          <w:tcPr>
+            <w:tcW w:w="4615" w:type="dxa"/>
+          </w:tcPr>
+          <w:p/>
+        </w:tc>
+      </w:tr>
+      <w:tr>
+        <w:trPr>
+          <w:trHeight w:val="310"/>
+        </w:trPr>
+        <w:tc>
+          <w:tcPr>
+            <w:tcW w:w="4616" w:type="dxa"/>
+          </w:tcPr>
+          <w:p>
+            <w:r>
+              <w:rPr>
+                <w:rFonts w:cs="Arial Unicode MS"/>
+                <w:color w:val="000000"/>
+                <w:u w:color="000000"/>
+              </w:rPr>
+              <w:t>4. Enter desired password</w:t>
+            </w:r>
+          </w:p>
+        </w:tc>
+        <w:tc>
+          <w:tcPr>
+            <w:tcW w:w="4615" w:type="dxa"/>
+          </w:tcPr>
+          <w:p/>
+        </w:tc>
+      </w:tr>
+      <w:tr>
+        <w:trPr>
+          <w:trHeight w:val="310"/>
+        </w:trPr>
+        <w:tc>
+          <w:tcPr>
+            <w:tcW w:w="4616" w:type="dxa"/>
+          </w:tcPr>
+          <w:p>
+            <w:r>
+              <w:rPr>
+                <w:rFonts w:cs="Arial Unicode MS"/>
+                <w:color w:val="000000"/>
+                <w:u w:color="000000"/>
+              </w:rPr>
+              <w:t>5. Submits information</w:t>
+            </w:r>
+          </w:p>
+        </w:tc>
+        <w:tc>
+          <w:tcPr>
+            <w:tcW w:w="4615" w:type="dxa"/>
+          </w:tcPr>
+          <w:p>
+            <w:r>
+              <w:rPr>
+                <w:rFonts w:cs="Arial Unicode MS"/>
+                <w:color w:val="000000"/>
+                <w:u w:color="000000"/>
+              </w:rPr>
+              <w:t>6. Checks if information meets minimum system requirements*</w:t>
+            </w:r>
+          </w:p>
+        </w:tc>
+      </w:tr>
+      <w:tr>
+        <w:trPr>
+          <w:trHeight w:val="310"/>
+        </w:trPr>
+        <w:tc>
+          <w:tcPr>
+            <w:tcW w:w="4616" w:type="dxa"/>
+          </w:tcPr>
+          <w:p/>
+        </w:tc>
+        <w:tc>
+          <w:tcPr>
+            <w:tcW w:w="4615" w:type="dxa"/>
+          </w:tcPr>
+          <w:p>
+            <w:r>
+              <w:rPr>
+                <w:rFonts w:cs="Arial Unicode MS"/>
+                <w:color w:val="000000"/>
+                <w:u w:color="000000"/>
+              </w:rPr>
+              <w:t>7. Saves user to database*</w:t>
+            </w:r>
+          </w:p>
+        </w:tc>
+      </w:tr>
+      <w:tr>
+        <w:trPr>
+          <w:trHeight w:val="310"/>
+        </w:trPr>
+        <w:tc>
+          <w:tcPr>
+            <w:tcW w:w="9231" w:type="dxa"/>
+            <w:gridSpan w:val="2"/>
+          </w:tcPr>
+          <w:p>
+            <w:pPr>
+              <w:rPr>
+                <w:b/>
+                <w:bCs/>
+              </w:rPr>
+            </w:pPr>
+            <w:r>
+              <w:rPr>
+                <w:rFonts w:cs="Arial Unicode MS"/>
+                <w:b/>
+                <w:bCs/>
+                <w:color w:val="000000"/>
+                <w:sz w:val="22"/>
+                <w:szCs w:val="22"/>
+                <w:u w:color="000000"/>
+              </w:rPr>
+              <w:t>Post-Conditions: User has created an account.</w:t>
+            </w:r>
+          </w:p>
+        </w:tc>
+      </w:tr>
+    </w:tbl>
+    <w:p/>
+    <w:p>
+      <w:r>
+        <w:t>5. User submits username, email and password</w:t>
+      </w:r>
+    </w:p>
+    <w:p>
+      <w:r>
+        <w:t>6.  Register checks is username is available</w:t>
+      </w:r>
+    </w:p>
+    <w:p>
+      <w:r>
+        <w:t>6.1. Register sends information to user data base to check if there is already a user</w:t>
+      </w:r>
+    </w:p>
+    <w:p>
+      <w:r>
+        <w:t>6.2. No account already exists</w:t>
+      </w:r>
+    </w:p>
+    <w:p>
+      <w:pPr>
+        <w:ind w:firstLine="720"/>
+      </w:pPr>
+      <w:r>
+        <w:t>6.2.1. Register controller checks if the user information meets the minimum requirements</w:t>
+      </w:r>
+    </w:p>
+    <w:p>
+      <w:pPr>
+        <w:ind w:firstLine="720"/>
+      </w:pPr>
+      <w:r>
+        <w:t>6.2.2. Requirements met</w:t>
+      </w:r>
+    </w:p>
+    <w:p>
+      <w:pPr>
+        <w:ind w:firstLine="720"/>
+      </w:pPr>
+      <w:r>
+        <w:tab/>
+        <w:t>6.2.2.1. Register controller creates an account with input information</w:t>
+      </w:r>
+    </w:p>
+    <w:p>
+      <w:pPr>
+        <w:ind w:firstLine="720"/>
+      </w:pPr>
+      <w:r>
+        <w:tab/>
+        <w:t>6.2.2.2. Account saved to user database</w:t>
+      </w:r>
+    </w:p>
+    <w:p>
+      <w:pPr>
+        <w:ind w:firstLine="720"/>
+      </w:pPr>
+      <w:r>
+        <w:tab/>
+        <w:t>6.3.2.1. Register controller create confirmation message</w:t>
+      </w:r>
+    </w:p>
+    <w:p>
+      <w:pPr>
+        <w:ind w:firstLine="720"/>
+      </w:pPr>
+      <w:r>
+        <w:t>6.2.3. else</w:t>
+      </w:r>
+    </w:p>
+    <w:p>
+      <w:pPr>
+        <w:ind w:firstLine="720"/>
+      </w:pPr>
+      <w:r>
+        <w:tab/>
+        <w:t>6.2.3.1. Register controller creates error message</w:t>
+      </w:r>
+    </w:p>
+    <w:p>
+      <w:r>
+        <w:t>6.3. else</w:t>
+      </w:r>
+    </w:p>
+    <w:p>
+      <w:r>
+        <w:tab/>
+        <w:t>6.3.1. Register controller creates error message</w:t>
+      </w:r>
+    </w:p>
+    <w:p/>
+    <w:p>
+      <w:r>
+        <w:rPr>
+          <w:noProof/>
+        </w:rPr>
+        <w:lastRenderedPageBreak/>
+        <w:drawing>
+          <wp:inline distT="0" distB="0" distL="0" distR="0" wp14:anchorId="3F9993A9" wp14:editId="7729C269">
+            <wp:extent cx="4093535" cy="3972981"/>
+            <wp:effectExtent l="0" t="0" r="2540" b="8890"/>
+            <wp:docPr id="12" name="Picture 12"/>
+            <wp:cNvGraphicFramePr>
+              <a:graphicFrameLocks xmlns:a="http://schemas.openxmlformats.org/drawingml/2006/main" noChangeAspect="1"/>
+            </wp:cNvGraphicFramePr>
+            <a:graphic xmlns:a="http://schemas.openxmlformats.org/drawingml/2006/main">
+              <a:graphicData uri="http://schemas.openxmlformats.org/drawingml/2006/picture">
+                <pic:pic xmlns:pic="http://schemas.openxmlformats.org/drawingml/2006/picture">
+                  <pic:nvPicPr>
+                    <pic:cNvPr id="0" name="Picture 6"/>
+                    <pic:cNvPicPr>
+                      <a:picLocks noChangeAspect="1" noChangeArrowheads="1"/>
+                    </pic:cNvPicPr>
+                  </pic:nvPicPr>
+                  <pic:blipFill>
+                    <a:blip r:embed="rId13">
+                      <a:extLst>
+                        <a:ext uri="{28A0092B-C50C-407E-A947-70E740481C1C}">
+                          <a14:useLocalDpi xmlns:a14="http://schemas.microsoft.com/office/drawing/2010/main" val="0"/>
+                        </a:ext>
+                      </a:extLst>
+                    </a:blip>
+                    <a:srcRect/>
+                    <a:stretch>
+                      <a:fillRect/>
+                    </a:stretch>
+                  </pic:blipFill>
+                  <pic:spPr bwMode="auto">
+                    <a:xfrm>
+                      <a:off x="0" y="0"/>
+                      <a:ext cx="4116921" cy="3995678"/>
+                    </a:xfrm>
+                    <a:prstGeom prst="rect">
+                      <a:avLst/>
+                    </a:prstGeom>
+                    <a:noFill/>
+                    <a:ln>
+                      <a:noFill/>
+                    </a:ln>
+                  </pic:spPr>
+                </pic:pic>
+              </a:graphicData>
+            </a:graphic>
+          </wp:inline>
+        </w:drawing>
+      </w:r>
+    </w:p>
+    <w:p/>
+    <w:p/>
+    <w:p>
+      <w:r>
+        <w:rPr>
+          <w:noProof/>
+        </w:rPr>
+        <w:drawing>
+          <wp:inline distT="0" distB="0" distL="0" distR="0" wp14:anchorId="1009A1D9" wp14:editId="0715FFE7">
+            <wp:extent cx="3732028" cy="2949513"/>
+            <wp:effectExtent l="0" t="0" r="1905" b="3810"/>
+            <wp:docPr id="14" name="Picture 14"/>
+            <wp:cNvGraphicFramePr>
+              <a:graphicFrameLocks xmlns:a="http://schemas.openxmlformats.org/drawingml/2006/main" noChangeAspect="1"/>
+            </wp:cNvGraphicFramePr>
+            <a:graphic xmlns:a="http://schemas.openxmlformats.org/drawingml/2006/main">
+              <a:graphicData uri="http://schemas.openxmlformats.org/drawingml/2006/picture">
+                <pic:pic xmlns:pic="http://schemas.openxmlformats.org/drawingml/2006/picture">
+                  <pic:nvPicPr>
+                    <pic:cNvPr id="0" name="Picture 8"/>
+                    <pic:cNvPicPr>
+                      <a:picLocks noChangeAspect="1" noChangeArrowheads="1"/>
+                    </pic:cNvPicPr>
+                  </pic:nvPicPr>
+                  <pic:blipFill>
+                    <a:blip r:embed="rId14">
+                      <a:extLst>
+                        <a:ext uri="{28A0092B-C50C-407E-A947-70E740481C1C}">
+                          <a14:useLocalDpi xmlns:a14="http://schemas.microsoft.com/office/drawing/2010/main" val="0"/>
+                        </a:ext>
+                      </a:extLst>
+                    </a:blip>
+                    <a:srcRect/>
+                    <a:stretch>
+                      <a:fillRect/>
+                    </a:stretch>
+                  </pic:blipFill>
+                  <pic:spPr bwMode="auto">
+                    <a:xfrm>
+                      <a:off x="0" y="0"/>
+                      <a:ext cx="3787711" cy="2993521"/>
+                    </a:xfrm>
+                    <a:prstGeom prst="rect">
+                      <a:avLst/>
+                    </a:prstGeom>
+                    <a:noFill/>
+                    <a:ln>
+                      <a:noFill/>
+                    </a:ln>
+                  </pic:spPr>
+                </pic:pic>
+              </a:graphicData>
+            </a:graphic>
+          </wp:inline>
+        </w:drawing>
+      </w:r>
+    </w:p>
+    <w:p>
+      <w:pPr>
+        <w:spacing w:after="160" w:line="259" w:lineRule="auto"/>
+      </w:pPr>
+      <w:r>
+        <w:br w:type="page"/>
+      </w:r>
+    </w:p>
+    <w:p>
+      <w:pPr>
+        <w:pStyle w:val="BodyA"/>
+        <w:spacing w:line="360" w:lineRule="auto"/>
+      </w:pPr>
+      <w:r>
+        <w:rPr>
+          <w:rFonts w:ascii="Times New Roman" w:hAnsi="Times New Roman"/>
+          <w:b/>
+          <w:bCs/>
+        </w:rPr>
+        <w:lastRenderedPageBreak/>
+        <w:t xml:space="preserve">Use Case: </w:t>
+      </w:r>
+      <w:r>
+        <w:rPr>
+          <w:rFonts w:ascii="Times New Roman" w:hAnsi="Times New Roman"/>
+        </w:rPr>
+        <w:t>Share lists with groups</w:t>
+      </w:r>
+    </w:p>
+    <w:p>
+      <w:pPr>
+        <w:pStyle w:val="BodyA"/>
+        <w:spacing w:line="360" w:lineRule="auto"/>
+        <w:rPr>
+          <w:b/>
+          <w:bCs/>
+        </w:rPr>
+      </w:pPr>
+      <w:r>
+        <w:rPr>
+          <w:rFonts w:ascii="Times New Roman" w:hAnsi="Times New Roman"/>
+          <w:b/>
+          <w:bCs/>
+        </w:rPr>
+        <w:t xml:space="preserve">User Story IDs Addressed: </w:t>
+      </w:r>
+      <w:r>
+        <w:rPr>
+          <w:rFonts w:ascii="Times New Roman" w:hAnsi="Times New Roman"/>
+        </w:rPr>
+        <w:t>009, 010</w:t>
+      </w:r>
+    </w:p>
+    <w:p>
+      <w:pPr>
+        <w:pStyle w:val="BodyA"/>
+        <w:spacing w:line="360" w:lineRule="auto"/>
+      </w:pPr>
+      <w:r>
+        <w:rPr>
+          <w:rFonts w:ascii="Times New Roman" w:hAnsi="Times New Roman"/>
+          <w:b/>
+          <w:bCs/>
+        </w:rPr>
+        <w:t xml:space="preserve">Related Use Cases: </w:t>
+      </w:r>
+      <w:r>
+        <w:rPr>
+          <w:rFonts w:ascii="Times New Roman" w:hAnsi="Times New Roman"/>
+        </w:rPr>
+        <w:t>Includes “Edit Lists”</w:t>
+      </w:r>
+    </w:p>
+    <w:p>
+      <w:pPr>
+        <w:pStyle w:val="BodyA"/>
+        <w:spacing w:line="360" w:lineRule="auto"/>
+      </w:pPr>
+      <w:r>
+        <w:rPr>
+          <w:rFonts w:ascii="Times New Roman" w:hAnsi="Times New Roman"/>
+          <w:b/>
+          <w:bCs/>
+        </w:rPr>
+        <w:t xml:space="preserve">Steps: </w:t>
+      </w:r>
+    </w:p>
+    <w:tbl>
+      <w:tblPr>
+        <w:tblStyle w:val="TableGridLight"/>
+        <w:tblW w:w="9360" w:type="dxa"/>
+        <w:tblLook w:val="04A0" w:firstRow="1" w:lastRow="0" w:firstColumn="1" w:lastColumn="0" w:noHBand="0" w:noVBand="1"/>
+      </w:tblPr>
+      <w:tblGrid>
+        <w:gridCol w:w="4681"/>
+        <w:gridCol w:w="4679"/>
+      </w:tblGrid>
+      <w:tr>
+        <w:trPr>
+          <w:trHeight w:val="491"/>
+        </w:trPr>
+        <w:tc>
+          <w:tcPr>
+            <w:tcW w:w="9359" w:type="dxa"/>
+            <w:gridSpan w:val="2"/>
+          </w:tcPr>
+          <w:p>
+            <w:pPr>
+              <w:rPr>
+                <w:b/>
+                <w:bCs/>
+              </w:rPr>
+            </w:pPr>
+            <w:r>
+              <w:rPr>
+                <w:rFonts w:cs="Arial Unicode MS"/>
+                <w:b/>
+                <w:bCs/>
+                <w:color w:val="000000"/>
+                <w:sz w:val="22"/>
+                <w:szCs w:val="22"/>
+                <w:u w:color="000000"/>
+              </w:rPr>
+              <w:t>Pre-Conditions: User is logged in and is in a sub-menu for the desired group.</w:t>
+            </w:r>
+          </w:p>
+        </w:tc>
+      </w:tr>
+      <w:tr>
+        <w:trPr>
+          <w:trHeight w:val="288"/>
+        </w:trPr>
+        <w:tc>
+          <w:tcPr>
+            <w:tcW w:w="4680" w:type="dxa"/>
+          </w:tcPr>
+          <w:p>
+            <w:pPr>
+              <w:pStyle w:val="TableStyle1"/>
+            </w:pPr>
+            <w:r>
+              <w:t>Actor actions (User)</w:t>
+            </w:r>
+          </w:p>
+        </w:tc>
+        <w:tc>
+          <w:tcPr>
+            <w:tcW w:w="4679" w:type="dxa"/>
+          </w:tcPr>
+          <w:p>
+            <w:pPr>
+              <w:pStyle w:val="TableStyle1"/>
+            </w:pPr>
+            <w:r>
+              <w:t>System response</w:t>
+            </w:r>
+          </w:p>
+        </w:tc>
+      </w:tr>
+      <w:tr>
+        <w:trPr>
+          <w:trHeight w:val="310"/>
+        </w:trPr>
+        <w:tc>
+          <w:tcPr>
+            <w:tcW w:w="4680" w:type="dxa"/>
+          </w:tcPr>
+          <w:p>
+            <w:r>
+              <w:rPr>
+                <w:rFonts w:cs="Arial Unicode MS"/>
+                <w:color w:val="000000"/>
+                <w:u w:color="000000"/>
+              </w:rPr>
+              <w:t>1. Selects option to create a list</w:t>
+            </w:r>
+          </w:p>
+        </w:tc>
+        <w:tc>
+          <w:tcPr>
+            <w:tcW w:w="4679" w:type="dxa"/>
+          </w:tcPr>
+          <w:p>
+            <w:r>
+              <w:t>2. Open dialogue box</w:t>
+            </w:r>
+          </w:p>
+        </w:tc>
+      </w:tr>
+      <w:tr>
+        <w:trPr>
+          <w:trHeight w:val="310"/>
+        </w:trPr>
+        <w:tc>
+          <w:tcPr>
+            <w:tcW w:w="4680" w:type="dxa"/>
+          </w:tcPr>
+          <w:p>
+            <w:r>
+              <w:rPr>
+                <w:rFonts w:cs="Arial Unicode MS"/>
+                <w:color w:val="000000"/>
+                <w:u w:color="000000"/>
+              </w:rPr>
+              <w:t>3. Give list a name</w:t>
+            </w:r>
+          </w:p>
+        </w:tc>
+        <w:tc>
+          <w:tcPr>
+            <w:tcW w:w="4679" w:type="dxa"/>
+          </w:tcPr>
+          <w:p/>
+        </w:tc>
+      </w:tr>
+      <w:tr>
+        <w:trPr>
+          <w:trHeight w:val="310"/>
+        </w:trPr>
+        <w:tc>
+          <w:tcPr>
+            <w:tcW w:w="4680" w:type="dxa"/>
+          </w:tcPr>
+          <w:p>
+            <w:r>
+              <w:t>4. Add items</w:t>
+            </w:r>
+          </w:p>
+          <w:p>
+            <w:r>
+              <w:t>(via Include: “Edit list”)</w:t>
+            </w:r>
+          </w:p>
+        </w:tc>
+        <w:tc>
+          <w:tcPr>
+            <w:tcW w:w="4679" w:type="dxa"/>
+          </w:tcPr>
+          <w:p/>
+        </w:tc>
+      </w:tr>
+      <w:tr>
+        <w:trPr>
+          <w:trHeight w:val="310"/>
+        </w:trPr>
+        <w:tc>
+          <w:tcPr>
+            <w:tcW w:w="4680" w:type="dxa"/>
+          </w:tcPr>
+          <w:p>
+            <w:r>
+              <w:rPr>
+                <w:rFonts w:cs="Arial Unicode MS"/>
+                <w:color w:val="000000"/>
+                <w:u w:color="000000"/>
+              </w:rPr>
+              <w:t>5. Save and submits list</w:t>
+            </w:r>
+          </w:p>
+        </w:tc>
+        <w:tc>
+          <w:tcPr>
+            <w:tcW w:w="4679" w:type="dxa"/>
+          </w:tcPr>
+          <w:p>
+            <w:r>
+              <w:rPr>
+                <w:rFonts w:cs="Arial Unicode MS"/>
+                <w:color w:val="000000"/>
+                <w:u w:color="000000"/>
+              </w:rPr>
+              <w:t>6. Save list to database; exit *</w:t>
+            </w:r>
+          </w:p>
+        </w:tc>
+      </w:tr>
+      <w:tr>
+        <w:trPr>
+          <w:trHeight w:val="491"/>
+        </w:trPr>
+        <w:tc>
+          <w:tcPr>
+            <w:tcW w:w="9359" w:type="dxa"/>
+            <w:gridSpan w:val="2"/>
+          </w:tcPr>
+          <w:p>
+            <w:pPr>
+              <w:rPr>
+                <w:b/>
+                <w:bCs/>
+              </w:rPr>
+            </w:pPr>
+            <w:r>
+              <w:rPr>
+                <w:rFonts w:cs="Arial Unicode MS"/>
+                <w:b/>
+                <w:bCs/>
+                <w:color w:val="000000"/>
+                <w:sz w:val="22"/>
+                <w:szCs w:val="22"/>
+                <w:u w:color="000000"/>
+              </w:rPr>
+              <w:t>Post-Conditions: List has been created and shared with everyone in group.</w:t>
+            </w:r>
+          </w:p>
+        </w:tc>
+      </w:tr>
+    </w:tbl>
+    <w:p/>
+    <w:p>
+      <w:r>
+        <w:t>5. User submits list name</w:t>
+      </w:r>
+    </w:p>
+    <w:p>
+      <w:r>
+        <w:t>6. List GUI sends list name to group</w:t>
+      </w:r>
+    </w:p>
+    <w:p>
+      <w:r>
+        <w:t>6.1 Group creates a list</w:t>
+      </w:r>
+    </w:p>
+    <w:p>
+      <w:r>
+        <w:t>6.2. List assigned name</w:t>
+      </w:r>
+    </w:p>
+    <w:p>
+      <w:r>
+        <w:t>6.3. Group saves list to list data base</w:t>
+      </w:r>
+    </w:p>
+    <w:p>
+      <w:r>
+        <w:t>6.4. Group sends completion message to list GUI</w:t>
+      </w:r>
+    </w:p>
+    <w:p>
+      <w:r>
+        <w:t>6.5. List GUI displays completion message</w:t>
+      </w:r>
+    </w:p>
+    <w:p/>
+    <w:p/>
+    <w:p>
+      <w:r>
+        <w:rPr>
+          <w:noProof/>
+        </w:rPr>
+        <w:drawing>
+          <wp:inline distT="0" distB="0" distL="0" distR="0" wp14:anchorId="1499EB3D" wp14:editId="08D5A783">
+            <wp:extent cx="5943600" cy="3030220"/>
+            <wp:effectExtent l="0" t="0" r="0" b="0"/>
+            <wp:docPr id="16" name="Picture 16"/>
+            <wp:cNvGraphicFramePr>
+              <a:graphicFrameLocks xmlns:a="http://schemas.openxmlformats.org/drawingml/2006/main" noChangeAspect="1"/>
+            </wp:cNvGraphicFramePr>
+            <a:graphic xmlns:a="http://schemas.openxmlformats.org/drawingml/2006/main">
+              <a:graphicData uri="http://schemas.openxmlformats.org/drawingml/2006/picture">
+                <pic:pic xmlns:pic="http://schemas.openxmlformats.org/drawingml/2006/picture">
+                  <pic:nvPicPr>
+                    <pic:cNvPr id="0" name="Picture 10"/>
+                    <pic:cNvPicPr>
+                      <a:picLocks noChangeAspect="1" noChangeArrowheads="1"/>
+                    </pic:cNvPicPr>
+                  </pic:nvPicPr>
+                  <pic:blipFill>
+                    <a:blip r:embed="rId15">
+                      <a:extLst>
+                        <a:ext uri="{28A0092B-C50C-407E-A947-70E740481C1C}">
+                          <a14:useLocalDpi xmlns:a14="http://schemas.microsoft.com/office/drawing/2010/main" val="0"/>
+                        </a:ext>
+                      </a:extLst>
+                    </a:blip>
+                    <a:srcRect/>
+                    <a:stretch>
+                      <a:fillRect/>
+                    </a:stretch>
+                  </pic:blipFill>
+                  <pic:spPr bwMode="auto">
+                    <a:xfrm>
+                      <a:off x="0" y="0"/>
+                      <a:ext cx="5943600" cy="3030220"/>
+                    </a:xfrm>
+                    <a:prstGeom prst="rect">
+                      <a:avLst/>
+                    </a:prstGeom>
+                    <a:noFill/>
+                    <a:ln>
+                      <a:noFill/>
+                    </a:ln>
+                  </pic:spPr>
+                </pic:pic>
+              </a:graphicData>
+            </a:graphic>
+          </wp:inline>
+        </w:drawing>
+      </w:r>
+    </w:p>
+    <w:p>
+      <w:r>
+        <w:rPr>
+          <w:noProof/>
+        </w:rPr>
+        <w:lastRenderedPageBreak/>
+        <w:drawing>
+          <wp:inline distT="0" distB="0" distL="0" distR="0" wp14:anchorId="1C8EE866" wp14:editId="654CA1F2">
+            <wp:extent cx="5943600" cy="3030220"/>
+            <wp:effectExtent l="0" t="0" r="0" b="0"/>
+            <wp:docPr id="15" name="Picture 15"/>
+            <wp:cNvGraphicFramePr>
+              <a:graphicFrameLocks xmlns:a="http://schemas.openxmlformats.org/drawingml/2006/main" noChangeAspect="1"/>
+            </wp:cNvGraphicFramePr>
+            <a:graphic xmlns:a="http://schemas.openxmlformats.org/drawingml/2006/main">
+              <a:graphicData uri="http://schemas.openxmlformats.org/drawingml/2006/picture">
+                <pic:pic xmlns:pic="http://schemas.openxmlformats.org/drawingml/2006/picture">
+                  <pic:nvPicPr>
+                    <pic:cNvPr id="0" name="Picture 9"/>
+                    <pic:cNvPicPr>
+                      <a:picLocks noChangeAspect="1" noChangeArrowheads="1"/>
+                    </pic:cNvPicPr>
+                  </pic:nvPicPr>
+                  <pic:blipFill>
+                    <a:blip r:embed="rId16">
+                      <a:extLst>
+                        <a:ext uri="{28A0092B-C50C-407E-A947-70E740481C1C}">
+                          <a14:useLocalDpi xmlns:a14="http://schemas.microsoft.com/office/drawing/2010/main" val="0"/>
+                        </a:ext>
+                      </a:extLst>
+                    </a:blip>
+                    <a:srcRect/>
+                    <a:stretch>
+                      <a:fillRect/>
+                    </a:stretch>
+                  </pic:blipFill>
+                  <pic:spPr bwMode="auto">
+                    <a:xfrm>
+                      <a:off x="0" y="0"/>
+                      <a:ext cx="5943600" cy="3030220"/>
+                    </a:xfrm>
+                    <a:prstGeom prst="rect">
+                      <a:avLst/>
+                    </a:prstGeom>
+                    <a:noFill/>
+                    <a:ln>
+                      <a:noFill/>
+                    </a:ln>
+                  </pic:spPr>
+                </pic:pic>
+              </a:graphicData>
+            </a:graphic>
+          </wp:inline>
+        </w:drawing>
+      </w:r>
+    </w:p>
     <w:sectPr>
       <w:pgSz w:w="12240" w:h="15840"/>
       <w:pgMar w:top="1440" w:right="1440" w:bottom="1440" w:left="1440" w:header="720" w:footer="720" w:gutter="0"/>
@@ -1560,6 +3145,121 @@
 <file path=word/numbering.xml><?xml version="1.0" encoding="utf-8"?>
 <w:numbering xmlns:wpc="http://schemas.microsoft.com/office/word/2010/wordprocessingCanvas" xmlns:cx="http://schemas.microsoft.com/office/drawing/2014/chartex" xmlns:cx1="http://schemas.microsoft.com/office/drawing/2015/9/8/chartex" xmlns:cx2="http://schemas.microsoft.com/office/drawing/2015/10/21/chartex" xmlns:cx3="http://schemas.microsoft.com/office/drawing/2016/5/9/chartex" xmlns:cx4="http://schemas.microsoft.com/office/drawing/2016/5/10/chartex" xmlns:cx5="http://schemas.microsoft.com/office/drawing/2016/5/11/chartex" xmlns:cx6="http://schemas.microsoft.com/office/drawing/2016/5/12/chartex" xmlns:cx7="http://schemas.microsoft.com/office/drawing/2016/5/13/chartex" xmlns:cx8="http://schemas.microsoft.com/office/drawing/2016/5/14/chartex" xmlns:mc="http://schemas.openxmlformats.org/markup-compatibility/2006" xmlns:aink="http://schemas.microsoft.com/office/drawing/2016/ink" xmlns:am3d="http://schemas.microsoft.com/office/drawing/2017/model3d" xmlns:o="urn:schemas-microsoft-com:office:office" xmlns:r="http://schemas.openxmlformats.org/officeDocument/2006/relationships" xmlns:m="http://schemas.openxmlformats.org/officeDocument/2006/math" xmlns:v="urn:schemas-microsoft-com:vml" xmlns:wp14="http://schemas.microsoft.com/office/word/2010/wordprocessingDrawing" xmlns:wp="http://schemas.openxmlformats.org/drawingml/2006/wordprocessingDrawing" xmlns:w10="urn:schemas-microsoft-com:office:word" xmlns:w="http://schemas.openxmlformats.org/wordprocessingml/2006/main" xmlns:w14="http://schemas.microsoft.com/office/word/2010/wordml" xmlns:w15="http://schemas.microsoft.com/office/word/2012/wordml" xmlns:w16cid="http://schemas.microsoft.com/office/word/2016/wordml/cid" xmlns:w16se="http://schemas.microsoft.com/office/word/2015/wordml/symex" xmlns:wpg="http://schemas.microsoft.com/office/word/2010/wordprocessingGroup" xmlns:wpi="http://schemas.microsoft.com/office/word/2010/wordprocessingInk" xmlns:wne="http://schemas.microsoft.com/office/word/2006/wordml" xmlns:wps="http://schemas.microsoft.com/office/word/2010/wordprocessingShape" mc:Ignorable="w14 w15 w16se w16cid wp14">
   <w:abstractNum w:abstractNumId="0" w15:restartNumberingAfterBreak="0">
+    <w:nsid w:val="05C74A01"/>
+    <w:multiLevelType w:val="multilevel"/>
+    <w:tmpl w:val="1AC0AF30"/>
+    <w:lvl w:ilvl="0">
+      <w:start w:val="1"/>
+      <w:numFmt w:val="decimal"/>
+      <w:lvlText w:val="4.%1."/>
+      <w:lvlJc w:val="left"/>
+      <w:pPr>
+        <w:ind w:left="360" w:hanging="360"/>
+      </w:pPr>
+      <w:rPr>
+        <w:rFonts w:hint="default"/>
+      </w:rPr>
+    </w:lvl>
+    <w:lvl w:ilvl="1">
+      <w:start w:val="1"/>
+      <w:numFmt w:val="decimal"/>
+      <w:suff w:val="space"/>
+      <w:lvlText w:val="4.%1.%2."/>
+      <w:lvlJc w:val="left"/>
+      <w:pPr>
+        <w:ind w:left="792" w:hanging="432"/>
+      </w:pPr>
+      <w:rPr>
+        <w:rFonts w:hint="default"/>
+      </w:rPr>
+    </w:lvl>
+    <w:lvl w:ilvl="2">
+      <w:start w:val="1"/>
+      <w:numFmt w:val="decimal"/>
+      <w:suff w:val="space"/>
+      <w:lvlText w:val="4.%1.%2.%3."/>
+      <w:lvlJc w:val="left"/>
+      <w:pPr>
+        <w:ind w:left="1224" w:hanging="504"/>
+      </w:pPr>
+      <w:rPr>
+        <w:rFonts w:hint="default"/>
+      </w:rPr>
+    </w:lvl>
+    <w:lvl w:ilvl="3">
+      <w:start w:val="1"/>
+      <w:numFmt w:val="decimal"/>
+      <w:lvlText w:val="4.%1.%2.%3.%4."/>
+      <w:lvlJc w:val="left"/>
+      <w:pPr>
+        <w:ind w:left="1728" w:hanging="648"/>
+      </w:pPr>
+      <w:rPr>
+        <w:rFonts w:hint="default"/>
+      </w:rPr>
+    </w:lvl>
+    <w:lvl w:ilvl="4">
+      <w:start w:val="1"/>
+      <w:numFmt w:val="decimal"/>
+      <w:lvlText w:val="4.%1.%2.%3.%4.%5."/>
+      <w:lvlJc w:val="left"/>
+      <w:pPr>
+        <w:ind w:left="2232" w:hanging="792"/>
+      </w:pPr>
+      <w:rPr>
+        <w:rFonts w:hint="default"/>
+      </w:rPr>
+    </w:lvl>
+    <w:lvl w:ilvl="5">
+      <w:start w:val="1"/>
+      <w:numFmt w:val="decimal"/>
+      <w:lvlText w:val="%1.%2.%3.%4.%5.%6."/>
+      <w:lvlJc w:val="left"/>
+      <w:pPr>
+        <w:ind w:left="2736" w:hanging="936"/>
+      </w:pPr>
+      <w:rPr>
+        <w:rFonts w:hint="default"/>
+      </w:rPr>
+    </w:lvl>
+    <w:lvl w:ilvl="6">
+      <w:start w:val="1"/>
+      <w:numFmt w:val="decimal"/>
+      <w:lvlText w:val="%1.%2.%3.%4.%5.%6.%7."/>
+      <w:lvlJc w:val="left"/>
+      <w:pPr>
+        <w:ind w:left="3240" w:hanging="1080"/>
+      </w:pPr>
+      <w:rPr>
+        <w:rFonts w:hint="default"/>
+      </w:rPr>
+    </w:lvl>
+    <w:lvl w:ilvl="7">
+      <w:start w:val="1"/>
+      <w:numFmt w:val="decimal"/>
+      <w:lvlText w:val="%1.%2.%3.%4.%5.%6.%7.%8."/>
+      <w:lvlJc w:val="left"/>
+      <w:pPr>
+        <w:ind w:left="3744" w:hanging="1224"/>
+      </w:pPr>
+      <w:rPr>
+        <w:rFonts w:hint="default"/>
+      </w:rPr>
+    </w:lvl>
+    <w:lvl w:ilvl="8">
+      <w:start w:val="1"/>
+      <w:numFmt w:val="decimal"/>
+      <w:lvlText w:val="%1.%2.%3.%4.%5.%6.%7.%8.%9."/>
+      <w:lvlJc w:val="left"/>
+      <w:pPr>
+        <w:ind w:left="4320" w:hanging="1440"/>
+      </w:pPr>
+      <w:rPr>
+        <w:rFonts w:hint="default"/>
+      </w:rPr>
+    </w:lvl>
+  </w:abstractNum>
+  <w:abstractNum w:abstractNumId="1" w15:restartNumberingAfterBreak="0">
     <w:nsid w:val="0E132B86"/>
     <w:multiLevelType w:val="multilevel"/>
     <w:tmpl w:val="0409001F"/>
@@ -1645,7 +3345,233 @@
       </w:pPr>
     </w:lvl>
   </w:abstractNum>
-  <w:abstractNum w:abstractNumId="1" w15:restartNumberingAfterBreak="0">
+  <w:abstractNum w:abstractNumId="2" w15:restartNumberingAfterBreak="0">
+    <w:nsid w:val="221E1C49"/>
+    <w:multiLevelType w:val="multilevel"/>
+    <w:tmpl w:val="6C4ADD22"/>
+    <w:lvl w:ilvl="0">
+      <w:start w:val="1"/>
+      <w:numFmt w:val="decimal"/>
+      <w:lvlText w:val="4.%1."/>
+      <w:lvlJc w:val="left"/>
+      <w:pPr>
+        <w:ind w:left="360" w:hanging="360"/>
+      </w:pPr>
+      <w:rPr>
+        <w:rFonts w:hint="default"/>
+      </w:rPr>
+    </w:lvl>
+    <w:lvl w:ilvl="1">
+      <w:start w:val="1"/>
+      <w:numFmt w:val="decimal"/>
+      <w:lvlText w:val="4.%1.%2."/>
+      <w:lvlJc w:val="left"/>
+      <w:pPr>
+        <w:ind w:left="792" w:hanging="432"/>
+      </w:pPr>
+      <w:rPr>
+        <w:rFonts w:hint="default"/>
+      </w:rPr>
+    </w:lvl>
+    <w:lvl w:ilvl="2">
+      <w:start w:val="1"/>
+      <w:numFmt w:val="decimal"/>
+      <w:lvlText w:val="4.%1.%2.%3."/>
+      <w:lvlJc w:val="left"/>
+      <w:pPr>
+        <w:ind w:left="1224" w:hanging="504"/>
+      </w:pPr>
+      <w:rPr>
+        <w:rFonts w:hint="default"/>
+      </w:rPr>
+    </w:lvl>
+    <w:lvl w:ilvl="3">
+      <w:start w:val="1"/>
+      <w:numFmt w:val="decimal"/>
+      <w:lvlText w:val="4.%1.%2.%3.%4."/>
+      <w:lvlJc w:val="left"/>
+      <w:pPr>
+        <w:ind w:left="1728" w:hanging="648"/>
+      </w:pPr>
+      <w:rPr>
+        <w:rFonts w:hint="default"/>
+      </w:rPr>
+    </w:lvl>
+    <w:lvl w:ilvl="4">
+      <w:start w:val="1"/>
+      <w:numFmt w:val="decimal"/>
+      <w:lvlText w:val="4.%1.%2.%3.%4.%5."/>
+      <w:lvlJc w:val="left"/>
+      <w:pPr>
+        <w:ind w:left="2232" w:hanging="792"/>
+      </w:pPr>
+      <w:rPr>
+        <w:rFonts w:hint="default"/>
+      </w:rPr>
+    </w:lvl>
+    <w:lvl w:ilvl="5">
+      <w:start w:val="1"/>
+      <w:numFmt w:val="decimal"/>
+      <w:lvlText w:val="%1.%2.%3.%4.%5.%6."/>
+      <w:lvlJc w:val="left"/>
+      <w:pPr>
+        <w:ind w:left="2736" w:hanging="936"/>
+      </w:pPr>
+      <w:rPr>
+        <w:rFonts w:hint="default"/>
+      </w:rPr>
+    </w:lvl>
+    <w:lvl w:ilvl="6">
+      <w:start w:val="1"/>
+      <w:numFmt w:val="decimal"/>
+      <w:lvlText w:val="%1.%2.%3.%4.%5.%6.%7."/>
+      <w:lvlJc w:val="left"/>
+      <w:pPr>
+        <w:ind w:left="3240" w:hanging="1080"/>
+      </w:pPr>
+      <w:rPr>
+        <w:rFonts w:hint="default"/>
+      </w:rPr>
+    </w:lvl>
+    <w:lvl w:ilvl="7">
+      <w:start w:val="1"/>
+      <w:numFmt w:val="decimal"/>
+      <w:lvlText w:val="%1.%2.%3.%4.%5.%6.%7.%8."/>
+      <w:lvlJc w:val="left"/>
+      <w:pPr>
+        <w:ind w:left="3744" w:hanging="1224"/>
+      </w:pPr>
+      <w:rPr>
+        <w:rFonts w:hint="default"/>
+      </w:rPr>
+    </w:lvl>
+    <w:lvl w:ilvl="8">
+      <w:start w:val="1"/>
+      <w:numFmt w:val="decimal"/>
+      <w:lvlText w:val="%1.%2.%3.%4.%5.%6.%7.%8.%9."/>
+      <w:lvlJc w:val="left"/>
+      <w:pPr>
+        <w:ind w:left="4320" w:hanging="1440"/>
+      </w:pPr>
+      <w:rPr>
+        <w:rFonts w:hint="default"/>
+      </w:rPr>
+    </w:lvl>
+  </w:abstractNum>
+  <w:abstractNum w:abstractNumId="3" w15:restartNumberingAfterBreak="0">
+    <w:nsid w:val="545C1212"/>
+    <w:multiLevelType w:val="multilevel"/>
+    <w:tmpl w:val="EC1A2E4E"/>
+    <w:lvl w:ilvl="0">
+      <w:start w:val="1"/>
+      <w:numFmt w:val="decimal"/>
+      <w:lvlText w:val="3.%1."/>
+      <w:lvlJc w:val="left"/>
+      <w:pPr>
+        <w:ind w:left="360" w:hanging="360"/>
+      </w:pPr>
+      <w:rPr>
+        <w:rFonts w:hint="default"/>
+      </w:rPr>
+    </w:lvl>
+    <w:lvl w:ilvl="1">
+      <w:start w:val="1"/>
+      <w:numFmt w:val="decimal"/>
+      <w:lvlText w:val="3.%1.%2."/>
+      <w:lvlJc w:val="left"/>
+      <w:pPr>
+        <w:ind w:left="792" w:hanging="432"/>
+      </w:pPr>
+      <w:rPr>
+        <w:rFonts w:hint="default"/>
+      </w:rPr>
+    </w:lvl>
+    <w:lvl w:ilvl="2">
+      <w:start w:val="1"/>
+      <w:numFmt w:val="decimal"/>
+      <w:lvlText w:val="3.%1.%2.%3."/>
+      <w:lvlJc w:val="left"/>
+      <w:pPr>
+        <w:ind w:left="1224" w:hanging="504"/>
+      </w:pPr>
+      <w:rPr>
+        <w:rFonts w:hint="default"/>
+      </w:rPr>
+    </w:lvl>
+    <w:lvl w:ilvl="3">
+      <w:start w:val="1"/>
+      <w:numFmt w:val="decimal"/>
+      <w:lvlText w:val="3.%1.%2.%3.%4."/>
+      <w:lvlJc w:val="left"/>
+      <w:pPr>
+        <w:ind w:left="1728" w:hanging="648"/>
+      </w:pPr>
+      <w:rPr>
+        <w:rFonts w:hint="default"/>
+      </w:rPr>
+    </w:lvl>
+    <w:lvl w:ilvl="4">
+      <w:start w:val="1"/>
+      <w:numFmt w:val="decimal"/>
+      <w:lvlText w:val="3.%1.%2.%3.%4.%5."/>
+      <w:lvlJc w:val="left"/>
+      <w:pPr>
+        <w:ind w:left="2232" w:hanging="792"/>
+      </w:pPr>
+      <w:rPr>
+        <w:rFonts w:hint="default"/>
+      </w:rPr>
+    </w:lvl>
+    <w:lvl w:ilvl="5">
+      <w:start w:val="1"/>
+      <w:numFmt w:val="decimal"/>
+      <w:lvlText w:val="%1.%2.%3.%4.%5.%6."/>
+      <w:lvlJc w:val="left"/>
+      <w:pPr>
+        <w:ind w:left="2736" w:hanging="936"/>
+      </w:pPr>
+      <w:rPr>
+        <w:rFonts w:hint="default"/>
+      </w:rPr>
+    </w:lvl>
+    <w:lvl w:ilvl="6">
+      <w:start w:val="1"/>
+      <w:numFmt w:val="decimal"/>
+      <w:lvlText w:val="%1.%2.%3.%4.%5.%6.%7."/>
+      <w:lvlJc w:val="left"/>
+      <w:pPr>
+        <w:ind w:left="3240" w:hanging="1080"/>
+      </w:pPr>
+      <w:rPr>
+        <w:rFonts w:hint="default"/>
+      </w:rPr>
+    </w:lvl>
+    <w:lvl w:ilvl="7">
+      <w:start w:val="1"/>
+      <w:numFmt w:val="decimal"/>
+      <w:lvlText w:val="%1.%2.%3.%4.%5.%6.%7.%8."/>
+      <w:lvlJc w:val="left"/>
+      <w:pPr>
+        <w:ind w:left="3744" w:hanging="1224"/>
+      </w:pPr>
+      <w:rPr>
+        <w:rFonts w:hint="default"/>
+      </w:rPr>
+    </w:lvl>
+    <w:lvl w:ilvl="8">
+      <w:start w:val="1"/>
+      <w:numFmt w:val="decimal"/>
+      <w:lvlText w:val="%1.%2.%3.%4.%5.%6.%7.%8.%9."/>
+      <w:lvlJc w:val="left"/>
+      <w:pPr>
+        <w:ind w:left="4320" w:hanging="1440"/>
+      </w:pPr>
+      <w:rPr>
+        <w:rFonts w:hint="default"/>
+      </w:rPr>
+    </w:lvl>
+  </w:abstractNum>
+  <w:abstractNum w:abstractNumId="4" w15:restartNumberingAfterBreak="0">
     <w:nsid w:val="60E1685E"/>
     <w:multiLevelType w:val="multilevel"/>
     <w:tmpl w:val="A5427E48"/>
@@ -1760,10 +3686,19 @@
     </w:lvl>
   </w:abstractNum>
   <w:num w:numId="1">
-    <w:abstractNumId w:val="0"/>
+    <w:abstractNumId w:val="1"/>
   </w:num>
   <w:num w:numId="2">
-    <w:abstractNumId w:val="1"/>
+    <w:abstractNumId w:val="4"/>
+  </w:num>
+  <w:num w:numId="3">
+    <w:abstractNumId w:val="3"/>
+  </w:num>
+  <w:num w:numId="4">
+    <w:abstractNumId w:val="2"/>
+  </w:num>
+  <w:num w:numId="5">
+    <w:abstractNumId w:val="0"/>
   </w:num>
 </w:numbering>
 </file>
@@ -2246,6 +4181,59 @@
       <w:contextualSpacing/>
     </w:pPr>
   </w:style>
+  <w:style w:type="table" w:styleId="TableGridLight">
+    <w:name w:val="Grid Table Light"/>
+    <w:basedOn w:val="TableNormal"/>
+    <w:uiPriority w:val="40"/>
+    <w:rsid w:val="00601F28"/>
+    <w:pPr>
+      <w:spacing w:after="0" w:line="240" w:lineRule="auto"/>
+    </w:pPr>
+    <w:rPr>
+      <w:rFonts w:ascii="Times New Roman" w:eastAsia="Arial Unicode MS" w:hAnsi="Times New Roman" w:cs="Times New Roman"/>
+      <w:sz w:val="20"/>
+      <w:szCs w:val="20"/>
+      <w:lang w:eastAsia="zh-CN" w:bidi="hi-IN"/>
+    </w:rPr>
+    <w:tblPr>
+      <w:tblBorders>
+        <w:top w:val="single" w:sz="4" w:space="0" w:color="BFBFBF" w:themeColor="background1" w:themeShade="BF"/>
+        <w:left w:val="single" w:sz="4" w:space="0" w:color="BFBFBF" w:themeColor="background1" w:themeShade="BF"/>
+        <w:bottom w:val="single" w:sz="4" w:space="0" w:color="BFBFBF" w:themeColor="background1" w:themeShade="BF"/>
+        <w:right w:val="single" w:sz="4" w:space="0" w:color="BFBFBF" w:themeColor="background1" w:themeShade="BF"/>
+        <w:insideH w:val="single" w:sz="4" w:space="0" w:color="BFBFBF" w:themeColor="background1" w:themeShade="BF"/>
+        <w:insideV w:val="single" w:sz="4" w:space="0" w:color="BFBFBF" w:themeColor="background1" w:themeShade="BF"/>
+      </w:tblBorders>
+    </w:tblPr>
+  </w:style>
+  <w:style w:type="paragraph" w:styleId="BalloonText">
+    <w:name w:val="Balloon Text"/>
+    <w:basedOn w:val="Normal"/>
+    <w:link w:val="BalloonTextChar"/>
+    <w:uiPriority w:val="99"/>
+    <w:semiHidden/>
+    <w:unhideWhenUsed/>
+    <w:rsid w:val="00F94775"/>
+    <w:rPr>
+      <w:rFonts w:ascii="Segoe UI" w:hAnsi="Segoe UI" w:cs="Segoe UI"/>
+      <w:sz w:val="18"/>
+      <w:szCs w:val="18"/>
+    </w:rPr>
+  </w:style>
+  <w:style w:type="character" w:customStyle="1" w:styleId="BalloonTextChar">
+    <w:name w:val="Balloon Text Char"/>
+    <w:basedOn w:val="DefaultParagraphFont"/>
+    <w:link w:val="BalloonText"/>
+    <w:uiPriority w:val="99"/>
+    <w:semiHidden/>
+    <w:rsid w:val="00F94775"/>
+    <w:rPr>
+      <w:rFonts w:ascii="Segoe UI" w:eastAsia="Arial Unicode MS" w:hAnsi="Segoe UI" w:cs="Segoe UI"/>
+      <w:sz w:val="18"/>
+      <w:szCs w:val="18"/>
+      <w:u w:color="FFFFFF"/>
+    </w:rPr>
+  </w:style>
 </w:styles>
 </file>
 

</xml_diff>

<commit_message>
Another update to Sequence
</commit_message>
<xml_diff>
--- a/Deliverables/PALSS_Deliverable_2/PALSS_Deliverable_2_SequenceDiagram.docx
+++ b/Deliverables/PALSS_Deliverable_2/PALSS_Deliverable_2_SequenceDiagram.docx
@@ -7,8 +7,6 @@
         <w:pStyle w:val="BodyA"/>
         <w:spacing w:line="360" w:lineRule="auto"/>
       </w:pPr>
-      <w:bookmarkStart w:id="0" w:name="_GoBack"/>
-      <w:bookmarkEnd w:id="0"/>
       <w:r>
         <w:rPr>
           <w:rFonts w:ascii="Times New Roman" w:hAnsi="Times New Roman"/>
@@ -84,14 +82,8 @@
     </w:p>
     <w:tbl>
       <w:tblPr>
+        <w:tblStyle w:val="TableGridLight"/>
         <w:tblW w:w="8946" w:type="dxa"/>
-        <w:tblInd w:w="630" w:type="dxa"/>
-        <w:tblCellMar>
-          <w:top w:w="80" w:type="dxa"/>
-          <w:left w:w="80" w:type="dxa"/>
-          <w:bottom w:w="80" w:type="dxa"/>
-          <w:right w:w="80" w:type="dxa"/>
-        </w:tblCellMar>
         <w:tblLook w:val="04A0" w:firstRow="1" w:lastRow="0" w:firstColumn="1" w:lastColumn="0" w:noHBand="0" w:noVBand="1"/>
       </w:tblPr>
       <w:tblGrid>
@@ -101,13 +93,11 @@
       <w:tr>
         <w:trPr>
           <w:trHeight w:val="731"/>
-          <w:tblHeader/>
         </w:trPr>
         <w:tc>
           <w:tcPr>
             <w:tcW w:w="8946" w:type="dxa"/>
             <w:gridSpan w:val="2"/>
-            <w:shd w:val="clear" w:color="auto" w:fill="FEFFFE"/>
           </w:tcPr>
           <w:p>
             <w:pPr>
@@ -134,16 +124,10 @@
       <w:tr>
         <w:trPr>
           <w:trHeight w:val="288"/>
-          <w:tblHeader/>
         </w:trPr>
         <w:tc>
           <w:tcPr>
             <w:tcW w:w="4267" w:type="dxa"/>
-            <w:tcBorders>
-              <w:top w:val="single" w:sz="8" w:space="0" w:color="406091"/>
-              <w:bottom w:val="single" w:sz="8" w:space="0" w:color="406091"/>
-            </w:tcBorders>
-            <w:shd w:val="clear" w:color="auto" w:fill="FEFFFE"/>
           </w:tcPr>
           <w:p>
             <w:pPr>
@@ -157,11 +141,6 @@
         <w:tc>
           <w:tcPr>
             <w:tcW w:w="4679" w:type="dxa"/>
-            <w:tcBorders>
-              <w:top w:val="single" w:sz="8" w:space="0" w:color="406091"/>
-              <w:bottom w:val="single" w:sz="8" w:space="0" w:color="406091"/>
-            </w:tcBorders>
-            <w:shd w:val="clear" w:color="auto" w:fill="FEFFFE"/>
           </w:tcPr>
           <w:p>
             <w:pPr>
@@ -180,20 +159,12 @@
         <w:tc>
           <w:tcPr>
             <w:tcW w:w="4267" w:type="dxa"/>
-            <w:tcBorders>
-              <w:top w:val="single" w:sz="8" w:space="0" w:color="406091"/>
-            </w:tcBorders>
-            <w:shd w:val="clear" w:color="auto" w:fill="CADFFF"/>
           </w:tcPr>
           <w:p/>
         </w:tc>
         <w:tc>
           <w:tcPr>
             <w:tcW w:w="4679" w:type="dxa"/>
-            <w:tcBorders>
-              <w:top w:val="single" w:sz="8" w:space="0" w:color="406091"/>
-            </w:tcBorders>
-            <w:shd w:val="clear" w:color="auto" w:fill="CADFFF"/>
           </w:tcPr>
           <w:p>
             <w:r>
@@ -214,7 +185,6 @@
         <w:tc>
           <w:tcPr>
             <w:tcW w:w="4267" w:type="dxa"/>
-            <w:shd w:val="clear" w:color="auto" w:fill="EEEEEE"/>
           </w:tcPr>
           <w:p>
             <w:r>
@@ -230,7 +200,6 @@
         <w:tc>
           <w:tcPr>
             <w:tcW w:w="4679" w:type="dxa"/>
-            <w:shd w:val="clear" w:color="auto" w:fill="EEEEEE"/>
           </w:tcPr>
           <w:p/>
         </w:tc>
@@ -242,7 +211,6 @@
         <w:tc>
           <w:tcPr>
             <w:tcW w:w="4267" w:type="dxa"/>
-            <w:shd w:val="clear" w:color="auto" w:fill="CADFFF"/>
           </w:tcPr>
           <w:p>
             <w:r>
@@ -258,7 +226,6 @@
         <w:tc>
           <w:tcPr>
             <w:tcW w:w="4679" w:type="dxa"/>
-            <w:shd w:val="clear" w:color="auto" w:fill="CDE1FF"/>
           </w:tcPr>
           <w:p/>
         </w:tc>
@@ -270,7 +237,6 @@
         <w:tc>
           <w:tcPr>
             <w:tcW w:w="4267" w:type="dxa"/>
-            <w:shd w:val="clear" w:color="auto" w:fill="EEEEEE"/>
           </w:tcPr>
           <w:p>
             <w:r>
@@ -286,7 +252,6 @@
         <w:tc>
           <w:tcPr>
             <w:tcW w:w="4679" w:type="dxa"/>
-            <w:shd w:val="clear" w:color="auto" w:fill="EEEEEE"/>
           </w:tcPr>
           <w:p>
             <w:r>
@@ -307,7 +272,6 @@
         <w:tc>
           <w:tcPr>
             <w:tcW w:w="4267" w:type="dxa"/>
-            <w:shd w:val="clear" w:color="auto" w:fill="CDE1FF"/>
           </w:tcPr>
           <w:p>
             <w:pPr>
@@ -320,7 +284,6 @@
         <w:tc>
           <w:tcPr>
             <w:tcW w:w="4679" w:type="dxa"/>
-            <w:shd w:val="clear" w:color="auto" w:fill="CDE1FF"/>
           </w:tcPr>
           <w:p>
             <w:pPr>
@@ -668,14 +631,8 @@
     </w:p>
     <w:tbl>
       <w:tblPr>
+        <w:tblStyle w:val="TableGridLight"/>
         <w:tblW w:w="9185" w:type="dxa"/>
-        <w:tblInd w:w="216" w:type="dxa"/>
-        <w:tblCellMar>
-          <w:top w:w="80" w:type="dxa"/>
-          <w:left w:w="80" w:type="dxa"/>
-          <w:bottom w:w="80" w:type="dxa"/>
-          <w:right w:w="80" w:type="dxa"/>
-        </w:tblCellMar>
         <w:tblLook w:val="04A0" w:firstRow="1" w:lastRow="0" w:firstColumn="1" w:lastColumn="0" w:noHBand="0" w:noVBand="1"/>
       </w:tblPr>
       <w:tblGrid>
@@ -685,13 +642,11 @@
       <w:tr>
         <w:trPr>
           <w:trHeight w:val="455"/>
-          <w:tblHeader/>
         </w:trPr>
         <w:tc>
           <w:tcPr>
             <w:tcW w:w="9185" w:type="dxa"/>
             <w:gridSpan w:val="2"/>
-            <w:shd w:val="clear" w:color="auto" w:fill="FEFFFE"/>
           </w:tcPr>
           <w:p>
             <w:pPr>
@@ -718,16 +673,10 @@
       <w:tr>
         <w:trPr>
           <w:trHeight w:val="266"/>
-          <w:tblHeader/>
         </w:trPr>
         <w:tc>
           <w:tcPr>
             <w:tcW w:w="4593" w:type="dxa"/>
-            <w:tcBorders>
-              <w:top w:val="single" w:sz="8" w:space="0" w:color="406091"/>
-              <w:bottom w:val="single" w:sz="8" w:space="0" w:color="406091"/>
-            </w:tcBorders>
-            <w:shd w:val="clear" w:color="auto" w:fill="FEFFFE"/>
           </w:tcPr>
           <w:p>
             <w:pPr>
@@ -741,11 +690,6 @@
         <w:tc>
           <w:tcPr>
             <w:tcW w:w="4592" w:type="dxa"/>
-            <w:tcBorders>
-              <w:top w:val="single" w:sz="8" w:space="0" w:color="406091"/>
-              <w:bottom w:val="single" w:sz="8" w:space="0" w:color="406091"/>
-            </w:tcBorders>
-            <w:shd w:val="clear" w:color="auto" w:fill="FEFFFE"/>
           </w:tcPr>
           <w:p>
             <w:pPr>
@@ -764,10 +708,6 @@
         <w:tc>
           <w:tcPr>
             <w:tcW w:w="4593" w:type="dxa"/>
-            <w:tcBorders>
-              <w:top w:val="single" w:sz="8" w:space="0" w:color="406091"/>
-            </w:tcBorders>
-            <w:shd w:val="clear" w:color="auto" w:fill="CADFFF"/>
           </w:tcPr>
           <w:p>
             <w:r>
@@ -783,10 +723,6 @@
         <w:tc>
           <w:tcPr>
             <w:tcW w:w="4592" w:type="dxa"/>
-            <w:tcBorders>
-              <w:top w:val="single" w:sz="8" w:space="0" w:color="406091"/>
-            </w:tcBorders>
-            <w:shd w:val="clear" w:color="auto" w:fill="CADFFF"/>
           </w:tcPr>
           <w:p/>
         </w:tc>
@@ -798,7 +734,6 @@
         <w:tc>
           <w:tcPr>
             <w:tcW w:w="4593" w:type="dxa"/>
-            <w:shd w:val="clear" w:color="auto" w:fill="EEEEEE"/>
           </w:tcPr>
           <w:p>
             <w:r>
@@ -814,7 +749,6 @@
         <w:tc>
           <w:tcPr>
             <w:tcW w:w="4592" w:type="dxa"/>
-            <w:shd w:val="clear" w:color="auto" w:fill="EEEEEE"/>
           </w:tcPr>
           <w:p>
             <w:r>
@@ -835,14 +769,12 @@
         <w:tc>
           <w:tcPr>
             <w:tcW w:w="4593" w:type="dxa"/>
-            <w:shd w:val="clear" w:color="auto" w:fill="CADFFF"/>
           </w:tcPr>
           <w:p/>
         </w:tc>
         <w:tc>
           <w:tcPr>
             <w:tcW w:w="4592" w:type="dxa"/>
-            <w:shd w:val="clear" w:color="auto" w:fill="CADFFF"/>
           </w:tcPr>
           <w:p>
             <w:r>
@@ -1105,7 +1037,6 @@
           <w:b/>
           <w:bCs/>
         </w:rPr>
-        <w:lastRenderedPageBreak/>
         <w:t xml:space="preserve"> </w:t>
       </w:r>
     </w:p>
@@ -1144,6 +1075,7 @@
           <w:b/>
           <w:bCs/>
         </w:rPr>
+        <w:lastRenderedPageBreak/>
         <w:t xml:space="preserve">User Story IDs Addressed: </w:t>
       </w:r>
       <w:r>
@@ -1189,18 +1121,8 @@
     </w:p>
     <w:tbl>
       <w:tblPr>
+        <w:tblStyle w:val="TableGridLight"/>
         <w:tblW w:w="9360" w:type="dxa"/>
-        <w:tblInd w:w="216" w:type="dxa"/>
-        <w:tblBorders>
-          <w:bottom w:val="single" w:sz="8" w:space="0" w:color="406091"/>
-          <w:insideH w:val="single" w:sz="8" w:space="0" w:color="406091"/>
-        </w:tblBorders>
-        <w:tblCellMar>
-          <w:top w:w="80" w:type="dxa"/>
-          <w:left w:w="80" w:type="dxa"/>
-          <w:bottom w:w="80" w:type="dxa"/>
-          <w:right w:w="80" w:type="dxa"/>
-        </w:tblCellMar>
         <w:tblLook w:val="04A0" w:firstRow="1" w:lastRow="0" w:firstColumn="1" w:lastColumn="0" w:noHBand="0" w:noVBand="1"/>
       </w:tblPr>
       <w:tblGrid>
@@ -1210,16 +1132,11 @@
       <w:tr>
         <w:trPr>
           <w:trHeight w:val="288"/>
-          <w:tblHeader/>
         </w:trPr>
         <w:tc>
           <w:tcPr>
             <w:tcW w:w="9360" w:type="dxa"/>
             <w:gridSpan w:val="2"/>
-            <w:tcBorders>
-              <w:bottom w:val="single" w:sz="8" w:space="0" w:color="406091"/>
-            </w:tcBorders>
-            <w:shd w:val="clear" w:color="auto" w:fill="FEFFFE"/>
           </w:tcPr>
           <w:p>
             <w:pPr>
@@ -1238,11 +1155,6 @@
         <w:tc>
           <w:tcPr>
             <w:tcW w:w="4681" w:type="dxa"/>
-            <w:tcBorders>
-              <w:top w:val="single" w:sz="8" w:space="0" w:color="406091"/>
-              <w:bottom w:val="single" w:sz="8" w:space="0" w:color="406091"/>
-            </w:tcBorders>
-            <w:shd w:val="clear" w:color="auto" w:fill="FEFFFE"/>
           </w:tcPr>
           <w:p>
             <w:pPr>
@@ -1256,11 +1168,6 @@
         <w:tc>
           <w:tcPr>
             <w:tcW w:w="4679" w:type="dxa"/>
-            <w:tcBorders>
-              <w:top w:val="single" w:sz="8" w:space="0" w:color="406091"/>
-              <w:bottom w:val="single" w:sz="8" w:space="0" w:color="406091"/>
-            </w:tcBorders>
-            <w:shd w:val="clear" w:color="auto" w:fill="FEFFFE"/>
           </w:tcPr>
           <w:p>
             <w:pPr>
@@ -1279,11 +1186,6 @@
         <w:tc>
           <w:tcPr>
             <w:tcW w:w="4681" w:type="dxa"/>
-            <w:tcBorders>
-              <w:top w:val="single" w:sz="8" w:space="0" w:color="406091"/>
-              <w:bottom w:val="single" w:sz="8" w:space="0" w:color="406091"/>
-            </w:tcBorders>
-            <w:shd w:val="clear" w:color="auto" w:fill="CADFFF"/>
           </w:tcPr>
           <w:p>
             <w:r>
@@ -1299,11 +1201,6 @@
         <w:tc>
           <w:tcPr>
             <w:tcW w:w="4679" w:type="dxa"/>
-            <w:tcBorders>
-              <w:top w:val="single" w:sz="8" w:space="0" w:color="406091"/>
-              <w:bottom w:val="single" w:sz="8" w:space="0" w:color="406091"/>
-            </w:tcBorders>
-            <w:shd w:val="clear" w:color="auto" w:fill="CADFFF"/>
           </w:tcPr>
           <w:p>
             <w:r>
@@ -1319,11 +1216,6 @@
         <w:tc>
           <w:tcPr>
             <w:tcW w:w="4681" w:type="dxa"/>
-            <w:tcBorders>
-              <w:top w:val="single" w:sz="8" w:space="0" w:color="406091"/>
-              <w:bottom w:val="single" w:sz="8" w:space="0" w:color="406091"/>
-            </w:tcBorders>
-            <w:shd w:val="clear" w:color="auto" w:fill="EEEEEE"/>
           </w:tcPr>
           <w:p>
             <w:r>
@@ -1339,11 +1231,6 @@
         <w:tc>
           <w:tcPr>
             <w:tcW w:w="4679" w:type="dxa"/>
-            <w:tcBorders>
-              <w:top w:val="single" w:sz="8" w:space="0" w:color="406091"/>
-              <w:bottom w:val="single" w:sz="8" w:space="0" w:color="406091"/>
-            </w:tcBorders>
-            <w:shd w:val="clear" w:color="auto" w:fill="EEEEEE"/>
           </w:tcPr>
           <w:p>
             <w:pPr>
@@ -1363,11 +1250,6 @@
         <w:tc>
           <w:tcPr>
             <w:tcW w:w="4681" w:type="dxa"/>
-            <w:tcBorders>
-              <w:top w:val="single" w:sz="8" w:space="0" w:color="406091"/>
-              <w:bottom w:val="single" w:sz="8" w:space="0" w:color="406091"/>
-            </w:tcBorders>
-            <w:shd w:val="clear" w:color="auto" w:fill="CADFFF"/>
           </w:tcPr>
           <w:p>
             <w:r>
@@ -1381,11 +1263,6 @@
         <w:tc>
           <w:tcPr>
             <w:tcW w:w="4679" w:type="dxa"/>
-            <w:tcBorders>
-              <w:top w:val="single" w:sz="8" w:space="0" w:color="406091"/>
-              <w:bottom w:val="single" w:sz="8" w:space="0" w:color="406091"/>
-            </w:tcBorders>
-            <w:shd w:val="clear" w:color="auto" w:fill="CADFFF"/>
           </w:tcPr>
           <w:p>
             <w:r>
@@ -1407,11 +1284,6 @@
           <w:tcPr>
             <w:tcW w:w="9360" w:type="dxa"/>
             <w:gridSpan w:val="2"/>
-            <w:tcBorders>
-              <w:top w:val="single" w:sz="8" w:space="0" w:color="406091"/>
-              <w:bottom w:val="single" w:sz="8" w:space="0" w:color="406091"/>
-            </w:tcBorders>
-            <w:shd w:val="clear" w:color="auto" w:fill="E7E6E6" w:themeFill="background2"/>
           </w:tcPr>
           <w:p>
             <w:pPr>
@@ -1783,11 +1655,11 @@
             <w:r>
               <w:t xml:space="preserve">Actor actions </w:t>
             </w:r>
-            <w:bookmarkStart w:id="1" w:name="__DdeLink__974_708070660"/>
+            <w:bookmarkStart w:id="0" w:name="__DdeLink__974_708070660"/>
             <w:r>
               <w:t>(User)</w:t>
             </w:r>
-            <w:bookmarkEnd w:id="1"/>
+            <w:bookmarkEnd w:id="0"/>
           </w:p>
         </w:tc>
         <w:tc>
@@ -2101,6 +1973,8 @@
         <w:tab/>
         <w:t>7.3.1. User database sends confirmation failure to login controller</w:t>
       </w:r>
+      <w:bookmarkStart w:id="1" w:name="_GoBack"/>
+      <w:bookmarkEnd w:id="1"/>
     </w:p>
     <w:p>
       <w:r>

</xml_diff>